<commit_message>
Agregar archivo de análisis y diseño.
</commit_message>
<xml_diff>
--- a/documentacion/SIPaF-AD-V1.0.docx
+++ b/documentacion/SIPaF-AD-V1.0.docx
@@ -767,6 +767,124 @@
             </w:pPr>
             <w:r>
               <w:t>17/11/2022</w:t>
+            </w:r>
+          </w:p>
+        </w:tc>
+      </w:tr>
+      <w:tr>
+        <w:tc>
+          <w:tcPr>
+            <w:tcW w:w="1124" w:type="dxa"/>
+            <w:shd w:val="clear" w:color="auto" w:fill="auto"/>
+            <w:tcMar>
+              <w:top w:w="100" w:type="dxa"/>
+              <w:left w:w="100" w:type="dxa"/>
+              <w:bottom w:w="100" w:type="dxa"/>
+              <w:right w:w="100" w:type="dxa"/>
+            </w:tcMar>
+          </w:tcPr>
+          <w:p>
+            <w:pPr>
+              <w:widowControl w:val="0"/>
+              <w:pBdr>
+                <w:top w:val="nil"/>
+                <w:left w:val="nil"/>
+                <w:bottom w:val="nil"/>
+                <w:right w:val="nil"/>
+                <w:between w:val="nil"/>
+              </w:pBdr>
+              <w:spacing w:line="240" w:lineRule="auto"/>
+              <w:jc w:val="center"/>
+            </w:pPr>
+            <w:r>
+              <w:t>1.1</w:t>
+            </w:r>
+          </w:p>
+        </w:tc>
+        <w:tc>
+          <w:tcPr>
+            <w:tcW w:w="4820" w:type="dxa"/>
+            <w:shd w:val="clear" w:color="auto" w:fill="auto"/>
+            <w:tcMar>
+              <w:top w:w="100" w:type="dxa"/>
+              <w:left w:w="100" w:type="dxa"/>
+              <w:bottom w:w="100" w:type="dxa"/>
+              <w:right w:w="100" w:type="dxa"/>
+            </w:tcMar>
+          </w:tcPr>
+          <w:p>
+            <w:pPr>
+              <w:widowControl w:val="0"/>
+              <w:pBdr>
+                <w:top w:val="nil"/>
+                <w:left w:val="nil"/>
+                <w:bottom w:val="nil"/>
+                <w:right w:val="nil"/>
+                <w:between w:val="nil"/>
+              </w:pBdr>
+              <w:spacing w:line="240" w:lineRule="auto"/>
+              <w:jc w:val="center"/>
+            </w:pPr>
+            <w:r>
+              <w:t>Actualización de diagramas de vista</w:t>
+            </w:r>
+          </w:p>
+        </w:tc>
+        <w:tc>
+          <w:tcPr>
+            <w:tcW w:w="1559" w:type="dxa"/>
+            <w:shd w:val="clear" w:color="auto" w:fill="auto"/>
+            <w:tcMar>
+              <w:top w:w="100" w:type="dxa"/>
+              <w:left w:w="100" w:type="dxa"/>
+              <w:bottom w:w="100" w:type="dxa"/>
+              <w:right w:w="100" w:type="dxa"/>
+            </w:tcMar>
+          </w:tcPr>
+          <w:p>
+            <w:pPr>
+              <w:widowControl w:val="0"/>
+              <w:pBdr>
+                <w:top w:val="nil"/>
+                <w:left w:val="nil"/>
+                <w:bottom w:val="nil"/>
+                <w:right w:val="nil"/>
+                <w:between w:val="nil"/>
+              </w:pBdr>
+              <w:spacing w:line="240" w:lineRule="auto"/>
+              <w:jc w:val="center"/>
+            </w:pPr>
+            <w:r>
+              <w:t>Raúl Romero</w:t>
+            </w:r>
+          </w:p>
+        </w:tc>
+        <w:tc>
+          <w:tcPr>
+            <w:tcW w:w="1559" w:type="dxa"/>
+            <w:shd w:val="clear" w:color="auto" w:fill="auto"/>
+            <w:tcMar>
+              <w:top w:w="100" w:type="dxa"/>
+              <w:left w:w="100" w:type="dxa"/>
+              <w:bottom w:w="100" w:type="dxa"/>
+              <w:right w:w="100" w:type="dxa"/>
+            </w:tcMar>
+          </w:tcPr>
+          <w:p>
+            <w:pPr>
+              <w:widowControl w:val="0"/>
+              <w:pBdr>
+                <w:top w:val="nil"/>
+                <w:left w:val="nil"/>
+                <w:bottom w:val="nil"/>
+                <w:right w:val="nil"/>
+                <w:between w:val="nil"/>
+              </w:pBdr>
+              <w:spacing w:line="240" w:lineRule="auto"/>
+              <w:jc w:val="center"/>
+            </w:pPr>
+            <w:r>
+              <w:t>05/12/2022</w:t>
             </w:r>
           </w:p>
         </w:tc>
@@ -16619,15 +16737,14 @@
         <w:rPr>
           <w:b/>
           <w:bCs/>
-          <w:noProof/>
           <w:sz w:val="24"/>
           <w:szCs w:val="24"/>
         </w:rPr>
         <w:drawing>
-          <wp:inline distT="0" distB="0" distL="0" distR="0" wp14:anchorId="1D68D8CB" wp14:editId="34EABFDD">
-            <wp:extent cx="6194425" cy="4813300"/>
-            <wp:effectExtent l="0" t="0" r="0" b="6350"/>
-            <wp:docPr id="7" name="Imagen 7"/>
+          <wp:inline distT="0" distB="0" distL="0" distR="0" wp14:anchorId="276F5C28" wp14:editId="7DDF635F">
+            <wp:extent cx="6194425" cy="4791710"/>
+            <wp:effectExtent l="0" t="0" r="0" b="8890"/>
+            <wp:docPr id="4" name="Imagen 4"/>
             <wp:cNvGraphicFramePr>
               <a:graphicFrameLocks xmlns:a="http://schemas.openxmlformats.org/drawingml/2006/main" noChangeAspect="1"/>
             </wp:cNvGraphicFramePr>
@@ -16647,7 +16764,7 @@
                   <pic:spPr>
                     <a:xfrm>
                       <a:off x="0" y="0"/>
-                      <a:ext cx="6194425" cy="4813300"/>
+                      <a:ext cx="6194425" cy="4791710"/>
                     </a:xfrm>
                     <a:prstGeom prst="rect">
                       <a:avLst/>
@@ -17049,21 +17166,14 @@
           <w:sz w:val="24"/>
           <w:szCs w:val="24"/>
         </w:rPr>
-        <w:t xml:space="preserve">V Guardar Gráfica: </w:t>
-      </w:r>
-      <w:r>
-        <w:rPr>
-          <w:sz w:val="24"/>
-          <w:szCs w:val="24"/>
-        </w:rPr>
-        <w:t>En esta ventana pide el nombre para guardar la gráfica</w:t>
-      </w:r>
-      <w:r>
-        <w:rPr>
-          <w:sz w:val="24"/>
-          <w:szCs w:val="24"/>
-        </w:rPr>
-        <w:t xml:space="preserve"> dentro del EDT.</w:t>
+        <w:t xml:space="preserve">V Imprimir Reporte: </w:t>
+      </w:r>
+      <w:r>
+        <w:rPr>
+          <w:sz w:val="24"/>
+          <w:szCs w:val="24"/>
+        </w:rPr>
+        <w:t>En esta ventana se elige la impresora que se quiera imprimir y el reporte que se quiera mandar a imprimir.</w:t>
       </w:r>
     </w:p>
     <w:p>
@@ -17088,14 +17198,28 @@
           <w:sz w:val="24"/>
           <w:szCs w:val="24"/>
         </w:rPr>
-        <w:t xml:space="preserve">V Imprimir Reporte: </w:t>
-      </w:r>
-      <w:r>
-        <w:rPr>
-          <w:sz w:val="24"/>
-          <w:szCs w:val="24"/>
-        </w:rPr>
-        <w:t>En esta ventana se elige la impresora que se quiera imprimir y el reporte que se quiera mandar a imprimir.</w:t>
+        <w:t xml:space="preserve">V Compartir Reporte: </w:t>
+      </w:r>
+      <w:r>
+        <w:rPr>
+          <w:sz w:val="24"/>
+          <w:szCs w:val="24"/>
+        </w:rPr>
+        <w:t xml:space="preserve">En esta parte se puede </w:t>
+      </w:r>
+      <w:r>
+        <w:rPr>
+          <w:sz w:val="24"/>
+          <w:szCs w:val="24"/>
+        </w:rPr>
+        <w:t>elegir el reporte de algún proyecto que tenga su reporte</w:t>
+      </w:r>
+      <w:r>
+        <w:rPr>
+          <w:sz w:val="24"/>
+          <w:szCs w:val="24"/>
+        </w:rPr>
+        <w:t xml:space="preserve"> terminado y pide ingresar el correo electrónico del que envía junto con su contraseña y los correos electrónicos a los que se quieran compartir.</w:t>
       </w:r>
     </w:p>
     <w:p>
@@ -17120,28 +17244,14 @@
           <w:sz w:val="24"/>
           <w:szCs w:val="24"/>
         </w:rPr>
-        <w:t xml:space="preserve">V Compartir Reporte: </w:t>
-      </w:r>
-      <w:r>
-        <w:rPr>
-          <w:sz w:val="24"/>
-          <w:szCs w:val="24"/>
-        </w:rPr>
-        <w:t xml:space="preserve">En esta parte se puede </w:t>
-      </w:r>
-      <w:r>
-        <w:rPr>
-          <w:sz w:val="24"/>
-          <w:szCs w:val="24"/>
-        </w:rPr>
-        <w:t>elegir el reporte de algún proyecto que tenga su reporte</w:t>
-      </w:r>
-      <w:r>
-        <w:rPr>
-          <w:sz w:val="24"/>
-          <w:szCs w:val="24"/>
-        </w:rPr>
-        <w:t xml:space="preserve"> terminado y pide ingresar el correo electrónico del que envía junto con su contraseña y los correos electrónicos a los que se quieran compartir.</w:t>
+        <w:t xml:space="preserve">V Establecer Correo Electrónico: </w:t>
+      </w:r>
+      <w:r>
+        <w:rPr>
+          <w:sz w:val="24"/>
+          <w:szCs w:val="24"/>
+        </w:rPr>
+        <w:t>En esta ventana se debe poder ingresar el correo electrónico y la contraseña dentro del EDT.</w:t>
       </w:r>
     </w:p>
     <w:p>
@@ -17165,15 +17275,46 @@
           <w:bCs/>
           <w:sz w:val="24"/>
           <w:szCs w:val="24"/>
-        </w:rPr>
-        <w:t xml:space="preserve">V Establecer Correo Electrónico: </w:t>
-      </w:r>
-      <w:r>
-        <w:rPr>
-          <w:sz w:val="24"/>
-          <w:szCs w:val="24"/>
-        </w:rPr>
-        <w:t>En esta ventana se debe poder ingresar el correo electrónico y la contraseña dentro del EDT.</w:t>
+          <w:u w:val="single"/>
+        </w:rPr>
+        <w:t>V Datos de Varios Reportes</w:t>
+      </w:r>
+      <w:r>
+        <w:rPr>
+          <w:b/>
+          <w:bCs/>
+          <w:sz w:val="24"/>
+          <w:szCs w:val="24"/>
+        </w:rPr>
+        <w:t xml:space="preserve">: </w:t>
+      </w:r>
+      <w:r>
+        <w:rPr>
+          <w:sz w:val="24"/>
+          <w:szCs w:val="24"/>
+        </w:rPr>
+        <w:t>Esta no será una ventana nueva, pero se mostrará dentro de</w:t>
+      </w:r>
+      <w:r>
+        <w:rPr>
+          <w:sz w:val="24"/>
+          <w:szCs w:val="24"/>
+        </w:rPr>
+        <w:t>l área de trabajo en la ventana</w:t>
+      </w:r>
+      <w:r>
+        <w:rPr>
+          <w:sz w:val="24"/>
+          <w:szCs w:val="24"/>
+        </w:rPr>
+        <w:t xml:space="preserve"> V EDT en una pestaña. Se pide que se seleccionen los reportes dentro del EDT que se quieran graficar. Después se hace la gráfica de con los parámetros especificados de los reportes seleccionados y son mostrados en esta pestaña.</w:t>
+      </w:r>
+      <w:r>
+        <w:rPr>
+          <w:sz w:val="24"/>
+          <w:szCs w:val="24"/>
+        </w:rPr>
+        <w:t xml:space="preserve"> Además, que existe un botón de guardar, el cual pedirá que se escoja un nombre y la ubicación de donde se quiera guardar la gráfica creada.</w:t>
       </w:r>
     </w:p>
     <w:p>
@@ -17199,7 +17340,7 @@
           <w:szCs w:val="24"/>
           <w:u w:val="single"/>
         </w:rPr>
-        <w:t>V Datos de Varios Reportes</w:t>
+        <w:t>V Resultados</w:t>
       </w:r>
       <w:r>
         <w:rPr>
@@ -17215,21 +17356,21 @@
           <w:sz w:val="24"/>
           <w:szCs w:val="24"/>
         </w:rPr>
-        <w:t>Esta no será una ventana nueva, pero se mostrará dentro de</w:t>
-      </w:r>
-      <w:r>
-        <w:rPr>
-          <w:sz w:val="24"/>
-          <w:szCs w:val="24"/>
-        </w:rPr>
-        <w:t>l área de trabajo en la ventana</w:t>
-      </w:r>
-      <w:r>
-        <w:rPr>
-          <w:sz w:val="24"/>
-          <w:szCs w:val="24"/>
-        </w:rPr>
-        <w:t xml:space="preserve"> V EDT en una pestaña. Se pide que se seleccionen los reportes dentro del EDT que se quieran graficar. Después se hace la gráfica de con los parámetros especificados de los reportes seleccionados y son mostrados en esta pestaña.</w:t>
+        <w:t>Esta tampoco es una ventana nueva, pero si es una pestaña dentro de</w:t>
+      </w:r>
+      <w:r>
+        <w:rPr>
+          <w:sz w:val="24"/>
+          <w:szCs w:val="24"/>
+        </w:rPr>
+        <w:t>l área de trabajo de la ventana</w:t>
+      </w:r>
+      <w:r>
+        <w:rPr>
+          <w:sz w:val="24"/>
+          <w:szCs w:val="24"/>
+        </w:rPr>
+        <w:t xml:space="preserve"> V EDT. En esta pestaña se mostrarán los resultados obtenidos al finalizar el proceso.</w:t>
       </w:r>
     </w:p>
     <w:p>
@@ -17255,7 +17396,7 @@
           <w:szCs w:val="24"/>
           <w:u w:val="single"/>
         </w:rPr>
-        <w:t>V Resultados</w:t>
+        <w:t>V Ortofoto RGB</w:t>
       </w:r>
       <w:r>
         <w:rPr>
@@ -17264,28 +17405,37 @@
           <w:sz w:val="24"/>
           <w:szCs w:val="24"/>
         </w:rPr>
-        <w:t xml:space="preserve">: </w:t>
-      </w:r>
-      <w:r>
-        <w:rPr>
-          <w:sz w:val="24"/>
-          <w:szCs w:val="24"/>
-        </w:rPr>
-        <w:t>Esta tampoco es una ventana nueva, pero si es una pestaña dentro de</w:t>
-      </w:r>
-      <w:r>
-        <w:rPr>
-          <w:sz w:val="24"/>
-          <w:szCs w:val="24"/>
-        </w:rPr>
-        <w:t>l área de trabajo de la ventana</w:t>
-      </w:r>
-      <w:r>
-        <w:rPr>
-          <w:sz w:val="24"/>
-          <w:szCs w:val="24"/>
-        </w:rPr>
-        <w:t xml:space="preserve"> V EDT. En esta pestaña se mostrarán los resultados obtenidos al finalizar el proceso.</w:t>
+        <w:t>:</w:t>
+      </w:r>
+      <w:r>
+        <w:rPr>
+          <w:b/>
+          <w:bCs/>
+          <w:sz w:val="24"/>
+          <w:szCs w:val="24"/>
+        </w:rPr>
+        <w:t xml:space="preserve"> </w:t>
+      </w:r>
+      <w:r>
+        <w:rPr>
+          <w:sz w:val="24"/>
+          <w:szCs w:val="24"/>
+        </w:rPr>
+        <w:t xml:space="preserve">Es una </w:t>
+      </w:r>
+      <w:r>
+        <w:rPr>
+          <w:sz w:val="24"/>
+          <w:szCs w:val="24"/>
+        </w:rPr>
+        <w:t>pestaña dentro del área de la vista</w:t>
+      </w:r>
+      <w:r>
+        <w:rPr>
+          <w:sz w:val="24"/>
+          <w:szCs w:val="24"/>
+        </w:rPr>
+        <w:t xml:space="preserve"> V EDT del software. Esta debe de mostrar la ortofoto creada de las imágenes ingresadas, tanto normal, como con los puntos de calor detectados en los paneles solares.</w:t>
       </w:r>
     </w:p>
     <w:p>
@@ -17311,71 +17461,6 @@
           <w:szCs w:val="24"/>
           <w:u w:val="single"/>
         </w:rPr>
-        <w:t>V Ortofoto RGB</w:t>
-      </w:r>
-      <w:r>
-        <w:rPr>
-          <w:b/>
-          <w:bCs/>
-          <w:sz w:val="24"/>
-          <w:szCs w:val="24"/>
-        </w:rPr>
-        <w:t>:</w:t>
-      </w:r>
-      <w:r>
-        <w:rPr>
-          <w:b/>
-          <w:bCs/>
-          <w:sz w:val="24"/>
-          <w:szCs w:val="24"/>
-        </w:rPr>
-        <w:t xml:space="preserve"> </w:t>
-      </w:r>
-      <w:r>
-        <w:rPr>
-          <w:sz w:val="24"/>
-          <w:szCs w:val="24"/>
-        </w:rPr>
-        <w:t xml:space="preserve">Es una </w:t>
-      </w:r>
-      <w:r>
-        <w:rPr>
-          <w:sz w:val="24"/>
-          <w:szCs w:val="24"/>
-        </w:rPr>
-        <w:t>pestaña dentro del área de la vista</w:t>
-      </w:r>
-      <w:r>
-        <w:rPr>
-          <w:sz w:val="24"/>
-          <w:szCs w:val="24"/>
-        </w:rPr>
-        <w:t xml:space="preserve"> V EDT del software. Esta debe de mostrar la ortofoto creada de las imágenes ingresadas, tanto normal, como con los puntos de calor detectados en los paneles solares.</w:t>
-      </w:r>
-    </w:p>
-    <w:p>
-      <w:pPr>
-        <w:pStyle w:val="Prrafodelista"/>
-        <w:numPr>
-          <w:ilvl w:val="0"/>
-          <w:numId w:val="12"/>
-        </w:numPr>
-        <w:jc w:val="both"/>
-        <w:rPr>
-          <w:b/>
-          <w:bCs/>
-          <w:sz w:val="24"/>
-          <w:szCs w:val="24"/>
-        </w:rPr>
-      </w:pPr>
-      <w:r>
-        <w:rPr>
-          <w:b/>
-          <w:bCs/>
-          <w:sz w:val="24"/>
-          <w:szCs w:val="24"/>
-          <w:u w:val="single"/>
-        </w:rPr>
         <w:t>V Ortofoto Térmica</w:t>
       </w:r>
       <w:r>
@@ -17590,7 +17675,6 @@
           <w:sz w:val="24"/>
           <w:szCs w:val="24"/>
         </w:rPr>
-        <w:lastRenderedPageBreak/>
         <w:t xml:space="preserve">Barra de tareas: </w:t>
       </w:r>
       <w:r>
@@ -17621,6 +17705,7 @@
           <w:sz w:val="24"/>
           <w:szCs w:val="24"/>
         </w:rPr>
+        <w:lastRenderedPageBreak/>
         <w:t xml:space="preserve">Barra de </w:t>
       </w:r>
       <w:r>

</xml_diff>

<commit_message>
Crear modelo de proyecto, camara, reporte, ortofoto, tipo de espectro y dirección de vuelo. Así como modificaciones al espacio de trabajo y al documento de analisis y diseño.
</commit_message>
<xml_diff>
--- a/documentacion/SIPaF-AD-V1.0.docx
+++ b/documentacion/SIPaF-AD-V1.0.docx
@@ -826,7 +826,13 @@
               <w:jc w:val="center"/>
             </w:pPr>
             <w:r>
-              <w:t>Actualización de diagramas de vista</w:t>
+              <w:t>Actualización de diagrama</w:t>
+            </w:r>
+            <w:r>
+              <w:t xml:space="preserve"> de clase y</w:t>
+            </w:r>
+            <w:r>
+              <w:t xml:space="preserve"> de vista</w:t>
             </w:r>
           </w:p>
         </w:tc>
@@ -5146,13 +5152,10 @@
         <w:jc w:val="center"/>
       </w:pPr>
       <w:r>
-        <w:rPr>
-          <w:noProof/>
-        </w:rPr>
         <w:drawing>
-          <wp:inline distT="0" distB="0" distL="0" distR="0" wp14:anchorId="44FC9CCF" wp14:editId="405DA8D7">
-            <wp:extent cx="6194425" cy="4902835"/>
-            <wp:effectExtent l="0" t="0" r="0" b="0"/>
+          <wp:inline distT="0" distB="0" distL="0" distR="0" wp14:anchorId="3D03F6D9" wp14:editId="6C84494C">
+            <wp:extent cx="6194425" cy="4872990"/>
+            <wp:effectExtent l="0" t="0" r="0" b="3810"/>
             <wp:docPr id="1" name="Imagen 1"/>
             <wp:cNvGraphicFramePr>
               <a:graphicFrameLocks xmlns:a="http://schemas.openxmlformats.org/drawingml/2006/main" noChangeAspect="1"/>
@@ -5173,7 +5176,7 @@
                   <pic:spPr>
                     <a:xfrm>
                       <a:off x="0" y="0"/>
-                      <a:ext cx="6194425" cy="4902835"/>
+                      <a:ext cx="6194425" cy="4872990"/>
                     </a:xfrm>
                     <a:prstGeom prst="rect">
                       <a:avLst/>
@@ -5227,7 +5230,6 @@
           <w:sz w:val="32"/>
           <w:szCs w:val="32"/>
         </w:rPr>
-        <w:lastRenderedPageBreak/>
         <w:t xml:space="preserve">2.2.2 Modelo del </w:t>
       </w:r>
       <w:r>
@@ -5296,7 +5298,15 @@
           <w:sz w:val="24"/>
           <w:szCs w:val="24"/>
         </w:rPr>
-        <w:t xml:space="preserve"> e interpretado por el sistema. La finalidad de esto es que el archivo tenga cierta estructura para que pueda ser manejado por el sistema y que contenga toda la información que debe mostrar cuando este se abra en el sistema. </w:t>
+        <w:t xml:space="preserve"> e interpretado por el </w:t>
+      </w:r>
+      <w:r>
+        <w:rPr>
+          <w:sz w:val="24"/>
+          <w:szCs w:val="24"/>
+        </w:rPr>
+        <w:lastRenderedPageBreak/>
+        <w:t xml:space="preserve">sistema. La finalidad de esto es que el archivo tenga cierta estructura para que pueda ser manejado por el sistema y que contenga toda la información que debe mostrar cuando este se abra en el sistema. </w:t>
       </w:r>
       <w:r>
         <w:rPr>
@@ -6127,7 +6137,6 @@
           <w:sz w:val="24"/>
           <w:szCs w:val="24"/>
         </w:rPr>
-        <w:lastRenderedPageBreak/>
         <w:t>Tamaño requerido</w:t>
       </w:r>
     </w:p>
@@ -6191,6 +6200,7 @@
           <w:sz w:val="24"/>
           <w:szCs w:val="24"/>
         </w:rPr>
+        <w:lastRenderedPageBreak/>
         <w:t>Dirección de las imágenes</w:t>
       </w:r>
     </w:p>
@@ -16737,6 +16747,7 @@
         <w:rPr>
           <w:b/>
           <w:bCs/>
+          <w:noProof/>
           <w:sz w:val="24"/>
           <w:szCs w:val="24"/>
         </w:rPr>

</xml_diff>

<commit_message>
Actualizar archivos AD y ERS, así como crear el modelo base del proyecto.
</commit_message>
<xml_diff>
--- a/documentacion/SIPaF-AD-V1.0.docx
+++ b/documentacion/SIPaF-AD-V1.0.docx
@@ -895,6 +895,127 @@
           </w:p>
         </w:tc>
       </w:tr>
+      <w:tr>
+        <w:tc>
+          <w:tcPr>
+            <w:tcW w:w="1124" w:type="dxa"/>
+            <w:shd w:val="clear" w:color="auto" w:fill="auto"/>
+            <w:tcMar>
+              <w:top w:w="100" w:type="dxa"/>
+              <w:left w:w="100" w:type="dxa"/>
+              <w:bottom w:w="100" w:type="dxa"/>
+              <w:right w:w="100" w:type="dxa"/>
+            </w:tcMar>
+          </w:tcPr>
+          <w:p>
+            <w:pPr>
+              <w:widowControl w:val="0"/>
+              <w:pBdr>
+                <w:top w:val="nil"/>
+                <w:left w:val="nil"/>
+                <w:bottom w:val="nil"/>
+                <w:right w:val="nil"/>
+                <w:between w:val="nil"/>
+              </w:pBdr>
+              <w:spacing w:line="240" w:lineRule="auto"/>
+              <w:jc w:val="center"/>
+            </w:pPr>
+            <w:r>
+              <w:t>1.2</w:t>
+            </w:r>
+          </w:p>
+        </w:tc>
+        <w:tc>
+          <w:tcPr>
+            <w:tcW w:w="4820" w:type="dxa"/>
+            <w:shd w:val="clear" w:color="auto" w:fill="auto"/>
+            <w:tcMar>
+              <w:top w:w="100" w:type="dxa"/>
+              <w:left w:w="100" w:type="dxa"/>
+              <w:bottom w:w="100" w:type="dxa"/>
+              <w:right w:w="100" w:type="dxa"/>
+            </w:tcMar>
+          </w:tcPr>
+          <w:p>
+            <w:pPr>
+              <w:widowControl w:val="0"/>
+              <w:pBdr>
+                <w:top w:val="nil"/>
+                <w:left w:val="nil"/>
+                <w:bottom w:val="nil"/>
+                <w:right w:val="nil"/>
+                <w:between w:val="nil"/>
+              </w:pBdr>
+              <w:spacing w:line="240" w:lineRule="auto"/>
+              <w:jc w:val="center"/>
+            </w:pPr>
+            <w:r>
+              <w:t>Actualización</w:t>
+            </w:r>
+            <w:r>
+              <w:t xml:space="preserve"> del grafo de interfaz</w:t>
+            </w:r>
+          </w:p>
+        </w:tc>
+        <w:tc>
+          <w:tcPr>
+            <w:tcW w:w="1559" w:type="dxa"/>
+            <w:shd w:val="clear" w:color="auto" w:fill="auto"/>
+            <w:tcMar>
+              <w:top w:w="100" w:type="dxa"/>
+              <w:left w:w="100" w:type="dxa"/>
+              <w:bottom w:w="100" w:type="dxa"/>
+              <w:right w:w="100" w:type="dxa"/>
+            </w:tcMar>
+          </w:tcPr>
+          <w:p>
+            <w:pPr>
+              <w:widowControl w:val="0"/>
+              <w:pBdr>
+                <w:top w:val="nil"/>
+                <w:left w:val="nil"/>
+                <w:bottom w:val="nil"/>
+                <w:right w:val="nil"/>
+                <w:between w:val="nil"/>
+              </w:pBdr>
+              <w:spacing w:line="240" w:lineRule="auto"/>
+              <w:jc w:val="center"/>
+            </w:pPr>
+            <w:r>
+              <w:t>Raúl Romero</w:t>
+            </w:r>
+          </w:p>
+        </w:tc>
+        <w:tc>
+          <w:tcPr>
+            <w:tcW w:w="1559" w:type="dxa"/>
+            <w:shd w:val="clear" w:color="auto" w:fill="auto"/>
+            <w:tcMar>
+              <w:top w:w="100" w:type="dxa"/>
+              <w:left w:w="100" w:type="dxa"/>
+              <w:bottom w:w="100" w:type="dxa"/>
+              <w:right w:w="100" w:type="dxa"/>
+            </w:tcMar>
+          </w:tcPr>
+          <w:p>
+            <w:pPr>
+              <w:widowControl w:val="0"/>
+              <w:pBdr>
+                <w:top w:val="nil"/>
+                <w:left w:val="nil"/>
+                <w:bottom w:val="nil"/>
+                <w:right w:val="nil"/>
+                <w:between w:val="nil"/>
+              </w:pBdr>
+              <w:spacing w:line="240" w:lineRule="auto"/>
+              <w:jc w:val="center"/>
+            </w:pPr>
+            <w:r>
+              <w:t>09/01/2022</w:t>
+            </w:r>
+          </w:p>
+        </w:tc>
+      </w:tr>
     </w:tbl>
     <w:p/>
     <w:p>
@@ -2796,14 +2917,36 @@
         <w:rPr>
           <w:sz w:val="24"/>
           <w:szCs w:val="24"/>
-        </w:rPr>
-      </w:pPr>
-      <w:r>
-        <w:rPr>
-          <w:sz w:val="24"/>
-          <w:szCs w:val="24"/>
-        </w:rPr>
-        <w:t>Este documento presenta una descripción de los requerimientos funcionales que se describen en el documento de Especificación de Requerimientos de Software (SRS) el estándar IEEE Std 830-1998. En este documento se describe una descripción de la estructura, componentes, interfaces y datos requeridos para la fase de implementación del sistema SiPaF.</w:t>
+          <w:lang w:val="es-MX"/>
+        </w:rPr>
+      </w:pPr>
+      <w:r>
+        <w:rPr>
+          <w:sz w:val="24"/>
+          <w:szCs w:val="24"/>
+        </w:rPr>
+        <w:t xml:space="preserve">Este documento presenta una descripción de los requerimientos funcionales que se describen en el documento de Especificación de Requerimientos de Software (SRS) </w:t>
+      </w:r>
+      <w:r>
+        <w:rPr>
+          <w:sz w:val="24"/>
+          <w:szCs w:val="24"/>
+        </w:rPr>
+        <w:t>d</w:t>
+      </w:r>
+      <w:r>
+        <w:rPr>
+          <w:sz w:val="24"/>
+          <w:szCs w:val="24"/>
+        </w:rPr>
+        <w:t xml:space="preserve">el estándar IEEE Std 830-1998. </w:t>
+      </w:r>
+      <w:r>
+        <w:rPr>
+          <w:sz w:val="24"/>
+          <w:szCs w:val="24"/>
+        </w:rPr>
+        <w:t>Este documento se describe la estructura, los componentes, las interfaces y los datos requeridos para la fase de implementación del sistema SIPaF. </w:t>
       </w:r>
     </w:p>
     <w:p>
@@ -2828,7 +2971,35 @@
           <w:sz w:val="24"/>
           <w:szCs w:val="24"/>
         </w:rPr>
-        <w:t>De igual manera, en este documento describen las entidades de diseño que componen el software de S</w:t>
+        <w:t xml:space="preserve">De igual manera, </w:t>
+      </w:r>
+      <w:r>
+        <w:rPr>
+          <w:sz w:val="24"/>
+          <w:szCs w:val="24"/>
+        </w:rPr>
+        <w:t xml:space="preserve">se </w:t>
+      </w:r>
+      <w:r>
+        <w:rPr>
+          <w:sz w:val="24"/>
+          <w:szCs w:val="24"/>
+        </w:rPr>
+        <w:t>de</w:t>
+      </w:r>
+      <w:r>
+        <w:rPr>
+          <w:sz w:val="24"/>
+          <w:szCs w:val="24"/>
+        </w:rPr>
+        <w:t>tallan</w:t>
+      </w:r>
+      <w:r>
+        <w:rPr>
+          <w:sz w:val="24"/>
+          <w:szCs w:val="24"/>
+        </w:rPr>
+        <w:t xml:space="preserve"> las entidades de diseño que componen el software de S</w:t>
       </w:r>
       <w:r>
         <w:rPr>
@@ -5152,10 +5323,13 @@
         <w:jc w:val="center"/>
       </w:pPr>
       <w:r>
+        <w:rPr>
+          <w:noProof/>
+        </w:rPr>
         <w:drawing>
-          <wp:inline distT="0" distB="0" distL="0" distR="0" wp14:anchorId="3D03F6D9" wp14:editId="6C84494C">
-            <wp:extent cx="6194425" cy="4872990"/>
-            <wp:effectExtent l="0" t="0" r="0" b="3810"/>
+          <wp:inline distT="0" distB="0" distL="0" distR="0" wp14:anchorId="0433F5ED" wp14:editId="1B656DA0">
+            <wp:extent cx="6194425" cy="4819015"/>
+            <wp:effectExtent l="0" t="0" r="0" b="635"/>
             <wp:docPr id="1" name="Imagen 1"/>
             <wp:cNvGraphicFramePr>
               <a:graphicFrameLocks xmlns:a="http://schemas.openxmlformats.org/drawingml/2006/main" noChangeAspect="1"/>
@@ -5176,7 +5350,7 @@
                   <pic:spPr>
                     <a:xfrm>
                       <a:off x="0" y="0"/>
-                      <a:ext cx="6194425" cy="4872990"/>
+                      <a:ext cx="6194425" cy="4819015"/>
                     </a:xfrm>
                     <a:prstGeom prst="rect">
                       <a:avLst/>
@@ -5514,21 +5688,532 @@
           <w:sz w:val="24"/>
           <w:szCs w:val="24"/>
         </w:rPr>
-        <w:t>Dirección</w:t>
-      </w:r>
-      <w:r>
-        <w:rPr>
-          <w:sz w:val="24"/>
-          <w:szCs w:val="24"/>
-        </w:rPr>
-        <w:t xml:space="preserve"> del </w:t>
-      </w:r>
-      <w:r>
-        <w:rPr>
-          <w:sz w:val="24"/>
-          <w:szCs w:val="24"/>
-        </w:rPr>
-        <w:t>espacio de trabajo</w:t>
+        <w:t>Proyecto</w:t>
+      </w:r>
+    </w:p>
+    <w:p>
+      <w:pPr>
+        <w:pStyle w:val="Prrafodelista"/>
+        <w:numPr>
+          <w:ilvl w:val="2"/>
+          <w:numId w:val="14"/>
+        </w:numPr>
+        <w:jc w:val="both"/>
+        <w:rPr>
+          <w:sz w:val="24"/>
+          <w:szCs w:val="24"/>
+        </w:rPr>
+      </w:pPr>
+      <w:r>
+        <w:rPr>
+          <w:sz w:val="24"/>
+          <w:szCs w:val="24"/>
+        </w:rPr>
+        <w:t>Nombre del proyecto</w:t>
+      </w:r>
+    </w:p>
+    <w:p>
+      <w:pPr>
+        <w:pStyle w:val="Prrafodelista"/>
+        <w:numPr>
+          <w:ilvl w:val="2"/>
+          <w:numId w:val="14"/>
+        </w:numPr>
+        <w:jc w:val="both"/>
+        <w:rPr>
+          <w:sz w:val="24"/>
+          <w:szCs w:val="24"/>
+        </w:rPr>
+      </w:pPr>
+      <w:r>
+        <w:rPr>
+          <w:sz w:val="24"/>
+          <w:szCs w:val="24"/>
+        </w:rPr>
+        <w:t>Ancho cubierto</w:t>
+      </w:r>
+    </w:p>
+    <w:p>
+      <w:pPr>
+        <w:pStyle w:val="Prrafodelista"/>
+        <w:numPr>
+          <w:ilvl w:val="2"/>
+          <w:numId w:val="14"/>
+        </w:numPr>
+        <w:jc w:val="both"/>
+        <w:rPr>
+          <w:sz w:val="24"/>
+          <w:szCs w:val="24"/>
+        </w:rPr>
+      </w:pPr>
+      <w:r>
+        <w:rPr>
+          <w:sz w:val="24"/>
+          <w:szCs w:val="24"/>
+        </w:rPr>
+        <w:t>Alto</w:t>
+      </w:r>
+      <w:r>
+        <w:rPr>
+          <w:sz w:val="24"/>
+          <w:szCs w:val="24"/>
+        </w:rPr>
+        <w:t xml:space="preserve"> cubierto</w:t>
+      </w:r>
+    </w:p>
+    <w:p>
+      <w:pPr>
+        <w:pStyle w:val="Prrafodelista"/>
+        <w:numPr>
+          <w:ilvl w:val="2"/>
+          <w:numId w:val="14"/>
+        </w:numPr>
+        <w:jc w:val="both"/>
+        <w:rPr>
+          <w:sz w:val="24"/>
+          <w:szCs w:val="24"/>
+        </w:rPr>
+      </w:pPr>
+      <w:r>
+        <w:rPr>
+          <w:sz w:val="24"/>
+          <w:szCs w:val="24"/>
+        </w:rPr>
+        <w:t>Overlap horizontal</w:t>
+      </w:r>
+    </w:p>
+    <w:p>
+      <w:pPr>
+        <w:pStyle w:val="Prrafodelista"/>
+        <w:numPr>
+          <w:ilvl w:val="2"/>
+          <w:numId w:val="14"/>
+        </w:numPr>
+        <w:jc w:val="both"/>
+        <w:rPr>
+          <w:sz w:val="24"/>
+          <w:szCs w:val="24"/>
+        </w:rPr>
+      </w:pPr>
+      <w:r>
+        <w:rPr>
+          <w:sz w:val="24"/>
+          <w:szCs w:val="24"/>
+        </w:rPr>
+        <w:t>Overlap vertical</w:t>
+      </w:r>
+    </w:p>
+    <w:p>
+      <w:pPr>
+        <w:pStyle w:val="Prrafodelista"/>
+        <w:numPr>
+          <w:ilvl w:val="2"/>
+          <w:numId w:val="14"/>
+        </w:numPr>
+        <w:jc w:val="both"/>
+        <w:rPr>
+          <w:sz w:val="24"/>
+          <w:szCs w:val="24"/>
+        </w:rPr>
+      </w:pPr>
+      <w:r>
+        <w:rPr>
+          <w:sz w:val="24"/>
+          <w:szCs w:val="24"/>
+        </w:rPr>
+        <w:t>Fecha vuelo</w:t>
+      </w:r>
+    </w:p>
+    <w:p>
+      <w:pPr>
+        <w:pStyle w:val="Prrafodelista"/>
+        <w:numPr>
+          <w:ilvl w:val="2"/>
+          <w:numId w:val="14"/>
+        </w:numPr>
+        <w:jc w:val="both"/>
+        <w:rPr>
+          <w:sz w:val="24"/>
+          <w:szCs w:val="24"/>
+        </w:rPr>
+      </w:pPr>
+      <w:r>
+        <w:rPr>
+          <w:sz w:val="24"/>
+          <w:szCs w:val="24"/>
+        </w:rPr>
+        <w:t>Cámara</w:t>
+      </w:r>
+      <w:r>
+        <w:rPr>
+          <w:sz w:val="24"/>
+          <w:szCs w:val="24"/>
+        </w:rPr>
+        <w:t>s</w:t>
+      </w:r>
+    </w:p>
+    <w:p>
+      <w:pPr>
+        <w:pStyle w:val="Prrafodelista"/>
+        <w:numPr>
+          <w:ilvl w:val="3"/>
+          <w:numId w:val="14"/>
+        </w:numPr>
+        <w:jc w:val="both"/>
+        <w:rPr>
+          <w:sz w:val="24"/>
+          <w:szCs w:val="24"/>
+        </w:rPr>
+      </w:pPr>
+      <w:r>
+        <w:rPr>
+          <w:sz w:val="24"/>
+          <w:szCs w:val="24"/>
+        </w:rPr>
+        <w:t>Nombre de la cámara</w:t>
+      </w:r>
+    </w:p>
+    <w:p>
+      <w:pPr>
+        <w:pStyle w:val="Prrafodelista"/>
+        <w:numPr>
+          <w:ilvl w:val="3"/>
+          <w:numId w:val="14"/>
+        </w:numPr>
+        <w:jc w:val="both"/>
+        <w:rPr>
+          <w:sz w:val="24"/>
+          <w:szCs w:val="24"/>
+        </w:rPr>
+      </w:pPr>
+      <w:r>
+        <w:rPr>
+          <w:sz w:val="24"/>
+          <w:szCs w:val="24"/>
+        </w:rPr>
+        <w:t>Ancho del sensor</w:t>
+      </w:r>
+    </w:p>
+    <w:p>
+      <w:pPr>
+        <w:pStyle w:val="Prrafodelista"/>
+        <w:numPr>
+          <w:ilvl w:val="3"/>
+          <w:numId w:val="14"/>
+        </w:numPr>
+        <w:jc w:val="both"/>
+        <w:rPr>
+          <w:sz w:val="24"/>
+          <w:szCs w:val="24"/>
+        </w:rPr>
+      </w:pPr>
+      <w:r>
+        <w:rPr>
+          <w:sz w:val="24"/>
+          <w:szCs w:val="24"/>
+        </w:rPr>
+        <w:t>Altura del sensor</w:t>
+      </w:r>
+    </w:p>
+    <w:p>
+      <w:pPr>
+        <w:pStyle w:val="Prrafodelista"/>
+        <w:numPr>
+          <w:ilvl w:val="3"/>
+          <w:numId w:val="14"/>
+        </w:numPr>
+        <w:jc w:val="both"/>
+        <w:rPr>
+          <w:sz w:val="24"/>
+          <w:szCs w:val="24"/>
+        </w:rPr>
+      </w:pPr>
+      <w:r>
+        <w:rPr>
+          <w:sz w:val="24"/>
+          <w:szCs w:val="24"/>
+        </w:rPr>
+        <w:t>Largo focal</w:t>
+      </w:r>
+    </w:p>
+    <w:p>
+      <w:pPr>
+        <w:pStyle w:val="Prrafodelista"/>
+        <w:numPr>
+          <w:ilvl w:val="3"/>
+          <w:numId w:val="14"/>
+        </w:numPr>
+        <w:jc w:val="both"/>
+        <w:rPr>
+          <w:sz w:val="24"/>
+          <w:szCs w:val="24"/>
+        </w:rPr>
+      </w:pPr>
+      <w:r>
+        <w:rPr>
+          <w:sz w:val="24"/>
+          <w:szCs w:val="24"/>
+        </w:rPr>
+        <w:t>Tipo</w:t>
+      </w:r>
+    </w:p>
+    <w:p>
+      <w:pPr>
+        <w:pStyle w:val="Prrafodelista"/>
+        <w:numPr>
+          <w:ilvl w:val="2"/>
+          <w:numId w:val="14"/>
+        </w:numPr>
+        <w:jc w:val="both"/>
+        <w:rPr>
+          <w:sz w:val="24"/>
+          <w:szCs w:val="24"/>
+        </w:rPr>
+      </w:pPr>
+      <w:r>
+        <w:rPr>
+          <w:sz w:val="24"/>
+          <w:szCs w:val="24"/>
+        </w:rPr>
+        <w:t>Dirección de las imágenes</w:t>
+      </w:r>
+    </w:p>
+    <w:p>
+      <w:pPr>
+        <w:pStyle w:val="Prrafodelista"/>
+        <w:numPr>
+          <w:ilvl w:val="2"/>
+          <w:numId w:val="14"/>
+        </w:numPr>
+        <w:jc w:val="both"/>
+        <w:rPr>
+          <w:sz w:val="24"/>
+          <w:szCs w:val="24"/>
+        </w:rPr>
+      </w:pPr>
+      <w:r>
+        <w:rPr>
+          <w:sz w:val="24"/>
+          <w:szCs w:val="24"/>
+        </w:rPr>
+        <w:t>Checkpoint</w:t>
+      </w:r>
+    </w:p>
+    <w:p>
+      <w:pPr>
+        <w:pStyle w:val="Prrafodelista"/>
+        <w:numPr>
+          <w:ilvl w:val="2"/>
+          <w:numId w:val="14"/>
+        </w:numPr>
+        <w:jc w:val="both"/>
+        <w:rPr>
+          <w:sz w:val="24"/>
+          <w:szCs w:val="24"/>
+        </w:rPr>
+      </w:pPr>
+      <w:r>
+        <w:rPr>
+          <w:sz w:val="24"/>
+          <w:szCs w:val="24"/>
+        </w:rPr>
+        <w:t>Reporte</w:t>
+      </w:r>
+    </w:p>
+    <w:p>
+      <w:pPr>
+        <w:pStyle w:val="Prrafodelista"/>
+        <w:numPr>
+          <w:ilvl w:val="3"/>
+          <w:numId w:val="14"/>
+        </w:numPr>
+        <w:jc w:val="both"/>
+        <w:rPr>
+          <w:sz w:val="24"/>
+          <w:szCs w:val="24"/>
+        </w:rPr>
+      </w:pPr>
+      <w:r>
+        <w:rPr>
+          <w:sz w:val="24"/>
+          <w:szCs w:val="24"/>
+        </w:rPr>
+        <w:t>Número de defectos</w:t>
+      </w:r>
+    </w:p>
+    <w:p>
+      <w:pPr>
+        <w:pStyle w:val="Prrafodelista"/>
+        <w:numPr>
+          <w:ilvl w:val="3"/>
+          <w:numId w:val="14"/>
+        </w:numPr>
+        <w:jc w:val="both"/>
+        <w:rPr>
+          <w:sz w:val="24"/>
+          <w:szCs w:val="24"/>
+        </w:rPr>
+      </w:pPr>
+      <w:r>
+        <w:rPr>
+          <w:sz w:val="24"/>
+          <w:szCs w:val="24"/>
+        </w:rPr>
+        <w:t>Cantidad de paneles</w:t>
+      </w:r>
+    </w:p>
+    <w:p>
+      <w:pPr>
+        <w:pStyle w:val="Prrafodelista"/>
+        <w:numPr>
+          <w:ilvl w:val="3"/>
+          <w:numId w:val="14"/>
+        </w:numPr>
+        <w:jc w:val="both"/>
+        <w:rPr>
+          <w:sz w:val="24"/>
+          <w:szCs w:val="24"/>
+        </w:rPr>
+      </w:pPr>
+      <w:r>
+        <w:rPr>
+          <w:sz w:val="24"/>
+          <w:szCs w:val="24"/>
+        </w:rPr>
+        <w:t>Paneles defectuosos</w:t>
+      </w:r>
+    </w:p>
+    <w:p>
+      <w:pPr>
+        <w:pStyle w:val="Prrafodelista"/>
+        <w:numPr>
+          <w:ilvl w:val="3"/>
+          <w:numId w:val="14"/>
+        </w:numPr>
+        <w:jc w:val="both"/>
+        <w:rPr>
+          <w:sz w:val="24"/>
+          <w:szCs w:val="24"/>
+        </w:rPr>
+      </w:pPr>
+      <w:r>
+        <w:rPr>
+          <w:sz w:val="24"/>
+          <w:szCs w:val="24"/>
+        </w:rPr>
+        <w:t>Orto</w:t>
+      </w:r>
+      <w:r>
+        <w:rPr>
+          <w:sz w:val="24"/>
+          <w:szCs w:val="24"/>
+        </w:rPr>
+        <w:t>foto</w:t>
+      </w:r>
+      <w:r>
+        <w:rPr>
+          <w:sz w:val="24"/>
+          <w:szCs w:val="24"/>
+        </w:rPr>
+        <w:t xml:space="preserve"> RGB</w:t>
+      </w:r>
+      <w:r>
+        <w:rPr>
+          <w:sz w:val="24"/>
+          <w:szCs w:val="24"/>
+        </w:rPr>
+        <w:t xml:space="preserve"> Mod</w:t>
+      </w:r>
+    </w:p>
+    <w:p>
+      <w:pPr>
+        <w:pStyle w:val="Prrafodelista"/>
+        <w:numPr>
+          <w:ilvl w:val="4"/>
+          <w:numId w:val="14"/>
+        </w:numPr>
+        <w:jc w:val="both"/>
+        <w:rPr>
+          <w:sz w:val="24"/>
+          <w:szCs w:val="24"/>
+        </w:rPr>
+      </w:pPr>
+      <w:r>
+        <w:rPr>
+          <w:sz w:val="24"/>
+          <w:szCs w:val="24"/>
+        </w:rPr>
+        <w:t>Dirección orto</w:t>
+      </w:r>
+      <w:r>
+        <w:rPr>
+          <w:sz w:val="24"/>
+          <w:szCs w:val="24"/>
+        </w:rPr>
+        <w:t>foto RGB</w:t>
+      </w:r>
+    </w:p>
+    <w:p>
+      <w:pPr>
+        <w:pStyle w:val="Prrafodelista"/>
+        <w:numPr>
+          <w:ilvl w:val="3"/>
+          <w:numId w:val="14"/>
+        </w:numPr>
+        <w:jc w:val="both"/>
+        <w:rPr>
+          <w:sz w:val="24"/>
+          <w:szCs w:val="24"/>
+        </w:rPr>
+      </w:pPr>
+      <w:r>
+        <w:rPr>
+          <w:sz w:val="24"/>
+          <w:szCs w:val="24"/>
+        </w:rPr>
+        <w:t>Orto</w:t>
+      </w:r>
+      <w:r>
+        <w:rPr>
+          <w:sz w:val="24"/>
+          <w:szCs w:val="24"/>
+        </w:rPr>
+        <w:t>foto</w:t>
+      </w:r>
+      <w:r>
+        <w:rPr>
+          <w:sz w:val="24"/>
+          <w:szCs w:val="24"/>
+        </w:rPr>
+        <w:t xml:space="preserve"> Térmico</w:t>
+      </w:r>
+      <w:r>
+        <w:rPr>
+          <w:sz w:val="24"/>
+          <w:szCs w:val="24"/>
+        </w:rPr>
+        <w:t xml:space="preserve"> Modificada</w:t>
+      </w:r>
+    </w:p>
+    <w:p>
+      <w:pPr>
+        <w:pStyle w:val="Prrafodelista"/>
+        <w:numPr>
+          <w:ilvl w:val="4"/>
+          <w:numId w:val="14"/>
+        </w:numPr>
+        <w:jc w:val="both"/>
+        <w:rPr>
+          <w:sz w:val="24"/>
+          <w:szCs w:val="24"/>
+        </w:rPr>
+      </w:pPr>
+      <w:r>
+        <w:rPr>
+          <w:sz w:val="24"/>
+          <w:szCs w:val="24"/>
+        </w:rPr>
+        <w:t>Dirección ortofoto térmica modificada</w:t>
       </w:r>
     </w:p>
     <w:p>
@@ -5549,7 +6234,7 @@
           <w:sz w:val="24"/>
           <w:szCs w:val="24"/>
         </w:rPr>
-        <w:t>Proyecto</w:t>
+        <w:t>Ortofoto</w:t>
       </w:r>
     </w:p>
     <w:p>
@@ -5570,7 +6255,7 @@
           <w:sz w:val="24"/>
           <w:szCs w:val="24"/>
         </w:rPr>
-        <w:t>Nombre del proyecto</w:t>
+        <w:t>Nombre ortofoto</w:t>
       </w:r>
     </w:p>
     <w:p>
@@ -5591,7 +6276,7 @@
           <w:sz w:val="24"/>
           <w:szCs w:val="24"/>
         </w:rPr>
-        <w:t>Ancho cubierto</w:t>
+        <w:t>Tamaño requerido</w:t>
       </w:r>
     </w:p>
     <w:p>
@@ -5612,14 +6297,7 @@
           <w:sz w:val="24"/>
           <w:szCs w:val="24"/>
         </w:rPr>
-        <w:t>Alto</w:t>
-      </w:r>
-      <w:r>
-        <w:rPr>
-          <w:sz w:val="24"/>
-          <w:szCs w:val="24"/>
-        </w:rPr>
-        <w:t xml:space="preserve"> cubierto</w:t>
+        <w:t>Tamaño ortofoto</w:t>
       </w:r>
     </w:p>
     <w:p>
@@ -5640,7 +6318,28 @@
           <w:sz w:val="24"/>
           <w:szCs w:val="24"/>
         </w:rPr>
-        <w:t>Overlap horizontal</w:t>
+        <w:t>Ortofoto</w:t>
+      </w:r>
+    </w:p>
+    <w:p>
+      <w:pPr>
+        <w:pStyle w:val="Prrafodelista"/>
+        <w:numPr>
+          <w:ilvl w:val="3"/>
+          <w:numId w:val="14"/>
+        </w:numPr>
+        <w:jc w:val="both"/>
+        <w:rPr>
+          <w:sz w:val="24"/>
+          <w:szCs w:val="24"/>
+        </w:rPr>
+      </w:pPr>
+      <w:r>
+        <w:rPr>
+          <w:sz w:val="24"/>
+          <w:szCs w:val="24"/>
+        </w:rPr>
+        <w:t>Dirección de las imágenes</w:t>
       </w:r>
     </w:p>
     <w:p>
@@ -5661,567 +6360,7 @@
           <w:sz w:val="24"/>
           <w:szCs w:val="24"/>
         </w:rPr>
-        <w:t>Overlap vertical</w:t>
-      </w:r>
-    </w:p>
-    <w:p>
-      <w:pPr>
-        <w:pStyle w:val="Prrafodelista"/>
-        <w:numPr>
-          <w:ilvl w:val="2"/>
-          <w:numId w:val="14"/>
-        </w:numPr>
-        <w:jc w:val="both"/>
-        <w:rPr>
-          <w:sz w:val="24"/>
-          <w:szCs w:val="24"/>
-        </w:rPr>
-      </w:pPr>
-      <w:r>
-        <w:rPr>
-          <w:sz w:val="24"/>
-          <w:szCs w:val="24"/>
-        </w:rPr>
-        <w:t>Fecha vuelo</w:t>
-      </w:r>
-    </w:p>
-    <w:p>
-      <w:pPr>
-        <w:pStyle w:val="Prrafodelista"/>
-        <w:numPr>
-          <w:ilvl w:val="2"/>
-          <w:numId w:val="14"/>
-        </w:numPr>
-        <w:jc w:val="both"/>
-        <w:rPr>
-          <w:sz w:val="24"/>
-          <w:szCs w:val="24"/>
-        </w:rPr>
-      </w:pPr>
-      <w:r>
-        <w:rPr>
-          <w:sz w:val="24"/>
-          <w:szCs w:val="24"/>
-        </w:rPr>
-        <w:t>Cámara</w:t>
-      </w:r>
-      <w:r>
-        <w:rPr>
-          <w:sz w:val="24"/>
-          <w:szCs w:val="24"/>
-        </w:rPr>
-        <w:t>s</w:t>
-      </w:r>
-    </w:p>
-    <w:p>
-      <w:pPr>
-        <w:pStyle w:val="Prrafodelista"/>
-        <w:numPr>
-          <w:ilvl w:val="3"/>
-          <w:numId w:val="14"/>
-        </w:numPr>
-        <w:jc w:val="both"/>
-        <w:rPr>
-          <w:sz w:val="24"/>
-          <w:szCs w:val="24"/>
-        </w:rPr>
-      </w:pPr>
-      <w:r>
-        <w:rPr>
-          <w:sz w:val="24"/>
-          <w:szCs w:val="24"/>
-        </w:rPr>
-        <w:t>Nombre de la cámara</w:t>
-      </w:r>
-    </w:p>
-    <w:p>
-      <w:pPr>
-        <w:pStyle w:val="Prrafodelista"/>
-        <w:numPr>
-          <w:ilvl w:val="3"/>
-          <w:numId w:val="14"/>
-        </w:numPr>
-        <w:jc w:val="both"/>
-        <w:rPr>
-          <w:sz w:val="24"/>
-          <w:szCs w:val="24"/>
-        </w:rPr>
-      </w:pPr>
-      <w:r>
-        <w:rPr>
-          <w:sz w:val="24"/>
-          <w:szCs w:val="24"/>
-        </w:rPr>
-        <w:t>Ancho del sensor</w:t>
-      </w:r>
-    </w:p>
-    <w:p>
-      <w:pPr>
-        <w:pStyle w:val="Prrafodelista"/>
-        <w:numPr>
-          <w:ilvl w:val="3"/>
-          <w:numId w:val="14"/>
-        </w:numPr>
-        <w:jc w:val="both"/>
-        <w:rPr>
-          <w:sz w:val="24"/>
-          <w:szCs w:val="24"/>
-        </w:rPr>
-      </w:pPr>
-      <w:r>
-        <w:rPr>
-          <w:sz w:val="24"/>
-          <w:szCs w:val="24"/>
-        </w:rPr>
-        <w:t>Altura del sensor</w:t>
-      </w:r>
-    </w:p>
-    <w:p>
-      <w:pPr>
-        <w:pStyle w:val="Prrafodelista"/>
-        <w:numPr>
-          <w:ilvl w:val="3"/>
-          <w:numId w:val="14"/>
-        </w:numPr>
-        <w:jc w:val="both"/>
-        <w:rPr>
-          <w:sz w:val="24"/>
-          <w:szCs w:val="24"/>
-        </w:rPr>
-      </w:pPr>
-      <w:r>
-        <w:rPr>
-          <w:sz w:val="24"/>
-          <w:szCs w:val="24"/>
-        </w:rPr>
-        <w:t>Largo focal</w:t>
-      </w:r>
-    </w:p>
-    <w:p>
-      <w:pPr>
-        <w:pStyle w:val="Prrafodelista"/>
-        <w:numPr>
-          <w:ilvl w:val="3"/>
-          <w:numId w:val="14"/>
-        </w:numPr>
-        <w:jc w:val="both"/>
-        <w:rPr>
-          <w:sz w:val="24"/>
-          <w:szCs w:val="24"/>
-        </w:rPr>
-      </w:pPr>
-      <w:r>
-        <w:rPr>
-          <w:sz w:val="24"/>
-          <w:szCs w:val="24"/>
-        </w:rPr>
-        <w:t>Tipo</w:t>
-      </w:r>
-    </w:p>
-    <w:p>
-      <w:pPr>
-        <w:pStyle w:val="Prrafodelista"/>
-        <w:numPr>
-          <w:ilvl w:val="2"/>
-          <w:numId w:val="14"/>
-        </w:numPr>
-        <w:jc w:val="both"/>
-        <w:rPr>
-          <w:sz w:val="24"/>
-          <w:szCs w:val="24"/>
-        </w:rPr>
-      </w:pPr>
-      <w:r>
-        <w:rPr>
-          <w:sz w:val="24"/>
-          <w:szCs w:val="24"/>
-        </w:rPr>
-        <w:t>Dirección de las imágenes</w:t>
-      </w:r>
-    </w:p>
-    <w:p>
-      <w:pPr>
-        <w:pStyle w:val="Prrafodelista"/>
-        <w:numPr>
-          <w:ilvl w:val="2"/>
-          <w:numId w:val="14"/>
-        </w:numPr>
-        <w:jc w:val="both"/>
-        <w:rPr>
-          <w:sz w:val="24"/>
-          <w:szCs w:val="24"/>
-        </w:rPr>
-      </w:pPr>
-      <w:r>
-        <w:rPr>
-          <w:sz w:val="24"/>
-          <w:szCs w:val="24"/>
-        </w:rPr>
-        <w:t>Checkpoint</w:t>
-      </w:r>
-    </w:p>
-    <w:p>
-      <w:pPr>
-        <w:pStyle w:val="Prrafodelista"/>
-        <w:numPr>
-          <w:ilvl w:val="2"/>
-          <w:numId w:val="14"/>
-        </w:numPr>
-        <w:jc w:val="both"/>
-        <w:rPr>
-          <w:sz w:val="24"/>
-          <w:szCs w:val="24"/>
-        </w:rPr>
-      </w:pPr>
-      <w:r>
-        <w:rPr>
-          <w:sz w:val="24"/>
-          <w:szCs w:val="24"/>
-        </w:rPr>
-        <w:t>Reporte</w:t>
-      </w:r>
-    </w:p>
-    <w:p>
-      <w:pPr>
-        <w:pStyle w:val="Prrafodelista"/>
-        <w:numPr>
-          <w:ilvl w:val="3"/>
-          <w:numId w:val="14"/>
-        </w:numPr>
-        <w:jc w:val="both"/>
-        <w:rPr>
-          <w:sz w:val="24"/>
-          <w:szCs w:val="24"/>
-        </w:rPr>
-      </w:pPr>
-      <w:r>
-        <w:rPr>
-          <w:sz w:val="24"/>
-          <w:szCs w:val="24"/>
-        </w:rPr>
-        <w:t>Número de defectos</w:t>
-      </w:r>
-    </w:p>
-    <w:p>
-      <w:pPr>
-        <w:pStyle w:val="Prrafodelista"/>
-        <w:numPr>
-          <w:ilvl w:val="3"/>
-          <w:numId w:val="14"/>
-        </w:numPr>
-        <w:jc w:val="both"/>
-        <w:rPr>
-          <w:sz w:val="24"/>
-          <w:szCs w:val="24"/>
-        </w:rPr>
-      </w:pPr>
-      <w:r>
-        <w:rPr>
-          <w:sz w:val="24"/>
-          <w:szCs w:val="24"/>
-        </w:rPr>
-        <w:t>Cantidad de paneles</w:t>
-      </w:r>
-    </w:p>
-    <w:p>
-      <w:pPr>
-        <w:pStyle w:val="Prrafodelista"/>
-        <w:numPr>
-          <w:ilvl w:val="3"/>
-          <w:numId w:val="14"/>
-        </w:numPr>
-        <w:jc w:val="both"/>
-        <w:rPr>
-          <w:sz w:val="24"/>
-          <w:szCs w:val="24"/>
-        </w:rPr>
-      </w:pPr>
-      <w:r>
-        <w:rPr>
-          <w:sz w:val="24"/>
-          <w:szCs w:val="24"/>
-        </w:rPr>
-        <w:t>Paneles defectuosos</w:t>
-      </w:r>
-    </w:p>
-    <w:p>
-      <w:pPr>
-        <w:pStyle w:val="Prrafodelista"/>
-        <w:numPr>
-          <w:ilvl w:val="3"/>
-          <w:numId w:val="14"/>
-        </w:numPr>
-        <w:jc w:val="both"/>
-        <w:rPr>
-          <w:sz w:val="24"/>
-          <w:szCs w:val="24"/>
-        </w:rPr>
-      </w:pPr>
-      <w:r>
-        <w:rPr>
-          <w:sz w:val="24"/>
-          <w:szCs w:val="24"/>
-        </w:rPr>
-        <w:t>Orto</w:t>
-      </w:r>
-      <w:r>
-        <w:rPr>
-          <w:sz w:val="24"/>
-          <w:szCs w:val="24"/>
-        </w:rPr>
-        <w:t>foto</w:t>
-      </w:r>
-      <w:r>
-        <w:rPr>
-          <w:sz w:val="24"/>
-          <w:szCs w:val="24"/>
-        </w:rPr>
-        <w:t xml:space="preserve"> RGB</w:t>
-      </w:r>
-      <w:r>
-        <w:rPr>
-          <w:sz w:val="24"/>
-          <w:szCs w:val="24"/>
-        </w:rPr>
-        <w:t xml:space="preserve"> Mod</w:t>
-      </w:r>
-    </w:p>
-    <w:p>
-      <w:pPr>
-        <w:pStyle w:val="Prrafodelista"/>
-        <w:numPr>
-          <w:ilvl w:val="4"/>
-          <w:numId w:val="14"/>
-        </w:numPr>
-        <w:jc w:val="both"/>
-        <w:rPr>
-          <w:sz w:val="24"/>
-          <w:szCs w:val="24"/>
-        </w:rPr>
-      </w:pPr>
-      <w:r>
-        <w:rPr>
-          <w:sz w:val="24"/>
-          <w:szCs w:val="24"/>
-        </w:rPr>
-        <w:t>Dirección orto</w:t>
-      </w:r>
-      <w:r>
-        <w:rPr>
-          <w:sz w:val="24"/>
-          <w:szCs w:val="24"/>
-        </w:rPr>
-        <w:t>foto RGB</w:t>
-      </w:r>
-    </w:p>
-    <w:p>
-      <w:pPr>
-        <w:pStyle w:val="Prrafodelista"/>
-        <w:numPr>
-          <w:ilvl w:val="3"/>
-          <w:numId w:val="14"/>
-        </w:numPr>
-        <w:jc w:val="both"/>
-        <w:rPr>
-          <w:sz w:val="24"/>
-          <w:szCs w:val="24"/>
-        </w:rPr>
-      </w:pPr>
-      <w:r>
-        <w:rPr>
-          <w:sz w:val="24"/>
-          <w:szCs w:val="24"/>
-        </w:rPr>
-        <w:t>Orto</w:t>
-      </w:r>
-      <w:r>
-        <w:rPr>
-          <w:sz w:val="24"/>
-          <w:szCs w:val="24"/>
-        </w:rPr>
-        <w:t>foto</w:t>
-      </w:r>
-      <w:r>
-        <w:rPr>
-          <w:sz w:val="24"/>
-          <w:szCs w:val="24"/>
-        </w:rPr>
-        <w:t xml:space="preserve"> Térmico</w:t>
-      </w:r>
-      <w:r>
-        <w:rPr>
-          <w:sz w:val="24"/>
-          <w:szCs w:val="24"/>
-        </w:rPr>
-        <w:t xml:space="preserve"> Modificada</w:t>
-      </w:r>
-    </w:p>
-    <w:p>
-      <w:pPr>
-        <w:pStyle w:val="Prrafodelista"/>
-        <w:numPr>
-          <w:ilvl w:val="4"/>
-          <w:numId w:val="14"/>
-        </w:numPr>
-        <w:jc w:val="both"/>
-        <w:rPr>
-          <w:sz w:val="24"/>
-          <w:szCs w:val="24"/>
-        </w:rPr>
-      </w:pPr>
-      <w:r>
-        <w:rPr>
-          <w:sz w:val="24"/>
-          <w:szCs w:val="24"/>
-        </w:rPr>
-        <w:t>Dirección ortofoto térmica modificada</w:t>
-      </w:r>
-    </w:p>
-    <w:p>
-      <w:pPr>
-        <w:pStyle w:val="Prrafodelista"/>
-        <w:numPr>
-          <w:ilvl w:val="1"/>
-          <w:numId w:val="14"/>
-        </w:numPr>
-        <w:jc w:val="both"/>
-        <w:rPr>
-          <w:sz w:val="24"/>
-          <w:szCs w:val="24"/>
-        </w:rPr>
-      </w:pPr>
-      <w:r>
-        <w:rPr>
-          <w:sz w:val="24"/>
-          <w:szCs w:val="24"/>
-        </w:rPr>
-        <w:t>Ortofoto</w:t>
-      </w:r>
-    </w:p>
-    <w:p>
-      <w:pPr>
-        <w:pStyle w:val="Prrafodelista"/>
-        <w:numPr>
-          <w:ilvl w:val="2"/>
-          <w:numId w:val="14"/>
-        </w:numPr>
-        <w:jc w:val="both"/>
-        <w:rPr>
-          <w:sz w:val="24"/>
-          <w:szCs w:val="24"/>
-        </w:rPr>
-      </w:pPr>
-      <w:r>
-        <w:rPr>
-          <w:sz w:val="24"/>
-          <w:szCs w:val="24"/>
-        </w:rPr>
-        <w:t>Nombre ortofoto</w:t>
-      </w:r>
-    </w:p>
-    <w:p>
-      <w:pPr>
-        <w:pStyle w:val="Prrafodelista"/>
-        <w:numPr>
-          <w:ilvl w:val="2"/>
-          <w:numId w:val="14"/>
-        </w:numPr>
-        <w:jc w:val="both"/>
-        <w:rPr>
-          <w:sz w:val="24"/>
-          <w:szCs w:val="24"/>
-        </w:rPr>
-      </w:pPr>
-      <w:r>
-        <w:rPr>
-          <w:sz w:val="24"/>
-          <w:szCs w:val="24"/>
-        </w:rPr>
-        <w:t>Tamaño requerido</w:t>
-      </w:r>
-    </w:p>
-    <w:p>
-      <w:pPr>
-        <w:pStyle w:val="Prrafodelista"/>
-        <w:numPr>
-          <w:ilvl w:val="2"/>
-          <w:numId w:val="14"/>
-        </w:numPr>
-        <w:jc w:val="both"/>
-        <w:rPr>
-          <w:sz w:val="24"/>
-          <w:szCs w:val="24"/>
-        </w:rPr>
-      </w:pPr>
-      <w:r>
-        <w:rPr>
-          <w:sz w:val="24"/>
-          <w:szCs w:val="24"/>
-        </w:rPr>
-        <w:t>Tamaño ortofoto</w:t>
-      </w:r>
-    </w:p>
-    <w:p>
-      <w:pPr>
-        <w:pStyle w:val="Prrafodelista"/>
-        <w:numPr>
-          <w:ilvl w:val="2"/>
-          <w:numId w:val="14"/>
-        </w:numPr>
-        <w:jc w:val="both"/>
-        <w:rPr>
-          <w:sz w:val="24"/>
-          <w:szCs w:val="24"/>
-        </w:rPr>
-      </w:pPr>
-      <w:r>
-        <w:rPr>
-          <w:sz w:val="24"/>
-          <w:szCs w:val="24"/>
-        </w:rPr>
-        <w:t>Ortofoto</w:t>
-      </w:r>
-    </w:p>
-    <w:p>
-      <w:pPr>
-        <w:pStyle w:val="Prrafodelista"/>
-        <w:numPr>
-          <w:ilvl w:val="3"/>
-          <w:numId w:val="14"/>
-        </w:numPr>
-        <w:jc w:val="both"/>
-        <w:rPr>
-          <w:sz w:val="24"/>
-          <w:szCs w:val="24"/>
-        </w:rPr>
-      </w:pPr>
-      <w:r>
-        <w:rPr>
-          <w:sz w:val="24"/>
-          <w:szCs w:val="24"/>
-        </w:rPr>
         <w:lastRenderedPageBreak/>
-        <w:t>Dirección de las imágenes</w:t>
-      </w:r>
-    </w:p>
-    <w:p>
-      <w:pPr>
-        <w:pStyle w:val="Prrafodelista"/>
-        <w:numPr>
-          <w:ilvl w:val="2"/>
-          <w:numId w:val="14"/>
-        </w:numPr>
-        <w:jc w:val="both"/>
-        <w:rPr>
-          <w:sz w:val="24"/>
-          <w:szCs w:val="24"/>
-        </w:rPr>
-      </w:pPr>
-      <w:r>
-        <w:rPr>
-          <w:sz w:val="24"/>
-          <w:szCs w:val="24"/>
-        </w:rPr>
         <w:t>Tipo</w:t>
       </w:r>
     </w:p>
@@ -6677,10 +6816,10 @@
           <w:szCs w:val="24"/>
         </w:rPr>
         <w:drawing>
-          <wp:inline distT="0" distB="0" distL="0" distR="0" wp14:anchorId="14BA3BF1" wp14:editId="7B975213">
-            <wp:extent cx="5495925" cy="5337056"/>
+          <wp:inline distT="0" distB="0" distL="0" distR="0" wp14:anchorId="14B013D6" wp14:editId="1580176A">
+            <wp:extent cx="5544820" cy="6200763"/>
             <wp:effectExtent l="0" t="0" r="0" b="0"/>
-            <wp:docPr id="14" name="Imagen 14"/>
+            <wp:docPr id="21" name="Imagen 21"/>
             <wp:cNvGraphicFramePr>
               <a:graphicFrameLocks xmlns:a="http://schemas.openxmlformats.org/drawingml/2006/main" noChangeAspect="1"/>
             </wp:cNvGraphicFramePr>
@@ -6700,7 +6839,7 @@
                   <pic:spPr>
                     <a:xfrm>
                       <a:off x="0" y="0"/>
-                      <a:ext cx="5530570" cy="5370699"/>
+                      <a:ext cx="5547040" cy="6203245"/>
                     </a:xfrm>
                     <a:prstGeom prst="rect">
                       <a:avLst/>
@@ -7339,6 +7478,11 @@
     </w:p>
     <w:p>
       <w:pPr>
+        <w:jc w:val="center"/>
+      </w:pPr>
+    </w:p>
+    <w:p>
+      <w:pPr>
         <w:pStyle w:val="Prrafodelista"/>
         <w:numPr>
           <w:ilvl w:val="0"/>
@@ -7391,17 +7535,13 @@
       </w:pPr>
       <w:r>
         <w:rPr>
-          <w:b/>
-          <w:bCs/>
           <w:noProof/>
-          <w:sz w:val="24"/>
-          <w:szCs w:val="24"/>
         </w:rPr>
         <w:drawing>
-          <wp:inline distT="0" distB="0" distL="0" distR="0" wp14:anchorId="2CC06747" wp14:editId="30B5A4BF">
-            <wp:extent cx="5495925" cy="3559660"/>
-            <wp:effectExtent l="0" t="0" r="0" b="3175"/>
-            <wp:docPr id="9" name="Imagen 9"/>
+          <wp:inline distT="0" distB="0" distL="0" distR="0" wp14:anchorId="588B54B5" wp14:editId="23640CF2">
+            <wp:extent cx="5874105" cy="3642487"/>
+            <wp:effectExtent l="0" t="0" r="0" b="0"/>
+            <wp:docPr id="14" name="Imagen 14"/>
             <wp:cNvGraphicFramePr>
               <a:graphicFrameLocks xmlns:a="http://schemas.openxmlformats.org/drawingml/2006/main" noChangeAspect="1"/>
             </wp:cNvGraphicFramePr>
@@ -7421,7 +7561,7 @@
                   <pic:spPr>
                     <a:xfrm>
                       <a:off x="0" y="0"/>
-                      <a:ext cx="5522500" cy="3576872"/>
+                      <a:ext cx="5875395" cy="3643287"/>
                     </a:xfrm>
                     <a:prstGeom prst="rect">
                       <a:avLst/>
@@ -7439,20 +7579,32 @@
         <w:jc w:val="center"/>
       </w:pPr>
       <w:r>
-        <w:t xml:space="preserve">Figura </w:t>
-      </w:r>
-      <w:r>
-        <w:t>2.</w:t>
-      </w:r>
-      <w:r>
-        <w:t>11</w:t>
-      </w:r>
-      <w:r>
-        <w:t>: Diagrama de secuencia visualizar datos de varios reportes.</w:t>
-      </w:r>
-    </w:p>
-    <w:p>
-      <w:pPr>
+        <w:t>Figura 2.11: Diagrama de secuencia visualizar reporte.</w:t>
+      </w:r>
+    </w:p>
+    <w:p>
+      <w:pPr>
+        <w:jc w:val="center"/>
+      </w:pPr>
+    </w:p>
+    <w:p>
+      <w:pPr>
+        <w:jc w:val="center"/>
+      </w:pPr>
+    </w:p>
+    <w:p>
+      <w:pPr>
+        <w:jc w:val="center"/>
+      </w:pPr>
+    </w:p>
+    <w:p>
+      <w:pPr>
+        <w:jc w:val="center"/>
+      </w:pPr>
+    </w:p>
+    <w:p>
+      <w:pPr>
+        <w:jc w:val="center"/>
         <w:rPr>
           <w:b/>
           <w:bCs/>
@@ -7460,15 +7612,6 @@
           <w:szCs w:val="24"/>
         </w:rPr>
       </w:pPr>
-      <w:r>
-        <w:rPr>
-          <w:b/>
-          <w:bCs/>
-          <w:sz w:val="24"/>
-          <w:szCs w:val="24"/>
-        </w:rPr>
-        <w:br w:type="page"/>
-      </w:r>
     </w:p>
     <w:p>
       <w:pPr>
@@ -7492,7 +7635,7 @@
           <w:szCs w:val="24"/>
         </w:rPr>
         <w:lastRenderedPageBreak/>
-        <w:t>CU-</w:t>
+        <w:t>CU-0</w:t>
       </w:r>
       <w:r>
         <w:rPr>
@@ -7501,7 +7644,7 @@
           <w:sz w:val="24"/>
           <w:szCs w:val="24"/>
         </w:rPr>
-        <w:t>09</w:t>
+        <w:t>8</w:t>
       </w:r>
       <w:r>
         <w:rPr>
@@ -7510,7 +7653,7 @@
           <w:sz w:val="24"/>
           <w:szCs w:val="24"/>
         </w:rPr>
-        <w:t>: Guardar las gráficas creadas</w:t>
+        <w:t>: Visualizar datos de varios reportes</w:t>
       </w:r>
     </w:p>
     <w:p>
@@ -7532,10 +7675,10 @@
           <w:szCs w:val="24"/>
         </w:rPr>
         <w:drawing>
-          <wp:inline distT="0" distB="0" distL="0" distR="0" wp14:anchorId="1C4A0552" wp14:editId="15626D71">
-            <wp:extent cx="5467350" cy="3142711"/>
-            <wp:effectExtent l="0" t="0" r="0" b="635"/>
-            <wp:docPr id="12" name="Imagen 12"/>
+          <wp:inline distT="0" distB="0" distL="0" distR="0" wp14:anchorId="2CC06747" wp14:editId="30B5A4BF">
+            <wp:extent cx="5495925" cy="3559660"/>
+            <wp:effectExtent l="0" t="0" r="0" b="3175"/>
+            <wp:docPr id="9" name="Imagen 9"/>
             <wp:cNvGraphicFramePr>
               <a:graphicFrameLocks xmlns:a="http://schemas.openxmlformats.org/drawingml/2006/main" noChangeAspect="1"/>
             </wp:cNvGraphicFramePr>
@@ -7555,7 +7698,7 @@
                   <pic:spPr>
                     <a:xfrm>
                       <a:off x="0" y="0"/>
-                      <a:ext cx="5495866" cy="3159103"/>
+                      <a:ext cx="5522500" cy="3576872"/>
                     </a:xfrm>
                     <a:prstGeom prst="rect">
                       <a:avLst/>
@@ -7576,15 +7719,29 @@
         <w:t xml:space="preserve">Figura </w:t>
       </w:r>
       <w:r>
-        <w:t>2.</w:t>
-      </w:r>
-      <w:r>
-        <w:t>12: Diagrama de secuencia guardar gráficas creadas.</w:t>
-      </w:r>
-    </w:p>
-    <w:p>
-      <w:pPr>
-        <w:jc w:val="center"/>
+        <w:t>2</w:t>
+      </w:r>
+      <w:r>
+        <w:t>.</w:t>
+      </w:r>
+      <w:r>
+        <w:t>1</w:t>
+      </w:r>
+      <w:r>
+        <w:t>2</w:t>
+      </w:r>
+      <w:r>
+        <w:t>: Diagrama de secuencia visualizar datos de varios reportes.</w:t>
+      </w:r>
+    </w:p>
+    <w:p>
+      <w:pPr>
+        <w:rPr>
+          <w:b/>
+          <w:bCs/>
+          <w:sz w:val="24"/>
+          <w:szCs w:val="24"/>
+        </w:rPr>
       </w:pPr>
     </w:p>
     <w:p>
@@ -7608,7 +7765,7 @@
           <w:sz w:val="24"/>
           <w:szCs w:val="24"/>
         </w:rPr>
-        <w:t>CU-1</w:t>
+        <w:t>CU-</w:t>
       </w:r>
       <w:r>
         <w:rPr>
@@ -7617,7 +7774,7 @@
           <w:sz w:val="24"/>
           <w:szCs w:val="24"/>
         </w:rPr>
-        <w:t>0</w:t>
+        <w:t>09</w:t>
       </w:r>
       <w:r>
         <w:rPr>
@@ -7626,7 +7783,7 @@
           <w:sz w:val="24"/>
           <w:szCs w:val="24"/>
         </w:rPr>
-        <w:t>: Visualizar las fallas identificadas</w:t>
+        <w:t>: Guardar las gráficas creadas</w:t>
       </w:r>
     </w:p>
     <w:p>
@@ -7648,10 +7805,10 @@
           <w:szCs w:val="24"/>
         </w:rPr>
         <w:drawing>
-          <wp:inline distT="0" distB="0" distL="0" distR="0" wp14:anchorId="59D66E0E" wp14:editId="58F9BB1F">
-            <wp:extent cx="5550284" cy="3752850"/>
-            <wp:effectExtent l="0" t="0" r="0" b="0"/>
-            <wp:docPr id="13" name="Imagen 13"/>
+          <wp:inline distT="0" distB="0" distL="0" distR="0" wp14:anchorId="1C4A0552" wp14:editId="15626D71">
+            <wp:extent cx="5467350" cy="3142711"/>
+            <wp:effectExtent l="0" t="0" r="0" b="635"/>
+            <wp:docPr id="12" name="Imagen 12"/>
             <wp:cNvGraphicFramePr>
               <a:graphicFrameLocks xmlns:a="http://schemas.openxmlformats.org/drawingml/2006/main" noChangeAspect="1"/>
             </wp:cNvGraphicFramePr>
@@ -7671,6 +7828,139 @@
                   <pic:spPr>
                     <a:xfrm>
                       <a:off x="0" y="0"/>
+                      <a:ext cx="5495866" cy="3159103"/>
+                    </a:xfrm>
+                    <a:prstGeom prst="rect">
+                      <a:avLst/>
+                    </a:prstGeom>
+                  </pic:spPr>
+                </pic:pic>
+              </a:graphicData>
+            </a:graphic>
+          </wp:inline>
+        </w:drawing>
+      </w:r>
+    </w:p>
+    <w:p>
+      <w:pPr>
+        <w:jc w:val="center"/>
+      </w:pPr>
+      <w:r>
+        <w:t xml:space="preserve">Figura </w:t>
+      </w:r>
+      <w:r>
+        <w:t>2.</w:t>
+      </w:r>
+      <w:r>
+        <w:t>1</w:t>
+      </w:r>
+      <w:r>
+        <w:t>3</w:t>
+      </w:r>
+      <w:r>
+        <w:t>: Diagrama de secuencia guardar gráficas creadas.</w:t>
+      </w:r>
+    </w:p>
+    <w:p>
+      <w:pPr>
+        <w:jc w:val="center"/>
+      </w:pPr>
+    </w:p>
+    <w:p>
+      <w:pPr>
+        <w:jc w:val="center"/>
+      </w:pPr>
+    </w:p>
+    <w:p>
+      <w:pPr>
+        <w:jc w:val="center"/>
+      </w:pPr>
+    </w:p>
+    <w:p>
+      <w:pPr>
+        <w:pStyle w:val="Prrafodelista"/>
+        <w:numPr>
+          <w:ilvl w:val="0"/>
+          <w:numId w:val="9"/>
+        </w:numPr>
+        <w:rPr>
+          <w:b/>
+          <w:bCs/>
+          <w:sz w:val="24"/>
+          <w:szCs w:val="24"/>
+        </w:rPr>
+      </w:pPr>
+      <w:r>
+        <w:rPr>
+          <w:b/>
+          <w:bCs/>
+          <w:sz w:val="24"/>
+          <w:szCs w:val="24"/>
+        </w:rPr>
+        <w:lastRenderedPageBreak/>
+        <w:t>CU-1</w:t>
+      </w:r>
+      <w:r>
+        <w:rPr>
+          <w:b/>
+          <w:bCs/>
+          <w:sz w:val="24"/>
+          <w:szCs w:val="24"/>
+        </w:rPr>
+        <w:t>0</w:t>
+      </w:r>
+      <w:r>
+        <w:rPr>
+          <w:b/>
+          <w:bCs/>
+          <w:sz w:val="24"/>
+          <w:szCs w:val="24"/>
+        </w:rPr>
+        <w:t>: Visualizar las fallas identificadas</w:t>
+      </w:r>
+    </w:p>
+    <w:p>
+      <w:pPr>
+        <w:jc w:val="center"/>
+        <w:rPr>
+          <w:b/>
+          <w:bCs/>
+          <w:sz w:val="24"/>
+          <w:szCs w:val="24"/>
+        </w:rPr>
+      </w:pPr>
+      <w:r>
+        <w:rPr>
+          <w:b/>
+          <w:bCs/>
+          <w:noProof/>
+          <w:sz w:val="24"/>
+          <w:szCs w:val="24"/>
+        </w:rPr>
+        <w:drawing>
+          <wp:inline distT="0" distB="0" distL="0" distR="0" wp14:anchorId="59D66E0E" wp14:editId="58F9BB1F">
+            <wp:extent cx="5550284" cy="3752850"/>
+            <wp:effectExtent l="0" t="0" r="0" b="0"/>
+            <wp:docPr id="13" name="Imagen 13"/>
+            <wp:cNvGraphicFramePr>
+              <a:graphicFrameLocks xmlns:a="http://schemas.openxmlformats.org/drawingml/2006/main" noChangeAspect="1"/>
+            </wp:cNvGraphicFramePr>
+            <a:graphic xmlns:a="http://schemas.openxmlformats.org/drawingml/2006/main">
+              <a:graphicData uri="http://schemas.openxmlformats.org/drawingml/2006/picture">
+                <pic:pic xmlns:pic="http://schemas.openxmlformats.org/drawingml/2006/picture">
+                  <pic:nvPicPr>
+                    <pic:cNvPr id="1" name=""/>
+                    <pic:cNvPicPr/>
+                  </pic:nvPicPr>
+                  <pic:blipFill>
+                    <a:blip r:embed="rId22"/>
+                    <a:stretch>
+                      <a:fillRect/>
+                    </a:stretch>
+                  </pic:blipFill>
+                  <pic:spPr>
+                    <a:xfrm>
+                      <a:off x="0" y="0"/>
                       <a:ext cx="5582786" cy="3774827"/>
                     </a:xfrm>
                     <a:prstGeom prst="rect">
@@ -7695,7 +7985,13 @@
         <w:t>2.</w:t>
       </w:r>
       <w:r>
-        <w:t>13: Diagrama de secuencia visualizar las fallas identificadas.</w:t>
+        <w:t>1</w:t>
+      </w:r>
+      <w:r>
+        <w:t>4</w:t>
+      </w:r>
+      <w:r>
+        <w:t>: Diagrama de secuencia visualizar las fallas identificadas.</w:t>
       </w:r>
     </w:p>
     <w:p>
@@ -7718,7 +8014,6 @@
           <w:sz w:val="32"/>
           <w:szCs w:val="32"/>
         </w:rPr>
-        <w:lastRenderedPageBreak/>
         <w:t>2.</w:t>
       </w:r>
       <w:r>
@@ -8307,6 +8602,7 @@
                 <w:sz w:val="24"/>
                 <w:szCs w:val="24"/>
               </w:rPr>
+              <w:lastRenderedPageBreak/>
               <w:t>RF-03 Eliminar espacio de trabajo</w:t>
             </w:r>
           </w:p>
@@ -8348,6 +8644,7 @@
                 <w:sz w:val="24"/>
                 <w:szCs w:val="24"/>
               </w:rPr>
+              <w:lastRenderedPageBreak/>
               <w:t>Precondiciones</w:t>
             </w:r>
           </w:p>
@@ -8496,7 +8793,6 @@
                 <w:sz w:val="24"/>
                 <w:szCs w:val="24"/>
               </w:rPr>
-              <w:lastRenderedPageBreak/>
               <w:t>Flujo del caso de uso</w:t>
             </w:r>
           </w:p>
@@ -8548,7 +8844,7 @@
                           <pic:cNvPicPr/>
                         </pic:nvPicPr>
                         <pic:blipFill>
-                          <a:blip r:embed="rId22"/>
+                          <a:blip r:embed="rId23"/>
                           <a:stretch>
                             <a:fillRect/>
                           </a:stretch>
@@ -9024,7 +9320,15 @@
                 <w:sz w:val="24"/>
                 <w:szCs w:val="24"/>
               </w:rPr>
-              <w:t xml:space="preserve"> Además, se puede elegir un proyecto ya creado para mostrar sus resultados. En </w:t>
+              <w:t xml:space="preserve"> Además, se puede elegir un proyecto ya creado para mostrar </w:t>
+            </w:r>
+            <w:r>
+              <w:rPr>
+                <w:sz w:val="24"/>
+                <w:szCs w:val="24"/>
+              </w:rPr>
+              <w:lastRenderedPageBreak/>
+              <w:t xml:space="preserve">sus resultados. En </w:t>
             </w:r>
             <w:r>
               <w:rPr>
@@ -9072,6 +9376,7 @@
                 <w:sz w:val="24"/>
                 <w:szCs w:val="24"/>
               </w:rPr>
+              <w:lastRenderedPageBreak/>
               <w:t>Requerimientos específicos</w:t>
             </w:r>
           </w:p>
@@ -9201,7 +9506,6 @@
                 <w:sz w:val="24"/>
                 <w:szCs w:val="24"/>
               </w:rPr>
-              <w:lastRenderedPageBreak/>
               <w:t>RF-20 Guardar checkpoints del proceso</w:t>
             </w:r>
           </w:p>
@@ -9259,7 +9563,6 @@
                 <w:sz w:val="24"/>
                 <w:szCs w:val="24"/>
               </w:rPr>
-              <w:lastRenderedPageBreak/>
               <w:t>Precondiciones</w:t>
             </w:r>
           </w:p>
@@ -9578,7 +9881,7 @@
                           <pic:cNvPicPr/>
                         </pic:nvPicPr>
                         <pic:blipFill>
-                          <a:blip r:embed="rId23"/>
+                          <a:blip r:embed="rId24"/>
                           <a:stretch>
                             <a:fillRect/>
                           </a:stretch>
@@ -9634,7 +9937,7 @@
                           <pic:cNvPicPr/>
                         </pic:nvPicPr>
                         <pic:blipFill>
-                          <a:blip r:embed="rId24"/>
+                          <a:blip r:embed="rId25"/>
                           <a:stretch>
                             <a:fillRect/>
                           </a:stretch>
@@ -10491,7 +10794,7 @@
                           <pic:cNvPicPr/>
                         </pic:nvPicPr>
                         <pic:blipFill>
-                          <a:blip r:embed="rId25"/>
+                          <a:blip r:embed="rId26"/>
                           <a:stretch>
                             <a:fillRect/>
                           </a:stretch>
@@ -11249,7 +11552,7 @@
                           <pic:cNvPicPr/>
                         </pic:nvPicPr>
                         <pic:blipFill>
-                          <a:blip r:embed="rId26"/>
+                          <a:blip r:embed="rId27"/>
                           <a:stretch>
                             <a:fillRect/>
                           </a:stretch>
@@ -12006,7 +12309,7 @@
                           <pic:cNvPicPr/>
                         </pic:nvPicPr>
                         <pic:blipFill>
-                          <a:blip r:embed="rId27"/>
+                          <a:blip r:embed="rId28"/>
                           <a:stretch>
                             <a:fillRect/>
                           </a:stretch>
@@ -12729,7 +13032,7 @@
                           <pic:cNvPicPr/>
                         </pic:nvPicPr>
                         <pic:blipFill>
-                          <a:blip r:embed="rId28"/>
+                          <a:blip r:embed="rId29"/>
                           <a:stretch>
                             <a:fillRect/>
                           </a:stretch>
@@ -13450,7 +13753,7 @@
                           <pic:cNvPicPr/>
                         </pic:nvPicPr>
                         <pic:blipFill>
-                          <a:blip r:embed="rId29"/>
+                          <a:blip r:embed="rId30"/>
                           <a:stretch>
                             <a:fillRect/>
                           </a:stretch>
@@ -14157,7 +14460,7 @@
                           <pic:cNvPicPr/>
                         </pic:nvPicPr>
                         <pic:blipFill>
-                          <a:blip r:embed="rId30"/>
+                          <a:blip r:embed="rId31"/>
                           <a:stretch>
                             <a:fillRect/>
                           </a:stretch>
@@ -14885,7 +15188,7 @@
                           <pic:cNvPicPr/>
                         </pic:nvPicPr>
                         <pic:blipFill>
-                          <a:blip r:embed="rId31"/>
+                          <a:blip r:embed="rId32"/>
                           <a:stretch>
                             <a:fillRect/>
                           </a:stretch>
@@ -15569,7 +15872,7 @@
                           <pic:cNvPicPr/>
                         </pic:nvPicPr>
                         <pic:blipFill>
-                          <a:blip r:embed="rId32"/>
+                          <a:blip r:embed="rId33"/>
                           <a:stretch>
                             <a:fillRect/>
                           </a:stretch>
@@ -16290,7 +16593,7 @@
                           <pic:cNvPicPr/>
                         </pic:nvPicPr>
                         <pic:blipFill>
-                          <a:blip r:embed="rId33"/>
+                          <a:blip r:embed="rId34"/>
                           <a:stretch>
                             <a:fillRect/>
                           </a:stretch>
@@ -16752,10 +17055,1246 @@
           <w:szCs w:val="24"/>
         </w:rPr>
         <w:drawing>
-          <wp:inline distT="0" distB="0" distL="0" distR="0" wp14:anchorId="276F5C28" wp14:editId="7DDF635F">
-            <wp:extent cx="6194425" cy="4791710"/>
-            <wp:effectExtent l="0" t="0" r="0" b="8890"/>
-            <wp:docPr id="4" name="Imagen 4"/>
+          <wp:inline distT="0" distB="0" distL="0" distR="0" wp14:anchorId="77D69BD1" wp14:editId="4520EA78">
+            <wp:extent cx="6217920" cy="4921885"/>
+            <wp:effectExtent l="0" t="0" r="0" b="0"/>
+            <wp:docPr id="25" name="Imagen 25"/>
+            <wp:cNvGraphicFramePr>
+              <a:graphicFrameLocks xmlns:a="http://schemas.openxmlformats.org/drawingml/2006/main" noChangeAspect="1"/>
+            </wp:cNvGraphicFramePr>
+            <a:graphic xmlns:a="http://schemas.openxmlformats.org/drawingml/2006/main">
+              <a:graphicData uri="http://schemas.openxmlformats.org/drawingml/2006/picture">
+                <pic:pic xmlns:pic="http://schemas.openxmlformats.org/drawingml/2006/picture">
+                  <pic:nvPicPr>
+                    <pic:cNvPr id="0" name="Picture 5"/>
+                    <pic:cNvPicPr>
+                      <a:picLocks noChangeAspect="1" noChangeArrowheads="1"/>
+                    </pic:cNvPicPr>
+                  </pic:nvPicPr>
+                  <pic:blipFill>
+                    <a:blip r:embed="rId35" cstate="print">
+                      <a:extLst>
+                        <a:ext uri="{28A0092B-C50C-407E-A947-70E740481C1C}">
+                          <a14:useLocalDpi xmlns:a14="http://schemas.microsoft.com/office/drawing/2010/main" val="0"/>
+                        </a:ext>
+                      </a:extLst>
+                    </a:blip>
+                    <a:srcRect/>
+                    <a:stretch>
+                      <a:fillRect/>
+                    </a:stretch>
+                  </pic:blipFill>
+                  <pic:spPr bwMode="auto">
+                    <a:xfrm>
+                      <a:off x="0" y="0"/>
+                      <a:ext cx="6217920" cy="4921885"/>
+                    </a:xfrm>
+                    <a:prstGeom prst="rect">
+                      <a:avLst/>
+                    </a:prstGeom>
+                    <a:noFill/>
+                    <a:ln>
+                      <a:noFill/>
+                    </a:ln>
+                  </pic:spPr>
+                </pic:pic>
+              </a:graphicData>
+            </a:graphic>
+          </wp:inline>
+        </w:drawing>
+      </w:r>
+    </w:p>
+    <w:p>
+      <w:pPr>
+        <w:jc w:val="center"/>
+        <w:rPr>
+          <w:sz w:val="24"/>
+          <w:szCs w:val="24"/>
+        </w:rPr>
+      </w:pPr>
+      <w:r>
+        <w:t>Figura 2.</w:t>
+      </w:r>
+      <w:r>
+        <w:t>1</w:t>
+      </w:r>
+      <w:r>
+        <w:t>5</w:t>
+      </w:r>
+      <w:r>
+        <w:t xml:space="preserve">: </w:t>
+      </w:r>
+      <w:r>
+        <w:t>Grafo de interfaz</w:t>
+      </w:r>
+      <w:r>
+        <w:t xml:space="preserve"> del sistema SIPaF</w:t>
+      </w:r>
+      <w:r>
+        <w:t>.</w:t>
+      </w:r>
+    </w:p>
+    <w:p>
+      <w:pPr>
+        <w:pStyle w:val="Ttulo3"/>
+        <w:rPr>
+          <w:b/>
+          <w:color w:val="auto"/>
+          <w:sz w:val="32"/>
+          <w:szCs w:val="32"/>
+        </w:rPr>
+      </w:pPr>
+      <w:bookmarkStart w:id="21" w:name="_Toc119247942"/>
+      <w:r>
+        <w:rPr>
+          <w:b/>
+          <w:color w:val="auto"/>
+          <w:sz w:val="32"/>
+          <w:szCs w:val="32"/>
+        </w:rPr>
+        <w:t>2.5.</w:t>
+      </w:r>
+      <w:r>
+        <w:rPr>
+          <w:b/>
+          <w:color w:val="auto"/>
+          <w:sz w:val="32"/>
+          <w:szCs w:val="32"/>
+        </w:rPr>
+        <w:t>2</w:t>
+      </w:r>
+      <w:r>
+        <w:rPr>
+          <w:b/>
+          <w:color w:val="auto"/>
+          <w:sz w:val="32"/>
+          <w:szCs w:val="32"/>
+        </w:rPr>
+        <w:t xml:space="preserve"> </w:t>
+      </w:r>
+      <w:r>
+        <w:rPr>
+          <w:b/>
+          <w:color w:val="auto"/>
+          <w:sz w:val="32"/>
+          <w:szCs w:val="32"/>
+        </w:rPr>
+        <w:t>Composición</w:t>
+      </w:r>
+      <w:r>
+        <w:rPr>
+          <w:b/>
+          <w:color w:val="auto"/>
+          <w:sz w:val="32"/>
+          <w:szCs w:val="32"/>
+        </w:rPr>
+        <w:t xml:space="preserve"> de</w:t>
+      </w:r>
+      <w:r>
+        <w:rPr>
+          <w:b/>
+          <w:color w:val="auto"/>
+          <w:sz w:val="32"/>
+          <w:szCs w:val="32"/>
+        </w:rPr>
+        <w:t xml:space="preserve"> la</w:t>
+      </w:r>
+      <w:r>
+        <w:rPr>
+          <w:b/>
+          <w:color w:val="auto"/>
+          <w:sz w:val="32"/>
+          <w:szCs w:val="32"/>
+        </w:rPr>
+        <w:t xml:space="preserve"> interfa</w:t>
+      </w:r>
+      <w:r>
+        <w:rPr>
+          <w:b/>
+          <w:color w:val="auto"/>
+          <w:sz w:val="32"/>
+          <w:szCs w:val="32"/>
+        </w:rPr>
+        <w:t>z</w:t>
+      </w:r>
+      <w:bookmarkEnd w:id="21"/>
+    </w:p>
+    <w:p>
+      <w:pPr>
+        <w:jc w:val="both"/>
+        <w:rPr>
+          <w:sz w:val="24"/>
+          <w:szCs w:val="24"/>
+        </w:rPr>
+      </w:pPr>
+      <w:r>
+        <w:rPr>
+          <w:sz w:val="24"/>
+          <w:szCs w:val="24"/>
+        </w:rPr>
+        <w:t xml:space="preserve">Como se puede apreciar en el grafo de la interfaz, el sistema no cuenta con muchas interfaces para interactuar, pero a continuación se detallará </w:t>
+      </w:r>
+      <w:r>
+        <w:rPr>
+          <w:sz w:val="24"/>
+          <w:szCs w:val="24"/>
+        </w:rPr>
+        <w:t>lo que se espera se solicite y se pueda realizar en cada una de ellas</w:t>
+      </w:r>
+      <w:r>
+        <w:rPr>
+          <w:sz w:val="24"/>
+          <w:szCs w:val="24"/>
+        </w:rPr>
+        <w:t>.</w:t>
+      </w:r>
+    </w:p>
+    <w:p>
+      <w:pPr>
+        <w:jc w:val="both"/>
+        <w:rPr>
+          <w:sz w:val="24"/>
+          <w:szCs w:val="24"/>
+        </w:rPr>
+      </w:pPr>
+    </w:p>
+    <w:p>
+      <w:pPr>
+        <w:pStyle w:val="Prrafodelista"/>
+        <w:numPr>
+          <w:ilvl w:val="0"/>
+          <w:numId w:val="12"/>
+        </w:numPr>
+        <w:jc w:val="both"/>
+        <w:rPr>
+          <w:b/>
+          <w:bCs/>
+          <w:sz w:val="24"/>
+          <w:szCs w:val="24"/>
+        </w:rPr>
+      </w:pPr>
+      <w:r>
+        <w:rPr>
+          <w:b/>
+          <w:bCs/>
+          <w:sz w:val="24"/>
+          <w:szCs w:val="24"/>
+        </w:rPr>
+        <w:t xml:space="preserve">V </w:t>
+      </w:r>
+      <w:r>
+        <w:rPr>
+          <w:b/>
+          <w:bCs/>
+          <w:sz w:val="24"/>
+          <w:szCs w:val="24"/>
+        </w:rPr>
+        <w:t xml:space="preserve">Gestionar EDT: </w:t>
+      </w:r>
+      <w:r>
+        <w:rPr>
+          <w:sz w:val="24"/>
+          <w:szCs w:val="24"/>
+        </w:rPr>
+        <w:t xml:space="preserve">En esta ventana el usuario podrá seleccionar un EDT que ya se haya creado, crear uno nuevo o eliminar un EDT. Después esta ventana lo llevará a la pantalla principal del </w:t>
+      </w:r>
+      <w:r>
+        <w:rPr>
+          <w:sz w:val="24"/>
+          <w:szCs w:val="24"/>
+        </w:rPr>
+        <w:t>sistema.</w:t>
+      </w:r>
+    </w:p>
+    <w:p>
+      <w:pPr>
+        <w:pStyle w:val="Prrafodelista"/>
+        <w:numPr>
+          <w:ilvl w:val="0"/>
+          <w:numId w:val="12"/>
+        </w:numPr>
+        <w:jc w:val="both"/>
+        <w:rPr>
+          <w:b/>
+          <w:bCs/>
+          <w:sz w:val="24"/>
+          <w:szCs w:val="24"/>
+        </w:rPr>
+      </w:pPr>
+      <w:r>
+        <w:rPr>
+          <w:b/>
+          <w:bCs/>
+          <w:sz w:val="24"/>
+          <w:szCs w:val="24"/>
+        </w:rPr>
+        <w:lastRenderedPageBreak/>
+        <w:t xml:space="preserve">V EDT: </w:t>
+      </w:r>
+      <w:r>
+        <w:rPr>
+          <w:sz w:val="24"/>
+          <w:szCs w:val="24"/>
+        </w:rPr>
+        <w:t>Esta venta es la principal del sistema y es donde se van a mostrar los resultados de los proyectos. Cuando se abra un proyecto, aquí es donde se podrán ver todos los resultados.</w:t>
+      </w:r>
+      <w:r>
+        <w:rPr>
+          <w:sz w:val="24"/>
+          <w:szCs w:val="24"/>
+        </w:rPr>
+        <w:t xml:space="preserve"> Es esta parte donde se podrán llamar a las otras pantallas dependiendo de lo que se quiera hacer y se tenga seleccionado.</w:t>
+      </w:r>
+    </w:p>
+    <w:p>
+      <w:pPr>
+        <w:pStyle w:val="Prrafodelista"/>
+        <w:numPr>
+          <w:ilvl w:val="0"/>
+          <w:numId w:val="12"/>
+        </w:numPr>
+        <w:jc w:val="both"/>
+        <w:rPr>
+          <w:b/>
+          <w:bCs/>
+          <w:sz w:val="24"/>
+          <w:szCs w:val="24"/>
+        </w:rPr>
+      </w:pPr>
+      <w:r>
+        <w:rPr>
+          <w:b/>
+          <w:bCs/>
+          <w:sz w:val="24"/>
+          <w:szCs w:val="24"/>
+        </w:rPr>
+        <w:t xml:space="preserve">V Datos </w:t>
+      </w:r>
+      <w:r>
+        <w:rPr>
+          <w:b/>
+          <w:bCs/>
+          <w:sz w:val="24"/>
+          <w:szCs w:val="24"/>
+        </w:rPr>
+        <w:t>del Proyecto</w:t>
+      </w:r>
+      <w:r>
+        <w:rPr>
+          <w:b/>
+          <w:bCs/>
+          <w:sz w:val="24"/>
+          <w:szCs w:val="24"/>
+        </w:rPr>
+        <w:t xml:space="preserve">: </w:t>
+      </w:r>
+      <w:r>
+        <w:rPr>
+          <w:sz w:val="24"/>
+          <w:szCs w:val="24"/>
+        </w:rPr>
+        <w:t>En esta pantalla se va a pedir el nombre del proyecto que se quiera crear y la dirección de la carpeta donde están las imágenes a utilizar.</w:t>
+      </w:r>
+    </w:p>
+    <w:p>
+      <w:pPr>
+        <w:pStyle w:val="Prrafodelista"/>
+        <w:numPr>
+          <w:ilvl w:val="0"/>
+          <w:numId w:val="12"/>
+        </w:numPr>
+        <w:jc w:val="both"/>
+        <w:rPr>
+          <w:b/>
+          <w:bCs/>
+          <w:sz w:val="24"/>
+          <w:szCs w:val="24"/>
+        </w:rPr>
+      </w:pPr>
+      <w:r>
+        <w:rPr>
+          <w:b/>
+          <w:bCs/>
+          <w:sz w:val="24"/>
+          <w:szCs w:val="24"/>
+        </w:rPr>
+        <w:t xml:space="preserve">V Datos del </w:t>
+      </w:r>
+      <w:r>
+        <w:rPr>
+          <w:b/>
+          <w:bCs/>
+          <w:sz w:val="24"/>
+          <w:szCs w:val="24"/>
+        </w:rPr>
+        <w:t>Vuelo</w:t>
+      </w:r>
+      <w:r>
+        <w:rPr>
+          <w:b/>
+          <w:bCs/>
+          <w:sz w:val="24"/>
+          <w:szCs w:val="24"/>
+        </w:rPr>
+        <w:t xml:space="preserve">: </w:t>
+      </w:r>
+      <w:r>
+        <w:rPr>
+          <w:sz w:val="24"/>
+          <w:szCs w:val="24"/>
+        </w:rPr>
+        <w:t>En esta ventana se piden</w:t>
+      </w:r>
+      <w:r>
+        <w:rPr>
+          <w:sz w:val="24"/>
+          <w:szCs w:val="24"/>
+        </w:rPr>
+        <w:t xml:space="preserve"> datos relacionados con el vuelo, como el overlap utilizado, datos de la cámara utilizada, altura del </w:t>
+      </w:r>
+      <w:r>
+        <w:rPr>
+          <w:sz w:val="24"/>
+          <w:szCs w:val="24"/>
+        </w:rPr>
+        <w:t>vuelo y el</w:t>
+      </w:r>
+      <w:r>
+        <w:rPr>
+          <w:sz w:val="24"/>
+          <w:szCs w:val="24"/>
+        </w:rPr>
+        <w:t xml:space="preserve"> área cubierta por el dron.</w:t>
+      </w:r>
+    </w:p>
+    <w:p>
+      <w:pPr>
+        <w:pStyle w:val="Prrafodelista"/>
+        <w:numPr>
+          <w:ilvl w:val="0"/>
+          <w:numId w:val="12"/>
+        </w:numPr>
+        <w:jc w:val="both"/>
+        <w:rPr>
+          <w:b/>
+          <w:bCs/>
+          <w:sz w:val="24"/>
+          <w:szCs w:val="24"/>
+        </w:rPr>
+      </w:pPr>
+      <w:r>
+        <w:rPr>
+          <w:b/>
+          <w:bCs/>
+          <w:sz w:val="24"/>
+          <w:szCs w:val="24"/>
+        </w:rPr>
+        <w:t xml:space="preserve">V Imprimir Reporte: </w:t>
+      </w:r>
+      <w:r>
+        <w:rPr>
+          <w:sz w:val="24"/>
+          <w:szCs w:val="24"/>
+        </w:rPr>
+        <w:t>En esta ventana se elige la impresora que se quiera imprimir y el reporte que se quiera mandar a imprimir.</w:t>
+      </w:r>
+    </w:p>
+    <w:p>
+      <w:pPr>
+        <w:pStyle w:val="Prrafodelista"/>
+        <w:numPr>
+          <w:ilvl w:val="0"/>
+          <w:numId w:val="12"/>
+        </w:numPr>
+        <w:jc w:val="both"/>
+        <w:rPr>
+          <w:b/>
+          <w:bCs/>
+          <w:sz w:val="24"/>
+          <w:szCs w:val="24"/>
+        </w:rPr>
+      </w:pPr>
+      <w:r>
+        <w:rPr>
+          <w:b/>
+          <w:bCs/>
+          <w:sz w:val="24"/>
+          <w:szCs w:val="24"/>
+        </w:rPr>
+        <w:t xml:space="preserve">V Compartir Reporte: </w:t>
+      </w:r>
+      <w:r>
+        <w:rPr>
+          <w:sz w:val="24"/>
+          <w:szCs w:val="24"/>
+        </w:rPr>
+        <w:t xml:space="preserve">En esta parte se puede </w:t>
+      </w:r>
+      <w:r>
+        <w:rPr>
+          <w:sz w:val="24"/>
+          <w:szCs w:val="24"/>
+        </w:rPr>
+        <w:t>elegir el reporte de algún proyecto que tenga su reporte</w:t>
+      </w:r>
+      <w:r>
+        <w:rPr>
+          <w:sz w:val="24"/>
+          <w:szCs w:val="24"/>
+        </w:rPr>
+        <w:t xml:space="preserve"> terminado y pide ingresar el correo electrónico del que envía junto con su contraseña y los correos electrónicos a los que se quieran compartir.</w:t>
+      </w:r>
+    </w:p>
+    <w:p>
+      <w:pPr>
+        <w:pStyle w:val="Prrafodelista"/>
+        <w:numPr>
+          <w:ilvl w:val="0"/>
+          <w:numId w:val="12"/>
+        </w:numPr>
+        <w:jc w:val="both"/>
+        <w:rPr>
+          <w:b/>
+          <w:bCs/>
+          <w:sz w:val="24"/>
+          <w:szCs w:val="24"/>
+        </w:rPr>
+      </w:pPr>
+      <w:r>
+        <w:rPr>
+          <w:b/>
+          <w:bCs/>
+          <w:sz w:val="24"/>
+          <w:szCs w:val="24"/>
+        </w:rPr>
+        <w:t xml:space="preserve">V Establecer Correo Electrónico: </w:t>
+      </w:r>
+      <w:r>
+        <w:rPr>
+          <w:sz w:val="24"/>
+          <w:szCs w:val="24"/>
+        </w:rPr>
+        <w:t>En esta ventana se debe poder ingresar el correo electrónico y la contraseña dentro del EDT.</w:t>
+      </w:r>
+    </w:p>
+    <w:p>
+      <w:pPr>
+        <w:pStyle w:val="Prrafodelista"/>
+        <w:numPr>
+          <w:ilvl w:val="0"/>
+          <w:numId w:val="12"/>
+        </w:numPr>
+        <w:jc w:val="both"/>
+        <w:rPr>
+          <w:b/>
+          <w:bCs/>
+          <w:sz w:val="24"/>
+          <w:szCs w:val="24"/>
+        </w:rPr>
+      </w:pPr>
+      <w:r>
+        <w:rPr>
+          <w:b/>
+          <w:bCs/>
+          <w:sz w:val="24"/>
+          <w:szCs w:val="24"/>
+          <w:u w:val="single"/>
+        </w:rPr>
+        <w:t>V Datos de Varios Reportes</w:t>
+      </w:r>
+      <w:r>
+        <w:rPr>
+          <w:b/>
+          <w:bCs/>
+          <w:sz w:val="24"/>
+          <w:szCs w:val="24"/>
+        </w:rPr>
+        <w:t xml:space="preserve">: </w:t>
+      </w:r>
+      <w:r>
+        <w:rPr>
+          <w:sz w:val="24"/>
+          <w:szCs w:val="24"/>
+        </w:rPr>
+        <w:t>Esta no será una ventana nueva, pero se mostrará dentro de</w:t>
+      </w:r>
+      <w:r>
+        <w:rPr>
+          <w:sz w:val="24"/>
+          <w:szCs w:val="24"/>
+        </w:rPr>
+        <w:t>l área de trabajo en la ventana</w:t>
+      </w:r>
+      <w:r>
+        <w:rPr>
+          <w:sz w:val="24"/>
+          <w:szCs w:val="24"/>
+        </w:rPr>
+        <w:t xml:space="preserve"> V EDT en una pestaña. Se pide que se seleccionen los reportes dentro del EDT que se quieran graficar. Después se hace la gráfica de con los parámetros especificados de los reportes seleccionados y son mostrados en esta pestaña.</w:t>
+      </w:r>
+      <w:r>
+        <w:rPr>
+          <w:sz w:val="24"/>
+          <w:szCs w:val="24"/>
+        </w:rPr>
+        <w:t xml:space="preserve"> Además, que existe un botón de guardar, el cual pedirá que se escoja un nombre y la ubicación de donde se quiera guardar la gráfica creada.</w:t>
+      </w:r>
+    </w:p>
+    <w:p>
+      <w:pPr>
+        <w:pStyle w:val="Prrafodelista"/>
+        <w:numPr>
+          <w:ilvl w:val="0"/>
+          <w:numId w:val="12"/>
+        </w:numPr>
+        <w:jc w:val="both"/>
+        <w:rPr>
+          <w:b/>
+          <w:bCs/>
+          <w:sz w:val="24"/>
+          <w:szCs w:val="24"/>
+        </w:rPr>
+      </w:pPr>
+      <w:r>
+        <w:rPr>
+          <w:b/>
+          <w:bCs/>
+          <w:sz w:val="24"/>
+          <w:szCs w:val="24"/>
+          <w:u w:val="single"/>
+        </w:rPr>
+        <w:t>V Resultados</w:t>
+      </w:r>
+      <w:r>
+        <w:rPr>
+          <w:b/>
+          <w:bCs/>
+          <w:sz w:val="24"/>
+          <w:szCs w:val="24"/>
+        </w:rPr>
+        <w:t xml:space="preserve">: </w:t>
+      </w:r>
+      <w:r>
+        <w:rPr>
+          <w:sz w:val="24"/>
+          <w:szCs w:val="24"/>
+        </w:rPr>
+        <w:t>Esta tampoco es una ventana nueva, pero si es una pestaña dentro de</w:t>
+      </w:r>
+      <w:r>
+        <w:rPr>
+          <w:sz w:val="24"/>
+          <w:szCs w:val="24"/>
+        </w:rPr>
+        <w:t>l área de trabajo de la ventana</w:t>
+      </w:r>
+      <w:r>
+        <w:rPr>
+          <w:sz w:val="24"/>
+          <w:szCs w:val="24"/>
+        </w:rPr>
+        <w:t xml:space="preserve"> V EDT. En esta pestaña se mostrarán los resultados obtenidos al finalizar el proceso.</w:t>
+      </w:r>
+    </w:p>
+    <w:p>
+      <w:pPr>
+        <w:pStyle w:val="Prrafodelista"/>
+        <w:numPr>
+          <w:ilvl w:val="0"/>
+          <w:numId w:val="12"/>
+        </w:numPr>
+        <w:jc w:val="both"/>
+        <w:rPr>
+          <w:b/>
+          <w:bCs/>
+          <w:sz w:val="24"/>
+          <w:szCs w:val="24"/>
+        </w:rPr>
+      </w:pPr>
+      <w:r>
+        <w:rPr>
+          <w:b/>
+          <w:bCs/>
+          <w:sz w:val="24"/>
+          <w:szCs w:val="24"/>
+          <w:u w:val="single"/>
+        </w:rPr>
+        <w:t>V Ortofoto RGB</w:t>
+      </w:r>
+      <w:r>
+        <w:rPr>
+          <w:b/>
+          <w:bCs/>
+          <w:sz w:val="24"/>
+          <w:szCs w:val="24"/>
+        </w:rPr>
+        <w:t>:</w:t>
+      </w:r>
+      <w:r>
+        <w:rPr>
+          <w:b/>
+          <w:bCs/>
+          <w:sz w:val="24"/>
+          <w:szCs w:val="24"/>
+        </w:rPr>
+        <w:t xml:space="preserve"> </w:t>
+      </w:r>
+      <w:r>
+        <w:rPr>
+          <w:sz w:val="24"/>
+          <w:szCs w:val="24"/>
+        </w:rPr>
+        <w:t xml:space="preserve">Es una </w:t>
+      </w:r>
+      <w:r>
+        <w:rPr>
+          <w:sz w:val="24"/>
+          <w:szCs w:val="24"/>
+        </w:rPr>
+        <w:t>pestaña dentro del área de la vista</w:t>
+      </w:r>
+      <w:r>
+        <w:rPr>
+          <w:sz w:val="24"/>
+          <w:szCs w:val="24"/>
+        </w:rPr>
+        <w:t xml:space="preserve"> V EDT del software. Esta debe de mostrar la ortofoto creada de las imágenes ingresadas, tanto normal, como con los puntos de calor detectados en los paneles solares.</w:t>
+      </w:r>
+    </w:p>
+    <w:p>
+      <w:pPr>
+        <w:pStyle w:val="Prrafodelista"/>
+        <w:numPr>
+          <w:ilvl w:val="0"/>
+          <w:numId w:val="12"/>
+        </w:numPr>
+        <w:jc w:val="both"/>
+        <w:rPr>
+          <w:b/>
+          <w:bCs/>
+          <w:sz w:val="24"/>
+          <w:szCs w:val="24"/>
+        </w:rPr>
+      </w:pPr>
+      <w:r>
+        <w:rPr>
+          <w:b/>
+          <w:bCs/>
+          <w:sz w:val="24"/>
+          <w:szCs w:val="24"/>
+          <w:u w:val="single"/>
+        </w:rPr>
+        <w:t>V Ortofoto Térmica</w:t>
+      </w:r>
+      <w:r>
+        <w:rPr>
+          <w:b/>
+          <w:bCs/>
+          <w:sz w:val="24"/>
+          <w:szCs w:val="24"/>
+        </w:rPr>
+        <w:t>:</w:t>
+      </w:r>
+      <w:r>
+        <w:rPr>
+          <w:b/>
+          <w:bCs/>
+          <w:sz w:val="24"/>
+          <w:szCs w:val="24"/>
+        </w:rPr>
+        <w:t xml:space="preserve"> </w:t>
+      </w:r>
+      <w:r>
+        <w:rPr>
+          <w:sz w:val="24"/>
+          <w:szCs w:val="24"/>
+        </w:rPr>
+        <w:t xml:space="preserve">Es otra </w:t>
+      </w:r>
+      <w:r>
+        <w:rPr>
+          <w:sz w:val="24"/>
+          <w:szCs w:val="24"/>
+        </w:rPr>
+        <w:t>pestaña dentro del área de trabajo que se ubica</w:t>
+      </w:r>
+      <w:r>
+        <w:rPr>
+          <w:sz w:val="24"/>
+          <w:szCs w:val="24"/>
+        </w:rPr>
+        <w:t xml:space="preserve"> dentro de la V EDT del software. Al finalizar un proyecto, es donde se podrá ver la ortofoto térmica creada con los puntos detectados.</w:t>
+      </w:r>
+    </w:p>
+    <w:p>
+      <w:pPr>
+        <w:pStyle w:val="Ttulo4"/>
+        <w:rPr>
+          <w:b/>
+          <w:bCs/>
+          <w:color w:val="auto"/>
+          <w:sz w:val="28"/>
+          <w:szCs w:val="28"/>
+        </w:rPr>
+      </w:pPr>
+      <w:bookmarkStart w:id="22" w:name="_Toc119247943"/>
+      <w:r>
+        <w:rPr>
+          <w:b/>
+          <w:bCs/>
+          <w:color w:val="auto"/>
+          <w:sz w:val="28"/>
+          <w:szCs w:val="28"/>
+        </w:rPr>
+        <w:t>2.5.</w:t>
+      </w:r>
+      <w:r>
+        <w:rPr>
+          <w:b/>
+          <w:bCs/>
+          <w:color w:val="auto"/>
+          <w:sz w:val="28"/>
+          <w:szCs w:val="28"/>
+        </w:rPr>
+        <w:t>2.1</w:t>
+      </w:r>
+      <w:r>
+        <w:rPr>
+          <w:b/>
+          <w:bCs/>
+          <w:color w:val="auto"/>
+          <w:sz w:val="28"/>
+          <w:szCs w:val="28"/>
+        </w:rPr>
+        <w:t xml:space="preserve"> Diseño de la ventana EDT</w:t>
+      </w:r>
+      <w:bookmarkEnd w:id="22"/>
+    </w:p>
+    <w:p>
+      <w:pPr>
+        <w:jc w:val="both"/>
+        <w:rPr>
+          <w:sz w:val="24"/>
+          <w:szCs w:val="24"/>
+        </w:rPr>
+      </w:pPr>
+      <w:r>
+        <w:rPr>
+          <w:sz w:val="24"/>
+          <w:szCs w:val="24"/>
+        </w:rPr>
+        <w:t xml:space="preserve">Ahora es momento de describir la ventana principal del sistema. Como esta es la </w:t>
+      </w:r>
+      <w:r>
+        <w:rPr>
+          <w:sz w:val="24"/>
+          <w:szCs w:val="24"/>
+        </w:rPr>
+        <w:t>más</w:t>
+      </w:r>
+      <w:r>
+        <w:rPr>
+          <w:sz w:val="24"/>
+          <w:szCs w:val="24"/>
+        </w:rPr>
+        <w:t xml:space="preserve"> importante se considera necesario realizar el diseño de esta. Primero describiremos cada uno de los elementos que tiene que tener y su función. Para después pasar al diseño de la pantalla principal.</w:t>
+      </w:r>
+    </w:p>
+    <w:p>
+      <w:pPr>
+        <w:pStyle w:val="Prrafodelista"/>
+        <w:numPr>
+          <w:ilvl w:val="0"/>
+          <w:numId w:val="13"/>
+        </w:numPr>
+        <w:jc w:val="both"/>
+        <w:rPr>
+          <w:sz w:val="24"/>
+          <w:szCs w:val="24"/>
+        </w:rPr>
+      </w:pPr>
+      <w:r>
+        <w:rPr>
+          <w:b/>
+          <w:bCs/>
+          <w:sz w:val="24"/>
+          <w:szCs w:val="24"/>
+        </w:rPr>
+        <w:t>Logo del sistema</w:t>
+      </w:r>
+      <w:r>
+        <w:rPr>
+          <w:b/>
+          <w:bCs/>
+          <w:sz w:val="24"/>
+          <w:szCs w:val="24"/>
+        </w:rPr>
+        <w:t>:</w:t>
+      </w:r>
+      <w:r>
+        <w:rPr>
+          <w:b/>
+          <w:bCs/>
+          <w:sz w:val="24"/>
+          <w:szCs w:val="24"/>
+        </w:rPr>
+        <w:t xml:space="preserve"> </w:t>
+      </w:r>
+      <w:r>
+        <w:rPr>
+          <w:sz w:val="24"/>
+          <w:szCs w:val="24"/>
+        </w:rPr>
+        <w:t>El icono creado para el sistema debe de encontrarse al inicio de la barra de control de la ventana.</w:t>
+      </w:r>
+    </w:p>
+    <w:p>
+      <w:pPr>
+        <w:pStyle w:val="Prrafodelista"/>
+        <w:numPr>
+          <w:ilvl w:val="0"/>
+          <w:numId w:val="13"/>
+        </w:numPr>
+        <w:jc w:val="both"/>
+        <w:rPr>
+          <w:sz w:val="24"/>
+          <w:szCs w:val="24"/>
+        </w:rPr>
+      </w:pPr>
+      <w:r>
+        <w:rPr>
+          <w:b/>
+          <w:bCs/>
+          <w:sz w:val="24"/>
+          <w:szCs w:val="24"/>
+        </w:rPr>
+        <w:t>Barra de menú:</w:t>
+      </w:r>
+      <w:r>
+        <w:rPr>
+          <w:sz w:val="24"/>
+          <w:szCs w:val="24"/>
+        </w:rPr>
+        <w:t xml:space="preserve"> En esta zona van a estar las opciones que se pueden realizar dentro del sistema como Archivo, EDT, Proyecto, Ortofoto, Reporte y Ayuda.</w:t>
+      </w:r>
+    </w:p>
+    <w:p>
+      <w:pPr>
+        <w:pStyle w:val="Prrafodelista"/>
+        <w:numPr>
+          <w:ilvl w:val="0"/>
+          <w:numId w:val="13"/>
+        </w:numPr>
+        <w:jc w:val="both"/>
+        <w:rPr>
+          <w:sz w:val="24"/>
+          <w:szCs w:val="24"/>
+        </w:rPr>
+      </w:pPr>
+      <w:r>
+        <w:rPr>
+          <w:b/>
+          <w:bCs/>
+          <w:sz w:val="24"/>
+          <w:szCs w:val="24"/>
+        </w:rPr>
+        <w:lastRenderedPageBreak/>
+        <w:t xml:space="preserve">Barra de tareas: </w:t>
+      </w:r>
+      <w:r>
+        <w:rPr>
+          <w:sz w:val="24"/>
+          <w:szCs w:val="24"/>
+        </w:rPr>
+        <w:t>En esta zona se van a encontrar iconos con las funciones principales del sistema.</w:t>
+      </w:r>
+    </w:p>
+    <w:p>
+      <w:pPr>
+        <w:pStyle w:val="Prrafodelista"/>
+        <w:numPr>
+          <w:ilvl w:val="0"/>
+          <w:numId w:val="13"/>
+        </w:numPr>
+        <w:jc w:val="both"/>
+        <w:rPr>
+          <w:sz w:val="24"/>
+          <w:szCs w:val="24"/>
+        </w:rPr>
+      </w:pPr>
+      <w:r>
+        <w:rPr>
+          <w:b/>
+          <w:bCs/>
+          <w:sz w:val="24"/>
+          <w:szCs w:val="24"/>
+        </w:rPr>
+        <w:t xml:space="preserve">Barra de </w:t>
+      </w:r>
+      <w:r>
+        <w:rPr>
+          <w:b/>
+          <w:bCs/>
+          <w:sz w:val="24"/>
+          <w:szCs w:val="24"/>
+        </w:rPr>
+        <w:t>búsqueda</w:t>
+      </w:r>
+      <w:r>
+        <w:rPr>
+          <w:b/>
+          <w:bCs/>
+          <w:sz w:val="24"/>
+          <w:szCs w:val="24"/>
+        </w:rPr>
+        <w:t>:</w:t>
+      </w:r>
+      <w:r>
+        <w:rPr>
+          <w:sz w:val="24"/>
+          <w:szCs w:val="24"/>
+        </w:rPr>
+        <w:t xml:space="preserve"> Utilizada para buscar archivos dentro del </w:t>
+      </w:r>
+      <w:r>
+        <w:rPr>
+          <w:sz w:val="24"/>
+          <w:szCs w:val="24"/>
+        </w:rPr>
+        <w:t>área</w:t>
+      </w:r>
+      <w:r>
+        <w:rPr>
+          <w:sz w:val="24"/>
+          <w:szCs w:val="24"/>
+        </w:rPr>
+        <w:t xml:space="preserve"> de trabajo y mostrarla en el </w:t>
+      </w:r>
+      <w:r>
+        <w:rPr>
+          <w:sz w:val="24"/>
+          <w:szCs w:val="24"/>
+        </w:rPr>
+        <w:t>área</w:t>
+      </w:r>
+      <w:r>
+        <w:rPr>
+          <w:sz w:val="24"/>
+          <w:szCs w:val="24"/>
+        </w:rPr>
+        <w:t xml:space="preserve"> de</w:t>
+      </w:r>
+      <w:r>
+        <w:rPr>
+          <w:sz w:val="24"/>
+          <w:szCs w:val="24"/>
+        </w:rPr>
+        <w:t xml:space="preserve"> visualización de proyectos.</w:t>
+      </w:r>
+    </w:p>
+    <w:p>
+      <w:pPr>
+        <w:pStyle w:val="Prrafodelista"/>
+        <w:numPr>
+          <w:ilvl w:val="0"/>
+          <w:numId w:val="13"/>
+        </w:numPr>
+        <w:jc w:val="both"/>
+        <w:rPr>
+          <w:sz w:val="24"/>
+          <w:szCs w:val="24"/>
+        </w:rPr>
+      </w:pPr>
+      <w:r>
+        <w:rPr>
+          <w:b/>
+          <w:bCs/>
+          <w:sz w:val="24"/>
+          <w:szCs w:val="24"/>
+        </w:rPr>
+        <w:t xml:space="preserve">Área de visualización de proyectos: </w:t>
+      </w:r>
+      <w:r>
+        <w:rPr>
+          <w:sz w:val="24"/>
+          <w:szCs w:val="24"/>
+        </w:rPr>
+        <w:t>Es el espacio donde se van a mostrar los proyectos creados y los archivos relacionados a cada proyecto.</w:t>
+      </w:r>
+    </w:p>
+    <w:p>
+      <w:pPr>
+        <w:pStyle w:val="Prrafodelista"/>
+        <w:numPr>
+          <w:ilvl w:val="0"/>
+          <w:numId w:val="13"/>
+        </w:numPr>
+        <w:jc w:val="both"/>
+        <w:rPr>
+          <w:b/>
+          <w:bCs/>
+          <w:sz w:val="24"/>
+          <w:szCs w:val="24"/>
+        </w:rPr>
+      </w:pPr>
+      <w:r>
+        <w:rPr>
+          <w:b/>
+          <w:bCs/>
+          <w:sz w:val="24"/>
+          <w:szCs w:val="24"/>
+        </w:rPr>
+        <w:t>Área de trabajo:</w:t>
+      </w:r>
+      <w:r>
+        <w:rPr>
+          <w:b/>
+          <w:bCs/>
+          <w:sz w:val="24"/>
+          <w:szCs w:val="24"/>
+        </w:rPr>
+        <w:t xml:space="preserve"> </w:t>
+      </w:r>
+      <w:r>
+        <w:rPr>
+          <w:sz w:val="24"/>
+          <w:szCs w:val="24"/>
+        </w:rPr>
+        <w:t>Es el espacio destinado a mostrar los datos del proyecto que se hayan hecho durante el proceso.</w:t>
+      </w:r>
+    </w:p>
+    <w:p>
+      <w:pPr>
+        <w:pStyle w:val="Prrafodelista"/>
+        <w:numPr>
+          <w:ilvl w:val="0"/>
+          <w:numId w:val="13"/>
+        </w:numPr>
+        <w:jc w:val="both"/>
+        <w:rPr>
+          <w:b/>
+          <w:bCs/>
+          <w:sz w:val="24"/>
+          <w:szCs w:val="24"/>
+        </w:rPr>
+      </w:pPr>
+      <w:r>
+        <w:rPr>
+          <w:b/>
+          <w:bCs/>
+          <w:sz w:val="24"/>
+          <w:szCs w:val="24"/>
+        </w:rPr>
+        <w:t xml:space="preserve">Barra de procesos: </w:t>
+      </w:r>
+      <w:r>
+        <w:rPr>
+          <w:sz w:val="24"/>
+          <w:szCs w:val="24"/>
+        </w:rPr>
+        <w:t>Es la barra donde se van a mostrar los avances del proceso en curso.</w:t>
+      </w:r>
+    </w:p>
+    <w:p>
+      <w:pPr>
+        <w:jc w:val="both"/>
+        <w:rPr>
+          <w:sz w:val="24"/>
+          <w:szCs w:val="24"/>
+        </w:rPr>
+      </w:pPr>
+      <w:r>
+        <w:rPr>
+          <w:sz w:val="24"/>
+          <w:szCs w:val="24"/>
+        </w:rPr>
+        <w:t>En la siguiente figura</w:t>
+      </w:r>
+      <w:r>
+        <w:rPr>
+          <w:sz w:val="24"/>
+          <w:szCs w:val="24"/>
+        </w:rPr>
+        <w:t>,</w:t>
+      </w:r>
+      <w:r>
+        <w:rPr>
+          <w:sz w:val="24"/>
+          <w:szCs w:val="24"/>
+        </w:rPr>
+        <w:t xml:space="preserve"> </w:t>
+      </w:r>
+      <w:r>
+        <w:rPr>
+          <w:sz w:val="24"/>
+          <w:szCs w:val="24"/>
+        </w:rPr>
+        <w:t>se observa</w:t>
+      </w:r>
+      <w:r>
+        <w:rPr>
+          <w:sz w:val="24"/>
+          <w:szCs w:val="24"/>
+        </w:rPr>
+        <w:t xml:space="preserve"> </w:t>
+      </w:r>
+      <w:r>
+        <w:rPr>
+          <w:sz w:val="24"/>
+          <w:szCs w:val="24"/>
+        </w:rPr>
+        <w:t>el</w:t>
+      </w:r>
+      <w:r>
+        <w:rPr>
+          <w:sz w:val="24"/>
+          <w:szCs w:val="24"/>
+        </w:rPr>
+        <w:t xml:space="preserve"> prediseño de </w:t>
+      </w:r>
+      <w:r>
+        <w:rPr>
+          <w:sz w:val="24"/>
+          <w:szCs w:val="24"/>
+        </w:rPr>
+        <w:t>los componentes que se describieron</w:t>
+      </w:r>
+      <w:r>
+        <w:rPr>
+          <w:sz w:val="24"/>
+          <w:szCs w:val="24"/>
+        </w:rPr>
+        <w:t xml:space="preserve"> y su localización en la ventana principal.</w:t>
+      </w:r>
+    </w:p>
+    <w:p>
+      <w:pPr>
+        <w:jc w:val="both"/>
+        <w:rPr>
+          <w:sz w:val="16"/>
+          <w:szCs w:val="16"/>
+        </w:rPr>
+      </w:pPr>
+    </w:p>
+    <w:p>
+      <w:pPr>
+        <w:jc w:val="both"/>
+        <w:rPr>
+          <w:sz w:val="24"/>
+          <w:szCs w:val="24"/>
+        </w:rPr>
+      </w:pPr>
+      <w:r>
+        <w:rPr>
+          <w:noProof/>
+          <w:sz w:val="24"/>
+          <w:szCs w:val="24"/>
+        </w:rPr>
+        <w:drawing>
+          <wp:inline distT="0" distB="0" distL="0" distR="0" wp14:anchorId="3F8B85D6" wp14:editId="027EA600">
+            <wp:extent cx="6194425" cy="4037330"/>
+            <wp:effectExtent l="0" t="0" r="0" b="1270"/>
+            <wp:docPr id="7" name="Imagen 7"/>
             <wp:cNvGraphicFramePr>
               <a:graphicFrameLocks xmlns:a="http://schemas.openxmlformats.org/drawingml/2006/main" noChangeAspect="1"/>
             </wp:cNvGraphicFramePr>
@@ -16767,7 +18306,7 @@
                     <pic:cNvPicPr/>
                   </pic:nvPicPr>
                   <pic:blipFill>
-                    <a:blip r:embed="rId34"/>
+                    <a:blip r:embed="rId36"/>
                     <a:stretch>
                       <a:fillRect/>
                     </a:stretch>
@@ -16775,7 +18314,7 @@
                   <pic:spPr>
                     <a:xfrm>
                       <a:off x="0" y="0"/>
-                      <a:ext cx="6194425" cy="4791710"/>
+                      <a:ext cx="6194425" cy="4037330"/>
                     </a:xfrm>
                     <a:prstGeom prst="rect">
                       <a:avLst/>
@@ -16797,1225 +18336,13 @@
         </w:rPr>
       </w:pPr>
       <w:r>
-        <w:t>Figura 2.</w:t>
-      </w:r>
-      <w:r>
-        <w:t>14</w:t>
-      </w:r>
-      <w:r>
-        <w:t xml:space="preserve">: </w:t>
-      </w:r>
-      <w:r>
-        <w:t>Grafo de interfaz</w:t>
-      </w:r>
-      <w:r>
-        <w:t xml:space="preserve"> del sistema SIPaF</w:t>
-      </w:r>
-      <w:r>
-        <w:t>.</w:t>
-      </w:r>
-    </w:p>
-    <w:p>
-      <w:pPr>
-        <w:pStyle w:val="Ttulo3"/>
-        <w:rPr>
-          <w:b/>
-          <w:color w:val="auto"/>
-          <w:sz w:val="32"/>
-          <w:szCs w:val="32"/>
-        </w:rPr>
-      </w:pPr>
-      <w:bookmarkStart w:id="21" w:name="_Toc119247942"/>
-      <w:r>
-        <w:rPr>
-          <w:b/>
-          <w:color w:val="auto"/>
-          <w:sz w:val="32"/>
-          <w:szCs w:val="32"/>
-        </w:rPr>
-        <w:t>2.5.</w:t>
-      </w:r>
-      <w:r>
-        <w:rPr>
-          <w:b/>
-          <w:color w:val="auto"/>
-          <w:sz w:val="32"/>
-          <w:szCs w:val="32"/>
-        </w:rPr>
-        <w:t>2</w:t>
-      </w:r>
-      <w:r>
-        <w:rPr>
-          <w:b/>
-          <w:color w:val="auto"/>
-          <w:sz w:val="32"/>
-          <w:szCs w:val="32"/>
-        </w:rPr>
-        <w:t xml:space="preserve"> </w:t>
-      </w:r>
-      <w:r>
-        <w:rPr>
-          <w:b/>
-          <w:color w:val="auto"/>
-          <w:sz w:val="32"/>
-          <w:szCs w:val="32"/>
-        </w:rPr>
-        <w:t>Composición</w:t>
-      </w:r>
-      <w:r>
-        <w:rPr>
-          <w:b/>
-          <w:color w:val="auto"/>
-          <w:sz w:val="32"/>
-          <w:szCs w:val="32"/>
-        </w:rPr>
-        <w:t xml:space="preserve"> de</w:t>
-      </w:r>
-      <w:r>
-        <w:rPr>
-          <w:b/>
-          <w:color w:val="auto"/>
-          <w:sz w:val="32"/>
-          <w:szCs w:val="32"/>
-        </w:rPr>
-        <w:t xml:space="preserve"> la</w:t>
-      </w:r>
-      <w:r>
-        <w:rPr>
-          <w:b/>
-          <w:color w:val="auto"/>
-          <w:sz w:val="32"/>
-          <w:szCs w:val="32"/>
-        </w:rPr>
-        <w:t xml:space="preserve"> interfa</w:t>
-      </w:r>
-      <w:r>
-        <w:rPr>
-          <w:b/>
-          <w:color w:val="auto"/>
-          <w:sz w:val="32"/>
-          <w:szCs w:val="32"/>
-        </w:rPr>
-        <w:t>z</w:t>
-      </w:r>
-      <w:bookmarkEnd w:id="21"/>
-    </w:p>
-    <w:p>
-      <w:pPr>
-        <w:jc w:val="both"/>
-        <w:rPr>
-          <w:sz w:val="24"/>
-          <w:szCs w:val="24"/>
-        </w:rPr>
-      </w:pPr>
-      <w:r>
-        <w:rPr>
-          <w:sz w:val="24"/>
-          <w:szCs w:val="24"/>
-        </w:rPr>
-        <w:t xml:space="preserve">Como se puede apreciar en el grafo de la interfaz, el sistema no cuenta con muchas interfaces para interactuar, pero a continuación se detallará </w:t>
-      </w:r>
-      <w:r>
-        <w:rPr>
-          <w:sz w:val="24"/>
-          <w:szCs w:val="24"/>
-        </w:rPr>
-        <w:t>lo que se espera se solicite y se pueda realizar en cada una de ellas</w:t>
-      </w:r>
-      <w:r>
-        <w:rPr>
-          <w:sz w:val="24"/>
-          <w:szCs w:val="24"/>
-        </w:rPr>
-        <w:t>.</w:t>
-      </w:r>
-    </w:p>
-    <w:p>
-      <w:pPr>
-        <w:jc w:val="both"/>
-        <w:rPr>
-          <w:sz w:val="24"/>
-          <w:szCs w:val="24"/>
-        </w:rPr>
-      </w:pPr>
-    </w:p>
-    <w:p>
-      <w:pPr>
-        <w:pStyle w:val="Prrafodelista"/>
-        <w:numPr>
-          <w:ilvl w:val="0"/>
-          <w:numId w:val="12"/>
-        </w:numPr>
-        <w:jc w:val="both"/>
-        <w:rPr>
-          <w:b/>
-          <w:bCs/>
-          <w:sz w:val="24"/>
-          <w:szCs w:val="24"/>
-        </w:rPr>
-      </w:pPr>
-      <w:r>
-        <w:rPr>
-          <w:b/>
-          <w:bCs/>
-          <w:sz w:val="24"/>
-          <w:szCs w:val="24"/>
-        </w:rPr>
-        <w:t xml:space="preserve">V </w:t>
-      </w:r>
-      <w:r>
-        <w:rPr>
-          <w:b/>
-          <w:bCs/>
-          <w:sz w:val="24"/>
-          <w:szCs w:val="24"/>
-        </w:rPr>
-        <w:t xml:space="preserve">Gestionar EDT: </w:t>
-      </w:r>
-      <w:r>
-        <w:rPr>
-          <w:sz w:val="24"/>
-          <w:szCs w:val="24"/>
-        </w:rPr>
-        <w:t xml:space="preserve">En esta ventana el usuario podrá seleccionar un EDT que ya se haya creado, crear uno nuevo o eliminar un EDT. Después esta ventana lo llevará a la pantalla principal del </w:t>
-      </w:r>
-      <w:r>
-        <w:rPr>
-          <w:sz w:val="24"/>
-          <w:szCs w:val="24"/>
-        </w:rPr>
-        <w:t>sistema.</w:t>
-      </w:r>
-    </w:p>
-    <w:p>
-      <w:pPr>
-        <w:pStyle w:val="Prrafodelista"/>
-        <w:numPr>
-          <w:ilvl w:val="0"/>
-          <w:numId w:val="12"/>
-        </w:numPr>
-        <w:jc w:val="both"/>
-        <w:rPr>
-          <w:b/>
-          <w:bCs/>
-          <w:sz w:val="24"/>
-          <w:szCs w:val="24"/>
-        </w:rPr>
-      </w:pPr>
-      <w:r>
-        <w:rPr>
-          <w:b/>
-          <w:bCs/>
-          <w:sz w:val="24"/>
-          <w:szCs w:val="24"/>
-        </w:rPr>
-        <w:t xml:space="preserve">V EDT: </w:t>
-      </w:r>
-      <w:r>
-        <w:rPr>
-          <w:sz w:val="24"/>
-          <w:szCs w:val="24"/>
-        </w:rPr>
-        <w:t xml:space="preserve">Esta venta es la principal del sistema y es donde se van a mostrar los resultados de los proyectos. Cuando se abra un proyecto, aquí es donde se podrán </w:t>
-      </w:r>
-      <w:r>
-        <w:rPr>
-          <w:sz w:val="24"/>
-          <w:szCs w:val="24"/>
-        </w:rPr>
-        <w:lastRenderedPageBreak/>
-        <w:t>ver todos los resultados.</w:t>
-      </w:r>
-      <w:r>
-        <w:rPr>
-          <w:sz w:val="24"/>
-          <w:szCs w:val="24"/>
-        </w:rPr>
-        <w:t xml:space="preserve"> Es esta parte donde se podrán llamar a las otras pantallas dependiendo de lo que se quiera hacer y se tenga seleccionado.</w:t>
-      </w:r>
-    </w:p>
-    <w:p>
-      <w:pPr>
-        <w:pStyle w:val="Prrafodelista"/>
-        <w:numPr>
-          <w:ilvl w:val="0"/>
-          <w:numId w:val="12"/>
-        </w:numPr>
-        <w:jc w:val="both"/>
-        <w:rPr>
-          <w:b/>
-          <w:bCs/>
-          <w:sz w:val="24"/>
-          <w:szCs w:val="24"/>
-        </w:rPr>
-      </w:pPr>
-      <w:r>
-        <w:rPr>
-          <w:b/>
-          <w:bCs/>
-          <w:sz w:val="24"/>
-          <w:szCs w:val="24"/>
-        </w:rPr>
-        <w:t xml:space="preserve">V Datos </w:t>
-      </w:r>
-      <w:r>
-        <w:rPr>
-          <w:b/>
-          <w:bCs/>
-          <w:sz w:val="24"/>
-          <w:szCs w:val="24"/>
-        </w:rPr>
-        <w:t>del Proyecto</w:t>
-      </w:r>
-      <w:r>
-        <w:rPr>
-          <w:b/>
-          <w:bCs/>
-          <w:sz w:val="24"/>
-          <w:szCs w:val="24"/>
-        </w:rPr>
-        <w:t xml:space="preserve">: </w:t>
-      </w:r>
-      <w:r>
-        <w:rPr>
-          <w:sz w:val="24"/>
-          <w:szCs w:val="24"/>
-        </w:rPr>
-        <w:t>En esta pantalla se va a pedir el nombre del proyecto que se quiera crear y la dirección de la carpeta donde están las imágenes a utilizar.</w:t>
-      </w:r>
-    </w:p>
-    <w:p>
-      <w:pPr>
-        <w:pStyle w:val="Prrafodelista"/>
-        <w:numPr>
-          <w:ilvl w:val="0"/>
-          <w:numId w:val="12"/>
-        </w:numPr>
-        <w:jc w:val="both"/>
-        <w:rPr>
-          <w:b/>
-          <w:bCs/>
-          <w:sz w:val="24"/>
-          <w:szCs w:val="24"/>
-        </w:rPr>
-      </w:pPr>
-      <w:r>
-        <w:rPr>
-          <w:b/>
-          <w:bCs/>
-          <w:sz w:val="24"/>
-          <w:szCs w:val="24"/>
-        </w:rPr>
-        <w:t xml:space="preserve">V Datos del </w:t>
-      </w:r>
-      <w:r>
-        <w:rPr>
-          <w:b/>
-          <w:bCs/>
-          <w:sz w:val="24"/>
-          <w:szCs w:val="24"/>
-        </w:rPr>
-        <w:t>Vuelo</w:t>
-      </w:r>
-      <w:r>
-        <w:rPr>
-          <w:b/>
-          <w:bCs/>
-          <w:sz w:val="24"/>
-          <w:szCs w:val="24"/>
-        </w:rPr>
-        <w:t xml:space="preserve">: </w:t>
-      </w:r>
-      <w:r>
-        <w:rPr>
-          <w:sz w:val="24"/>
-          <w:szCs w:val="24"/>
-        </w:rPr>
-        <w:t>En esta ventana se piden</w:t>
-      </w:r>
-      <w:r>
-        <w:rPr>
-          <w:sz w:val="24"/>
-          <w:szCs w:val="24"/>
-        </w:rPr>
-        <w:t xml:space="preserve"> datos relacionados con el vuelo, como el overlap utilizado, datos de la cámara utilizada, altura del </w:t>
-      </w:r>
-      <w:r>
-        <w:rPr>
-          <w:sz w:val="24"/>
-          <w:szCs w:val="24"/>
-        </w:rPr>
-        <w:t>vuelo y el</w:t>
-      </w:r>
-      <w:r>
-        <w:rPr>
-          <w:sz w:val="24"/>
-          <w:szCs w:val="24"/>
-        </w:rPr>
-        <w:t xml:space="preserve"> área cubierta por el dron.</w:t>
-      </w:r>
-    </w:p>
-    <w:p>
-      <w:pPr>
-        <w:pStyle w:val="Prrafodelista"/>
-        <w:numPr>
-          <w:ilvl w:val="0"/>
-          <w:numId w:val="12"/>
-        </w:numPr>
-        <w:jc w:val="both"/>
-        <w:rPr>
-          <w:b/>
-          <w:bCs/>
-          <w:sz w:val="24"/>
-          <w:szCs w:val="24"/>
-        </w:rPr>
-      </w:pPr>
-      <w:r>
-        <w:rPr>
-          <w:b/>
-          <w:bCs/>
-          <w:sz w:val="24"/>
-          <w:szCs w:val="24"/>
-        </w:rPr>
-        <w:t xml:space="preserve">V Imprimir Reporte: </w:t>
-      </w:r>
-      <w:r>
-        <w:rPr>
-          <w:sz w:val="24"/>
-          <w:szCs w:val="24"/>
-        </w:rPr>
-        <w:t>En esta ventana se elige la impresora que se quiera imprimir y el reporte que se quiera mandar a imprimir.</w:t>
-      </w:r>
-    </w:p>
-    <w:p>
-      <w:pPr>
-        <w:pStyle w:val="Prrafodelista"/>
-        <w:numPr>
-          <w:ilvl w:val="0"/>
-          <w:numId w:val="12"/>
-        </w:numPr>
-        <w:jc w:val="both"/>
-        <w:rPr>
-          <w:b/>
-          <w:bCs/>
-          <w:sz w:val="24"/>
-          <w:szCs w:val="24"/>
-        </w:rPr>
-      </w:pPr>
-      <w:r>
-        <w:rPr>
-          <w:b/>
-          <w:bCs/>
-          <w:sz w:val="24"/>
-          <w:szCs w:val="24"/>
-        </w:rPr>
-        <w:t xml:space="preserve">V Compartir Reporte: </w:t>
-      </w:r>
-      <w:r>
-        <w:rPr>
-          <w:sz w:val="24"/>
-          <w:szCs w:val="24"/>
-        </w:rPr>
-        <w:t xml:space="preserve">En esta parte se puede </w:t>
-      </w:r>
-      <w:r>
-        <w:rPr>
-          <w:sz w:val="24"/>
-          <w:szCs w:val="24"/>
-        </w:rPr>
-        <w:t>elegir el reporte de algún proyecto que tenga su reporte</w:t>
-      </w:r>
-      <w:r>
-        <w:rPr>
-          <w:sz w:val="24"/>
-          <w:szCs w:val="24"/>
-        </w:rPr>
-        <w:t xml:space="preserve"> terminado y pide ingresar el correo electrónico del que envía junto con su contraseña y los correos electrónicos a los que se quieran compartir.</w:t>
-      </w:r>
-    </w:p>
-    <w:p>
-      <w:pPr>
-        <w:pStyle w:val="Prrafodelista"/>
-        <w:numPr>
-          <w:ilvl w:val="0"/>
-          <w:numId w:val="12"/>
-        </w:numPr>
-        <w:jc w:val="both"/>
-        <w:rPr>
-          <w:b/>
-          <w:bCs/>
-          <w:sz w:val="24"/>
-          <w:szCs w:val="24"/>
-        </w:rPr>
-      </w:pPr>
-      <w:r>
-        <w:rPr>
-          <w:b/>
-          <w:bCs/>
-          <w:sz w:val="24"/>
-          <w:szCs w:val="24"/>
-        </w:rPr>
-        <w:t xml:space="preserve">V Establecer Correo Electrónico: </w:t>
-      </w:r>
-      <w:r>
-        <w:rPr>
-          <w:sz w:val="24"/>
-          <w:szCs w:val="24"/>
-        </w:rPr>
-        <w:t>En esta ventana se debe poder ingresar el correo electrónico y la contraseña dentro del EDT.</w:t>
-      </w:r>
-    </w:p>
-    <w:p>
-      <w:pPr>
-        <w:pStyle w:val="Prrafodelista"/>
-        <w:numPr>
-          <w:ilvl w:val="0"/>
-          <w:numId w:val="12"/>
-        </w:numPr>
-        <w:jc w:val="both"/>
-        <w:rPr>
-          <w:b/>
-          <w:bCs/>
-          <w:sz w:val="24"/>
-          <w:szCs w:val="24"/>
-        </w:rPr>
-      </w:pPr>
-      <w:r>
-        <w:rPr>
-          <w:b/>
-          <w:bCs/>
-          <w:sz w:val="24"/>
-          <w:szCs w:val="24"/>
-          <w:u w:val="single"/>
-        </w:rPr>
-        <w:t>V Datos de Varios Reportes</w:t>
-      </w:r>
-      <w:r>
-        <w:rPr>
-          <w:b/>
-          <w:bCs/>
-          <w:sz w:val="24"/>
-          <w:szCs w:val="24"/>
-        </w:rPr>
-        <w:t xml:space="preserve">: </w:t>
-      </w:r>
-      <w:r>
-        <w:rPr>
-          <w:sz w:val="24"/>
-          <w:szCs w:val="24"/>
-        </w:rPr>
-        <w:t>Esta no será una ventana nueva, pero se mostrará dentro de</w:t>
-      </w:r>
-      <w:r>
-        <w:rPr>
-          <w:sz w:val="24"/>
-          <w:szCs w:val="24"/>
-        </w:rPr>
-        <w:t>l área de trabajo en la ventana</w:t>
-      </w:r>
-      <w:r>
-        <w:rPr>
-          <w:sz w:val="24"/>
-          <w:szCs w:val="24"/>
-        </w:rPr>
-        <w:t xml:space="preserve"> V EDT en una pestaña. Se pide que se seleccionen los reportes dentro del EDT que se quieran graficar. Después se hace la gráfica de con los parámetros especificados de los reportes seleccionados y son mostrados en esta pestaña.</w:t>
-      </w:r>
-      <w:r>
-        <w:rPr>
-          <w:sz w:val="24"/>
-          <w:szCs w:val="24"/>
-        </w:rPr>
-        <w:t xml:space="preserve"> Además, que existe un botón de guardar, el cual pedirá que se escoja un nombre y la ubicación de donde se quiera guardar la gráfica creada.</w:t>
-      </w:r>
-    </w:p>
-    <w:p>
-      <w:pPr>
-        <w:pStyle w:val="Prrafodelista"/>
-        <w:numPr>
-          <w:ilvl w:val="0"/>
-          <w:numId w:val="12"/>
-        </w:numPr>
-        <w:jc w:val="both"/>
-        <w:rPr>
-          <w:b/>
-          <w:bCs/>
-          <w:sz w:val="24"/>
-          <w:szCs w:val="24"/>
-        </w:rPr>
-      </w:pPr>
-      <w:r>
-        <w:rPr>
-          <w:b/>
-          <w:bCs/>
-          <w:sz w:val="24"/>
-          <w:szCs w:val="24"/>
-          <w:u w:val="single"/>
-        </w:rPr>
-        <w:t>V Resultados</w:t>
-      </w:r>
-      <w:r>
-        <w:rPr>
-          <w:b/>
-          <w:bCs/>
-          <w:sz w:val="24"/>
-          <w:szCs w:val="24"/>
-        </w:rPr>
-        <w:t xml:space="preserve">: </w:t>
-      </w:r>
-      <w:r>
-        <w:rPr>
-          <w:sz w:val="24"/>
-          <w:szCs w:val="24"/>
-        </w:rPr>
-        <w:t>Esta tampoco es una ventana nueva, pero si es una pestaña dentro de</w:t>
-      </w:r>
-      <w:r>
-        <w:rPr>
-          <w:sz w:val="24"/>
-          <w:szCs w:val="24"/>
-        </w:rPr>
-        <w:t>l área de trabajo de la ventana</w:t>
-      </w:r>
-      <w:r>
-        <w:rPr>
-          <w:sz w:val="24"/>
-          <w:szCs w:val="24"/>
-        </w:rPr>
-        <w:t xml:space="preserve"> V EDT. En esta pestaña se mostrarán los resultados obtenidos al finalizar el proceso.</w:t>
-      </w:r>
-    </w:p>
-    <w:p>
-      <w:pPr>
-        <w:pStyle w:val="Prrafodelista"/>
-        <w:numPr>
-          <w:ilvl w:val="0"/>
-          <w:numId w:val="12"/>
-        </w:numPr>
-        <w:jc w:val="both"/>
-        <w:rPr>
-          <w:b/>
-          <w:bCs/>
-          <w:sz w:val="24"/>
-          <w:szCs w:val="24"/>
-        </w:rPr>
-      </w:pPr>
-      <w:r>
-        <w:rPr>
-          <w:b/>
-          <w:bCs/>
-          <w:sz w:val="24"/>
-          <w:szCs w:val="24"/>
-          <w:u w:val="single"/>
-        </w:rPr>
-        <w:t>V Ortofoto RGB</w:t>
-      </w:r>
-      <w:r>
-        <w:rPr>
-          <w:b/>
-          <w:bCs/>
-          <w:sz w:val="24"/>
-          <w:szCs w:val="24"/>
-        </w:rPr>
-        <w:t>:</w:t>
-      </w:r>
-      <w:r>
-        <w:rPr>
-          <w:b/>
-          <w:bCs/>
-          <w:sz w:val="24"/>
-          <w:szCs w:val="24"/>
-        </w:rPr>
-        <w:t xml:space="preserve"> </w:t>
-      </w:r>
-      <w:r>
-        <w:rPr>
-          <w:sz w:val="24"/>
-          <w:szCs w:val="24"/>
-        </w:rPr>
-        <w:t xml:space="preserve">Es una </w:t>
-      </w:r>
-      <w:r>
-        <w:rPr>
-          <w:sz w:val="24"/>
-          <w:szCs w:val="24"/>
-        </w:rPr>
-        <w:t>pestaña dentro del área de la vista</w:t>
-      </w:r>
-      <w:r>
-        <w:rPr>
-          <w:sz w:val="24"/>
-          <w:szCs w:val="24"/>
-        </w:rPr>
-        <w:t xml:space="preserve"> V EDT del software. Esta debe de mostrar la ortofoto creada de las imágenes ingresadas, tanto normal, como con los puntos de calor detectados en los paneles solares.</w:t>
-      </w:r>
-    </w:p>
-    <w:p>
-      <w:pPr>
-        <w:pStyle w:val="Prrafodelista"/>
-        <w:numPr>
-          <w:ilvl w:val="0"/>
-          <w:numId w:val="12"/>
-        </w:numPr>
-        <w:jc w:val="both"/>
-        <w:rPr>
-          <w:b/>
-          <w:bCs/>
-          <w:sz w:val="24"/>
-          <w:szCs w:val="24"/>
-        </w:rPr>
-      </w:pPr>
-      <w:r>
-        <w:rPr>
-          <w:b/>
-          <w:bCs/>
-          <w:sz w:val="24"/>
-          <w:szCs w:val="24"/>
-          <w:u w:val="single"/>
-        </w:rPr>
-        <w:t>V Ortofoto Térmica</w:t>
-      </w:r>
-      <w:r>
-        <w:rPr>
-          <w:b/>
-          <w:bCs/>
-          <w:sz w:val="24"/>
-          <w:szCs w:val="24"/>
-        </w:rPr>
-        <w:t>:</w:t>
-      </w:r>
-      <w:r>
-        <w:rPr>
-          <w:b/>
-          <w:bCs/>
-          <w:sz w:val="24"/>
-          <w:szCs w:val="24"/>
-        </w:rPr>
-        <w:t xml:space="preserve"> </w:t>
-      </w:r>
-      <w:r>
-        <w:rPr>
-          <w:sz w:val="24"/>
-          <w:szCs w:val="24"/>
-        </w:rPr>
-        <w:t xml:space="preserve">Es otra </w:t>
-      </w:r>
-      <w:r>
-        <w:rPr>
-          <w:sz w:val="24"/>
-          <w:szCs w:val="24"/>
-        </w:rPr>
-        <w:t>pestaña dentro del área de trabajo que se ubica</w:t>
-      </w:r>
-      <w:r>
-        <w:rPr>
-          <w:sz w:val="24"/>
-          <w:szCs w:val="24"/>
-        </w:rPr>
-        <w:t xml:space="preserve"> dentro de la V EDT del software. Al finalizar un proyecto, es donde se podrá ver la ortofoto térmica creada con los puntos detectados.</w:t>
-      </w:r>
-    </w:p>
-    <w:p>
-      <w:pPr>
-        <w:pStyle w:val="Ttulo4"/>
-        <w:rPr>
-          <w:b/>
-          <w:bCs/>
-          <w:color w:val="auto"/>
-          <w:sz w:val="28"/>
-          <w:szCs w:val="28"/>
-        </w:rPr>
-      </w:pPr>
-      <w:bookmarkStart w:id="22" w:name="_Toc119247943"/>
-      <w:r>
-        <w:rPr>
-          <w:b/>
-          <w:bCs/>
-          <w:color w:val="auto"/>
-          <w:sz w:val="28"/>
-          <w:szCs w:val="28"/>
-        </w:rPr>
-        <w:t>2.5.</w:t>
-      </w:r>
-      <w:r>
-        <w:rPr>
-          <w:b/>
-          <w:bCs/>
-          <w:color w:val="auto"/>
-          <w:sz w:val="28"/>
-          <w:szCs w:val="28"/>
-        </w:rPr>
-        <w:t>2.1</w:t>
-      </w:r>
-      <w:r>
-        <w:rPr>
-          <w:b/>
-          <w:bCs/>
-          <w:color w:val="auto"/>
-          <w:sz w:val="28"/>
-          <w:szCs w:val="28"/>
-        </w:rPr>
-        <w:t xml:space="preserve"> Diseño de la ventana EDT</w:t>
-      </w:r>
-      <w:bookmarkEnd w:id="22"/>
-    </w:p>
-    <w:p>
-      <w:pPr>
-        <w:jc w:val="both"/>
-        <w:rPr>
-          <w:sz w:val="24"/>
-          <w:szCs w:val="24"/>
-        </w:rPr>
-      </w:pPr>
-      <w:r>
-        <w:rPr>
-          <w:sz w:val="24"/>
-          <w:szCs w:val="24"/>
-        </w:rPr>
-        <w:t xml:space="preserve">Ahora es momento de describir la ventana principal del sistema. Como esta es la </w:t>
-      </w:r>
-      <w:r>
-        <w:rPr>
-          <w:sz w:val="24"/>
-          <w:szCs w:val="24"/>
-        </w:rPr>
-        <w:t>más</w:t>
-      </w:r>
-      <w:r>
-        <w:rPr>
-          <w:sz w:val="24"/>
-          <w:szCs w:val="24"/>
-        </w:rPr>
-        <w:t xml:space="preserve"> importante se considera necesario realizar el diseño de esta. Primero describiremos cada uno de los elementos que tiene que tener y su función. Para después pasar al diseño de la pantalla principal.</w:t>
-      </w:r>
-    </w:p>
-    <w:p>
-      <w:pPr>
-        <w:pStyle w:val="Prrafodelista"/>
-        <w:numPr>
-          <w:ilvl w:val="0"/>
-          <w:numId w:val="13"/>
-        </w:numPr>
-        <w:jc w:val="both"/>
-        <w:rPr>
-          <w:sz w:val="24"/>
-          <w:szCs w:val="24"/>
-        </w:rPr>
-      </w:pPr>
-      <w:r>
-        <w:rPr>
-          <w:b/>
-          <w:bCs/>
-          <w:sz w:val="24"/>
-          <w:szCs w:val="24"/>
-        </w:rPr>
-        <w:t>Logo del sistema</w:t>
-      </w:r>
-      <w:r>
-        <w:rPr>
-          <w:b/>
-          <w:bCs/>
-          <w:sz w:val="24"/>
-          <w:szCs w:val="24"/>
-        </w:rPr>
-        <w:t>:</w:t>
-      </w:r>
-      <w:r>
-        <w:rPr>
-          <w:b/>
-          <w:bCs/>
-          <w:sz w:val="24"/>
-          <w:szCs w:val="24"/>
-        </w:rPr>
-        <w:t xml:space="preserve"> </w:t>
-      </w:r>
-      <w:r>
-        <w:rPr>
-          <w:sz w:val="24"/>
-          <w:szCs w:val="24"/>
-        </w:rPr>
-        <w:t>El icono creado para el sistema debe de encontrarse al inicio de la barra de control de la ventana.</w:t>
-      </w:r>
-    </w:p>
-    <w:p>
-      <w:pPr>
-        <w:pStyle w:val="Prrafodelista"/>
-        <w:numPr>
-          <w:ilvl w:val="0"/>
-          <w:numId w:val="13"/>
-        </w:numPr>
-        <w:jc w:val="both"/>
-        <w:rPr>
-          <w:sz w:val="24"/>
-          <w:szCs w:val="24"/>
-        </w:rPr>
-      </w:pPr>
-      <w:r>
-        <w:rPr>
-          <w:b/>
-          <w:bCs/>
-          <w:sz w:val="24"/>
-          <w:szCs w:val="24"/>
-        </w:rPr>
-        <w:t>Barra de menú:</w:t>
-      </w:r>
-      <w:r>
-        <w:rPr>
-          <w:sz w:val="24"/>
-          <w:szCs w:val="24"/>
-        </w:rPr>
-        <w:t xml:space="preserve"> En esta zona van a estar las opciones que se pueden realizar dentro del sistema como Archivo, EDT, Proyecto, Ortofoto, Reporte y Ayuda.</w:t>
-      </w:r>
-    </w:p>
-    <w:p>
-      <w:pPr>
-        <w:pStyle w:val="Prrafodelista"/>
-        <w:numPr>
-          <w:ilvl w:val="0"/>
-          <w:numId w:val="13"/>
-        </w:numPr>
-        <w:jc w:val="both"/>
-        <w:rPr>
-          <w:sz w:val="24"/>
-          <w:szCs w:val="24"/>
-        </w:rPr>
-      </w:pPr>
-      <w:r>
-        <w:rPr>
-          <w:b/>
-          <w:bCs/>
-          <w:sz w:val="24"/>
-          <w:szCs w:val="24"/>
-        </w:rPr>
-        <w:t xml:space="preserve">Barra de tareas: </w:t>
-      </w:r>
-      <w:r>
-        <w:rPr>
-          <w:sz w:val="24"/>
-          <w:szCs w:val="24"/>
-        </w:rPr>
-        <w:t>En esta zona se van a encontrar iconos con las funciones principales del sistema.</w:t>
-      </w:r>
-    </w:p>
-    <w:p>
-      <w:pPr>
-        <w:pStyle w:val="Prrafodelista"/>
-        <w:numPr>
-          <w:ilvl w:val="0"/>
-          <w:numId w:val="13"/>
-        </w:numPr>
-        <w:jc w:val="both"/>
-        <w:rPr>
-          <w:sz w:val="24"/>
-          <w:szCs w:val="24"/>
-        </w:rPr>
-      </w:pPr>
-      <w:r>
-        <w:rPr>
-          <w:b/>
-          <w:bCs/>
-          <w:sz w:val="24"/>
-          <w:szCs w:val="24"/>
-        </w:rPr>
-        <w:lastRenderedPageBreak/>
-        <w:t xml:space="preserve">Barra de </w:t>
-      </w:r>
-      <w:r>
-        <w:rPr>
-          <w:b/>
-          <w:bCs/>
-          <w:sz w:val="24"/>
-          <w:szCs w:val="24"/>
-        </w:rPr>
-        <w:t>búsqueda</w:t>
-      </w:r>
-      <w:r>
-        <w:rPr>
-          <w:b/>
-          <w:bCs/>
-          <w:sz w:val="24"/>
-          <w:szCs w:val="24"/>
-        </w:rPr>
-        <w:t>:</w:t>
-      </w:r>
-      <w:r>
-        <w:rPr>
-          <w:sz w:val="24"/>
-          <w:szCs w:val="24"/>
-        </w:rPr>
-        <w:t xml:space="preserve"> Utilizada para buscar archivos dentro del </w:t>
-      </w:r>
-      <w:r>
-        <w:rPr>
-          <w:sz w:val="24"/>
-          <w:szCs w:val="24"/>
-        </w:rPr>
-        <w:t>área</w:t>
-      </w:r>
-      <w:r>
-        <w:rPr>
-          <w:sz w:val="24"/>
-          <w:szCs w:val="24"/>
-        </w:rPr>
-        <w:t xml:space="preserve"> de trabajo y mostrarla en el </w:t>
-      </w:r>
-      <w:r>
-        <w:rPr>
-          <w:sz w:val="24"/>
-          <w:szCs w:val="24"/>
-        </w:rPr>
-        <w:t>área</w:t>
-      </w:r>
-      <w:r>
-        <w:rPr>
-          <w:sz w:val="24"/>
-          <w:szCs w:val="24"/>
-        </w:rPr>
-        <w:t xml:space="preserve"> de</w:t>
-      </w:r>
-      <w:r>
-        <w:rPr>
-          <w:sz w:val="24"/>
-          <w:szCs w:val="24"/>
-        </w:rPr>
-        <w:t xml:space="preserve"> visualización de proyectos.</w:t>
-      </w:r>
-    </w:p>
-    <w:p>
-      <w:pPr>
-        <w:pStyle w:val="Prrafodelista"/>
-        <w:numPr>
-          <w:ilvl w:val="0"/>
-          <w:numId w:val="13"/>
-        </w:numPr>
-        <w:jc w:val="both"/>
-        <w:rPr>
-          <w:sz w:val="24"/>
-          <w:szCs w:val="24"/>
-        </w:rPr>
-      </w:pPr>
-      <w:r>
-        <w:rPr>
-          <w:b/>
-          <w:bCs/>
-          <w:sz w:val="24"/>
-          <w:szCs w:val="24"/>
-        </w:rPr>
-        <w:t xml:space="preserve">Área de visualización de proyectos: </w:t>
-      </w:r>
-      <w:r>
-        <w:rPr>
-          <w:sz w:val="24"/>
-          <w:szCs w:val="24"/>
-        </w:rPr>
-        <w:t>Es el espacio donde se van a mostrar los proyectos creados y los archivos relacionados a cada proyecto.</w:t>
-      </w:r>
-    </w:p>
-    <w:p>
-      <w:pPr>
-        <w:pStyle w:val="Prrafodelista"/>
-        <w:numPr>
-          <w:ilvl w:val="0"/>
-          <w:numId w:val="13"/>
-        </w:numPr>
-        <w:jc w:val="both"/>
-        <w:rPr>
-          <w:b/>
-          <w:bCs/>
-          <w:sz w:val="24"/>
-          <w:szCs w:val="24"/>
-        </w:rPr>
-      </w:pPr>
-      <w:r>
-        <w:rPr>
-          <w:b/>
-          <w:bCs/>
-          <w:sz w:val="24"/>
-          <w:szCs w:val="24"/>
-        </w:rPr>
-        <w:t>Área de trabajo:</w:t>
-      </w:r>
-      <w:r>
-        <w:rPr>
-          <w:b/>
-          <w:bCs/>
-          <w:sz w:val="24"/>
-          <w:szCs w:val="24"/>
-        </w:rPr>
-        <w:t xml:space="preserve"> </w:t>
-      </w:r>
-      <w:r>
-        <w:rPr>
-          <w:sz w:val="24"/>
-          <w:szCs w:val="24"/>
-        </w:rPr>
-        <w:t>Es el espacio destinado a mostrar los datos del proyecto que se hayan hecho durante el proceso.</w:t>
-      </w:r>
-    </w:p>
-    <w:p>
-      <w:pPr>
-        <w:pStyle w:val="Prrafodelista"/>
-        <w:numPr>
-          <w:ilvl w:val="0"/>
-          <w:numId w:val="13"/>
-        </w:numPr>
-        <w:jc w:val="both"/>
-        <w:rPr>
-          <w:b/>
-          <w:bCs/>
-          <w:sz w:val="24"/>
-          <w:szCs w:val="24"/>
-        </w:rPr>
-      </w:pPr>
-      <w:r>
-        <w:rPr>
-          <w:b/>
-          <w:bCs/>
-          <w:sz w:val="24"/>
-          <w:szCs w:val="24"/>
-        </w:rPr>
-        <w:t xml:space="preserve">Barra de procesos: </w:t>
-      </w:r>
-      <w:r>
-        <w:rPr>
-          <w:sz w:val="24"/>
-          <w:szCs w:val="24"/>
-        </w:rPr>
-        <w:t>Es la barra donde se van a mostrar los avances del proceso en curso.</w:t>
-      </w:r>
-    </w:p>
-    <w:p>
-      <w:pPr>
-        <w:jc w:val="both"/>
-        <w:rPr>
-          <w:sz w:val="24"/>
-          <w:szCs w:val="24"/>
-        </w:rPr>
-      </w:pPr>
-      <w:r>
-        <w:rPr>
-          <w:sz w:val="24"/>
-          <w:szCs w:val="24"/>
-        </w:rPr>
-        <w:t>En la siguiente figura</w:t>
-      </w:r>
-      <w:r>
-        <w:rPr>
-          <w:sz w:val="24"/>
-          <w:szCs w:val="24"/>
-        </w:rPr>
-        <w:t>,</w:t>
-      </w:r>
-      <w:r>
-        <w:rPr>
-          <w:sz w:val="24"/>
-          <w:szCs w:val="24"/>
-        </w:rPr>
-        <w:t xml:space="preserve"> </w:t>
-      </w:r>
-      <w:r>
-        <w:rPr>
-          <w:sz w:val="24"/>
-          <w:szCs w:val="24"/>
-        </w:rPr>
-        <w:t>se observa</w:t>
-      </w:r>
-      <w:r>
-        <w:rPr>
-          <w:sz w:val="24"/>
-          <w:szCs w:val="24"/>
-        </w:rPr>
-        <w:t xml:space="preserve"> </w:t>
-      </w:r>
-      <w:r>
-        <w:rPr>
-          <w:sz w:val="24"/>
-          <w:szCs w:val="24"/>
-        </w:rPr>
-        <w:t>el</w:t>
-      </w:r>
-      <w:r>
-        <w:rPr>
-          <w:sz w:val="24"/>
-          <w:szCs w:val="24"/>
-        </w:rPr>
-        <w:t xml:space="preserve"> prediseño de </w:t>
-      </w:r>
-      <w:r>
-        <w:rPr>
-          <w:sz w:val="24"/>
-          <w:szCs w:val="24"/>
-        </w:rPr>
-        <w:t>los componentes que se describieron</w:t>
-      </w:r>
-      <w:r>
-        <w:rPr>
-          <w:sz w:val="24"/>
-          <w:szCs w:val="24"/>
-        </w:rPr>
-        <w:t xml:space="preserve"> y su localización en la ventana principal.</w:t>
-      </w:r>
-    </w:p>
-    <w:p>
-      <w:pPr>
-        <w:jc w:val="both"/>
-        <w:rPr>
-          <w:sz w:val="24"/>
-          <w:szCs w:val="24"/>
-        </w:rPr>
-      </w:pPr>
-      <w:r>
-        <w:rPr>
-          <w:noProof/>
-          <w:sz w:val="24"/>
-          <w:szCs w:val="24"/>
-        </w:rPr>
-        <w:drawing>
-          <wp:inline distT="0" distB="0" distL="0" distR="0" wp14:anchorId="44CAE018" wp14:editId="038E729F">
-            <wp:extent cx="6194425" cy="2840990"/>
-            <wp:effectExtent l="0" t="0" r="0" b="0"/>
-            <wp:docPr id="21" name="Imagen 21"/>
-            <wp:cNvGraphicFramePr>
-              <a:graphicFrameLocks xmlns:a="http://schemas.openxmlformats.org/drawingml/2006/main" noChangeAspect="1"/>
-            </wp:cNvGraphicFramePr>
-            <a:graphic xmlns:a="http://schemas.openxmlformats.org/drawingml/2006/main">
-              <a:graphicData uri="http://schemas.openxmlformats.org/drawingml/2006/picture">
-                <pic:pic xmlns:pic="http://schemas.openxmlformats.org/drawingml/2006/picture">
-                  <pic:nvPicPr>
-                    <pic:cNvPr id="1" name=""/>
-                    <pic:cNvPicPr/>
-                  </pic:nvPicPr>
-                  <pic:blipFill>
-                    <a:blip r:embed="rId35"/>
-                    <a:stretch>
-                      <a:fillRect/>
-                    </a:stretch>
-                  </pic:blipFill>
-                  <pic:spPr>
-                    <a:xfrm>
-                      <a:off x="0" y="0"/>
-                      <a:ext cx="6194425" cy="2840990"/>
-                    </a:xfrm>
-                    <a:prstGeom prst="rect">
-                      <a:avLst/>
-                    </a:prstGeom>
-                  </pic:spPr>
-                </pic:pic>
-              </a:graphicData>
-            </a:graphic>
-          </wp:inline>
-        </w:drawing>
-      </w:r>
-    </w:p>
-    <w:p>
-      <w:pPr>
-        <w:jc w:val="center"/>
-        <w:rPr>
-          <w:sz w:val="24"/>
-          <w:szCs w:val="24"/>
-        </w:rPr>
-      </w:pPr>
-      <w:r>
-        <w:t>Figura 2.15: Diseño de la V EDT.</w:t>
+        <w:t>Figura 2.1</w:t>
+      </w:r>
+      <w:r>
+        <w:t>6</w:t>
+      </w:r>
+      <w:r>
+        <w:t>: Diseño de la V EDT.</w:t>
       </w:r>
     </w:p>
     <w:p>
@@ -19814,9 +20141,9 @@
       </w:r>
     </w:p>
     <w:sectPr>
-      <w:headerReference w:type="default" r:id="rId36"/>
-      <w:footerReference w:type="default" r:id="rId37"/>
-      <w:footerReference w:type="first" r:id="rId38"/>
+      <w:headerReference w:type="default" r:id="rId37"/>
+      <w:footerReference w:type="default" r:id="rId38"/>
+      <w:footerReference w:type="first" r:id="rId39"/>
       <w:pgSz w:w="11909" w:h="16834"/>
       <w:pgMar w:top="1440" w:right="1077" w:bottom="1440" w:left="1077" w:header="720" w:footer="720" w:gutter="0"/>
       <w:pgNumType w:start="0" w:chapStyle="1"/>

</xml_diff>

<commit_message>
Se terminó lo de la administración de las cámaras, se agregaron los archivos de SIPaF.CAM y SIPaF.EDT. Falta continuar con el controlador del proyecto.
</commit_message>
<xml_diff>
--- a/documentacion/SIPaF-AD-V1.0.docx
+++ b/documentacion/SIPaF-AD-V1.0.docx
@@ -300,7 +300,7 @@
           <w:sz w:val="28"/>
           <w:szCs w:val="28"/>
         </w:rPr>
-        <w:t>0</w:t>
+        <w:t>3</w:t>
       </w:r>
     </w:p>
     <w:p>
@@ -315,21 +315,21 @@
           <w:sz w:val="28"/>
           <w:szCs w:val="28"/>
         </w:rPr>
-        <w:t xml:space="preserve">Última fecha de modificación: </w:t>
+        <w:t>Fecha de creación</w:t>
       </w:r>
       <w:r>
         <w:rPr>
           <w:sz w:val="28"/>
           <w:szCs w:val="28"/>
         </w:rPr>
-        <w:t>1</w:t>
+        <w:t xml:space="preserve">: </w:t>
       </w:r>
       <w:r>
         <w:rPr>
           <w:sz w:val="28"/>
           <w:szCs w:val="28"/>
         </w:rPr>
-        <w:t>7</w:t>
+        <w:t>13</w:t>
       </w:r>
       <w:r>
         <w:rPr>
@@ -1011,7 +1011,128 @@
               <w:jc w:val="center"/>
             </w:pPr>
             <w:r>
-              <w:t>09/01/2022</w:t>
+              <w:t>09/01/202</w:t>
+            </w:r>
+            <w:r>
+              <w:t>3</w:t>
+            </w:r>
+          </w:p>
+        </w:tc>
+      </w:tr>
+      <w:tr>
+        <w:tc>
+          <w:tcPr>
+            <w:tcW w:w="1124" w:type="dxa"/>
+            <w:shd w:val="clear" w:color="auto" w:fill="auto"/>
+            <w:tcMar>
+              <w:top w:w="100" w:type="dxa"/>
+              <w:left w:w="100" w:type="dxa"/>
+              <w:bottom w:w="100" w:type="dxa"/>
+              <w:right w:w="100" w:type="dxa"/>
+            </w:tcMar>
+          </w:tcPr>
+          <w:p>
+            <w:pPr>
+              <w:widowControl w:val="0"/>
+              <w:pBdr>
+                <w:top w:val="nil"/>
+                <w:left w:val="nil"/>
+                <w:bottom w:val="nil"/>
+                <w:right w:val="nil"/>
+                <w:between w:val="nil"/>
+              </w:pBdr>
+              <w:spacing w:line="240" w:lineRule="auto"/>
+              <w:jc w:val="center"/>
+            </w:pPr>
+            <w:r>
+              <w:t>1.3</w:t>
+            </w:r>
+          </w:p>
+        </w:tc>
+        <w:tc>
+          <w:tcPr>
+            <w:tcW w:w="4820" w:type="dxa"/>
+            <w:shd w:val="clear" w:color="auto" w:fill="auto"/>
+            <w:tcMar>
+              <w:top w:w="100" w:type="dxa"/>
+              <w:left w:w="100" w:type="dxa"/>
+              <w:bottom w:w="100" w:type="dxa"/>
+              <w:right w:w="100" w:type="dxa"/>
+            </w:tcMar>
+          </w:tcPr>
+          <w:p>
+            <w:pPr>
+              <w:widowControl w:val="0"/>
+              <w:pBdr>
+                <w:top w:val="nil"/>
+                <w:left w:val="nil"/>
+                <w:bottom w:val="nil"/>
+                <w:right w:val="nil"/>
+                <w:between w:val="nil"/>
+              </w:pBdr>
+              <w:spacing w:line="240" w:lineRule="auto"/>
+              <w:jc w:val="center"/>
+            </w:pPr>
+            <w:r>
+              <w:t>Agregar especificación de las cámaras</w:t>
+            </w:r>
+          </w:p>
+        </w:tc>
+        <w:tc>
+          <w:tcPr>
+            <w:tcW w:w="1559" w:type="dxa"/>
+            <w:shd w:val="clear" w:color="auto" w:fill="auto"/>
+            <w:tcMar>
+              <w:top w:w="100" w:type="dxa"/>
+              <w:left w:w="100" w:type="dxa"/>
+              <w:bottom w:w="100" w:type="dxa"/>
+              <w:right w:w="100" w:type="dxa"/>
+            </w:tcMar>
+          </w:tcPr>
+          <w:p>
+            <w:pPr>
+              <w:widowControl w:val="0"/>
+              <w:pBdr>
+                <w:top w:val="nil"/>
+                <w:left w:val="nil"/>
+                <w:bottom w:val="nil"/>
+                <w:right w:val="nil"/>
+                <w:between w:val="nil"/>
+              </w:pBdr>
+              <w:spacing w:line="240" w:lineRule="auto"/>
+              <w:jc w:val="center"/>
+            </w:pPr>
+            <w:r>
+              <w:t>Raúl Romero</w:t>
+            </w:r>
+          </w:p>
+        </w:tc>
+        <w:tc>
+          <w:tcPr>
+            <w:tcW w:w="1559" w:type="dxa"/>
+            <w:shd w:val="clear" w:color="auto" w:fill="auto"/>
+            <w:tcMar>
+              <w:top w:w="100" w:type="dxa"/>
+              <w:left w:w="100" w:type="dxa"/>
+              <w:bottom w:w="100" w:type="dxa"/>
+              <w:right w:w="100" w:type="dxa"/>
+            </w:tcMar>
+          </w:tcPr>
+          <w:p>
+            <w:pPr>
+              <w:widowControl w:val="0"/>
+              <w:pBdr>
+                <w:top w:val="nil"/>
+                <w:left w:val="nil"/>
+                <w:bottom w:val="nil"/>
+                <w:right w:val="nil"/>
+                <w:between w:val="nil"/>
+              </w:pBdr>
+              <w:spacing w:line="240" w:lineRule="auto"/>
+              <w:jc w:val="center"/>
+            </w:pPr>
+            <w:r>
+              <w:t>13/02/2023</w:t>
             </w:r>
           </w:p>
         </w:tc>
@@ -5668,11 +5789,6 @@
     </w:p>
     <w:p>
       <w:pPr>
-        <w:pStyle w:val="Prrafodelista"/>
-        <w:numPr>
-          <w:ilvl w:val="0"/>
-          <w:numId w:val="15"/>
-        </w:numPr>
         <w:jc w:val="both"/>
         <w:rPr>
           <w:b/>
@@ -5681,6 +5797,7 @@
           <w:szCs w:val="24"/>
         </w:rPr>
       </w:pPr>
+      <w:bookmarkStart w:id="14" w:name="_Hlk127191956"/>
       <w:r>
         <w:rPr>
           <w:b/>
@@ -5775,6 +5892,7 @@
         <w:t>Correo electrónico</w:t>
       </w:r>
     </w:p>
+    <w:bookmarkEnd w:id="14"/>
     <w:p>
       <w:pPr>
         <w:jc w:val="both"/>
@@ -5786,11 +5904,6 @@
     </w:p>
     <w:p>
       <w:pPr>
-        <w:pStyle w:val="Prrafodelista"/>
-        <w:numPr>
-          <w:ilvl w:val="0"/>
-          <w:numId w:val="14"/>
-        </w:numPr>
         <w:jc w:val="both"/>
         <w:rPr>
           <w:b/>
@@ -6593,6 +6706,198 @@
         </w:rPr>
         <w:t>.</w:t>
       </w:r>
+      <w:r>
+        <w:rPr>
+          <w:sz w:val="24"/>
+          <w:szCs w:val="24"/>
+        </w:rPr>
+        <w:t xml:space="preserve"> Este documento se detalla a continuación.</w:t>
+      </w:r>
+    </w:p>
+    <w:p>
+      <w:pPr>
+        <w:jc w:val="both"/>
+        <w:rPr>
+          <w:sz w:val="24"/>
+          <w:szCs w:val="24"/>
+        </w:rPr>
+      </w:pPr>
+    </w:p>
+    <w:p>
+      <w:pPr>
+        <w:jc w:val="both"/>
+        <w:rPr>
+          <w:b/>
+          <w:bCs/>
+          <w:sz w:val="24"/>
+          <w:szCs w:val="24"/>
+        </w:rPr>
+      </w:pPr>
+      <w:r>
+        <w:rPr>
+          <w:b/>
+          <w:bCs/>
+          <w:sz w:val="24"/>
+          <w:szCs w:val="24"/>
+        </w:rPr>
+        <w:t>Cámara</w:t>
+      </w:r>
+    </w:p>
+    <w:p>
+      <w:pPr>
+        <w:pStyle w:val="Prrafodelista"/>
+        <w:numPr>
+          <w:ilvl w:val="0"/>
+          <w:numId w:val="17"/>
+        </w:numPr>
+        <w:jc w:val="both"/>
+        <w:rPr>
+          <w:sz w:val="24"/>
+          <w:szCs w:val="24"/>
+        </w:rPr>
+      </w:pPr>
+      <w:r>
+        <w:rPr>
+          <w:sz w:val="24"/>
+          <w:szCs w:val="24"/>
+        </w:rPr>
+        <w:t>Nombre de la cámara</w:t>
+      </w:r>
+    </w:p>
+    <w:p>
+      <w:pPr>
+        <w:pStyle w:val="Prrafodelista"/>
+        <w:numPr>
+          <w:ilvl w:val="0"/>
+          <w:numId w:val="17"/>
+        </w:numPr>
+        <w:jc w:val="both"/>
+        <w:rPr>
+          <w:sz w:val="24"/>
+          <w:szCs w:val="24"/>
+        </w:rPr>
+      </w:pPr>
+      <w:r>
+        <w:rPr>
+          <w:sz w:val="24"/>
+          <w:szCs w:val="24"/>
+        </w:rPr>
+        <w:t>Ancho del sensor en mm</w:t>
+      </w:r>
+    </w:p>
+    <w:p>
+      <w:pPr>
+        <w:pStyle w:val="Prrafodelista"/>
+        <w:numPr>
+          <w:ilvl w:val="0"/>
+          <w:numId w:val="17"/>
+        </w:numPr>
+        <w:jc w:val="both"/>
+        <w:rPr>
+          <w:sz w:val="24"/>
+          <w:szCs w:val="24"/>
+        </w:rPr>
+      </w:pPr>
+      <w:r>
+        <w:rPr>
+          <w:sz w:val="24"/>
+          <w:szCs w:val="24"/>
+        </w:rPr>
+        <w:t>Altura del sensor en mm</w:t>
+      </w:r>
+    </w:p>
+    <w:p>
+      <w:pPr>
+        <w:pStyle w:val="Prrafodelista"/>
+        <w:numPr>
+          <w:ilvl w:val="0"/>
+          <w:numId w:val="17"/>
+        </w:numPr>
+        <w:jc w:val="both"/>
+        <w:rPr>
+          <w:sz w:val="24"/>
+          <w:szCs w:val="24"/>
+        </w:rPr>
+      </w:pPr>
+      <w:r>
+        <w:rPr>
+          <w:sz w:val="24"/>
+          <w:szCs w:val="24"/>
+        </w:rPr>
+        <w:t>Ancho en pixeles</w:t>
+      </w:r>
+    </w:p>
+    <w:p>
+      <w:pPr>
+        <w:pStyle w:val="Prrafodelista"/>
+        <w:numPr>
+          <w:ilvl w:val="0"/>
+          <w:numId w:val="17"/>
+        </w:numPr>
+        <w:jc w:val="both"/>
+        <w:rPr>
+          <w:sz w:val="24"/>
+          <w:szCs w:val="24"/>
+        </w:rPr>
+      </w:pPr>
+      <w:r>
+        <w:rPr>
+          <w:sz w:val="24"/>
+          <w:szCs w:val="24"/>
+        </w:rPr>
+        <w:t>Altura en pixeles</w:t>
+      </w:r>
+    </w:p>
+    <w:p>
+      <w:pPr>
+        <w:pStyle w:val="Prrafodelista"/>
+        <w:numPr>
+          <w:ilvl w:val="0"/>
+          <w:numId w:val="17"/>
+        </w:numPr>
+        <w:jc w:val="both"/>
+        <w:rPr>
+          <w:sz w:val="24"/>
+          <w:szCs w:val="24"/>
+        </w:rPr>
+      </w:pPr>
+      <w:r>
+        <w:rPr>
+          <w:sz w:val="24"/>
+          <w:szCs w:val="24"/>
+        </w:rPr>
+        <w:t>Largo focal en mm</w:t>
+      </w:r>
+    </w:p>
+    <w:p>
+      <w:pPr>
+        <w:pStyle w:val="Prrafodelista"/>
+        <w:numPr>
+          <w:ilvl w:val="0"/>
+          <w:numId w:val="17"/>
+        </w:numPr>
+        <w:jc w:val="both"/>
+        <w:rPr>
+          <w:sz w:val="24"/>
+          <w:szCs w:val="24"/>
+        </w:rPr>
+      </w:pPr>
+      <w:r>
+        <w:rPr>
+          <w:sz w:val="24"/>
+          <w:szCs w:val="24"/>
+        </w:rPr>
+        <w:t>Tipo de cámara</w:t>
+      </w:r>
+    </w:p>
+    <w:p>
+      <w:pPr>
+        <w:jc w:val="both"/>
+        <w:rPr>
+          <w:sz w:val="24"/>
+          <w:szCs w:val="24"/>
+        </w:rPr>
+      </w:pPr>
     </w:p>
     <w:p>
       <w:pPr>
@@ -6604,7 +6909,7 @@
           <w:szCs w:val="36"/>
         </w:rPr>
       </w:pPr>
-      <w:bookmarkStart w:id="14" w:name="_Toc119247937"/>
+      <w:bookmarkStart w:id="15" w:name="_Toc119247937"/>
       <w:r>
         <w:rPr>
           <w:b/>
@@ -6661,7 +6966,7 @@
         </w:rPr>
         <w:t>inámica</w:t>
       </w:r>
-      <w:bookmarkEnd w:id="14"/>
+      <w:bookmarkEnd w:id="15"/>
     </w:p>
     <w:p>
       <w:pPr>
@@ -6703,7 +7008,7 @@
           <w:szCs w:val="32"/>
         </w:rPr>
       </w:pPr>
-      <w:bookmarkStart w:id="15" w:name="_Toc119247938"/>
+      <w:bookmarkStart w:id="16" w:name="_Toc119247938"/>
       <w:r>
         <w:rPr>
           <w:b/>
@@ -6749,7 +7054,7 @@
         </w:rPr>
         <w:t>ecuencia</w:t>
       </w:r>
-      <w:bookmarkEnd w:id="15"/>
+      <w:bookmarkEnd w:id="16"/>
     </w:p>
     <w:p>
       <w:pPr>
@@ -6858,6 +7163,7 @@
       </w:pPr>
       <w:r>
         <w:rPr>
+          <w:noProof/>
           <w:sz w:val="24"/>
           <w:szCs w:val="24"/>
         </w:rPr>
@@ -8160,7 +8466,7 @@
           <w:szCs w:val="32"/>
         </w:rPr>
       </w:pPr>
-      <w:bookmarkStart w:id="16" w:name="_Toc119247939"/>
+      <w:bookmarkStart w:id="17" w:name="_Toc119247939"/>
       <w:r>
         <w:rPr>
           <w:b/>
@@ -8221,7 +8527,7 @@
         </w:rPr>
         <w:t>ctividad</w:t>
       </w:r>
-      <w:bookmarkEnd w:id="16"/>
+      <w:bookmarkEnd w:id="17"/>
     </w:p>
     <w:p>
       <w:pPr>
@@ -8347,7 +8653,7 @@
                 <w:szCs w:val="24"/>
               </w:rPr>
             </w:pPr>
-            <w:bookmarkStart w:id="17" w:name="_Hlk125029694"/>
+            <w:bookmarkStart w:id="18" w:name="_Hlk125029694"/>
             <w:r>
               <w:rPr>
                 <w:b/>
@@ -9132,7 +9438,7 @@
           </w:p>
         </w:tc>
       </w:tr>
-      <w:bookmarkEnd w:id="17"/>
+      <w:bookmarkEnd w:id="18"/>
     </w:tbl>
     <w:p>
       <w:pPr>
@@ -9191,7 +9497,7 @@
                 <w:szCs w:val="24"/>
               </w:rPr>
             </w:pPr>
-            <w:bookmarkStart w:id="18" w:name="_Hlk125033892"/>
+            <w:bookmarkStart w:id="19" w:name="_Hlk125033892"/>
             <w:r>
               <w:rPr>
                 <w:b/>
@@ -10979,6 +11285,7 @@
             </w:pPr>
             <w:r>
               <w:rPr>
+                <w:noProof/>
                 <w:sz w:val="24"/>
                 <w:szCs w:val="24"/>
               </w:rPr>
@@ -16996,7 +17303,7 @@
           </w:p>
         </w:tc>
       </w:tr>
-      <w:bookmarkEnd w:id="18"/>
+      <w:bookmarkEnd w:id="19"/>
     </w:tbl>
     <w:p>
       <w:pPr>
@@ -17015,9 +17322,9 @@
           <w:szCs w:val="36"/>
         </w:rPr>
       </w:pPr>
-      <w:bookmarkStart w:id="19" w:name="_52u1ek6pwc9r" w:colFirst="0" w:colLast="0"/>
-      <w:bookmarkStart w:id="20" w:name="_Toc119247940"/>
-      <w:bookmarkEnd w:id="19"/>
+      <w:bookmarkStart w:id="20" w:name="_52u1ek6pwc9r" w:colFirst="0" w:colLast="0"/>
+      <w:bookmarkStart w:id="21" w:name="_Toc119247940"/>
+      <w:bookmarkEnd w:id="20"/>
       <w:r>
         <w:rPr>
           <w:b/>
@@ -17090,7 +17397,7 @@
         </w:rPr>
         <w:t xml:space="preserve"> usuario</w:t>
       </w:r>
-      <w:bookmarkEnd w:id="20"/>
+      <w:bookmarkEnd w:id="21"/>
     </w:p>
     <w:p>
       <w:pPr>
@@ -17118,7 +17425,7 @@
           <w:szCs w:val="32"/>
         </w:rPr>
       </w:pPr>
-      <w:bookmarkStart w:id="21" w:name="_Toc119247941"/>
+      <w:bookmarkStart w:id="22" w:name="_Toc119247941"/>
       <w:r>
         <w:rPr>
           <w:b/>
@@ -17137,7 +17444,7 @@
         </w:rPr>
         <w:t>Grafo de interfaz</w:t>
       </w:r>
-      <w:bookmarkEnd w:id="21"/>
+      <w:bookmarkEnd w:id="22"/>
     </w:p>
     <w:p>
       <w:pPr>
@@ -17329,8 +17636,8 @@
           <w:szCs w:val="24"/>
         </w:rPr>
       </w:pPr>
-      <w:bookmarkStart w:id="22" w:name="_qn79t2spnzrg" w:colFirst="0" w:colLast="0"/>
-      <w:bookmarkEnd w:id="22"/>
+      <w:bookmarkStart w:id="23" w:name="_qn79t2spnzrg" w:colFirst="0" w:colLast="0"/>
+      <w:bookmarkEnd w:id="23"/>
       <w:r>
         <w:rPr>
           <w:b/>
@@ -17434,7 +17741,7 @@
           <w:szCs w:val="32"/>
         </w:rPr>
       </w:pPr>
-      <w:bookmarkStart w:id="23" w:name="_Toc119247942"/>
+      <w:bookmarkStart w:id="24" w:name="_Toc119247942"/>
       <w:r>
         <w:rPr>
           <w:b/>
@@ -17507,7 +17814,7 @@
         </w:rPr>
         <w:t>z</w:t>
       </w:r>
-      <w:bookmarkEnd w:id="23"/>
+      <w:bookmarkEnd w:id="24"/>
     </w:p>
     <w:p>
       <w:pPr>
@@ -18143,7 +18450,7 @@
           <w:szCs w:val="28"/>
         </w:rPr>
       </w:pPr>
-      <w:bookmarkStart w:id="24" w:name="_Toc119247943"/>
+      <w:bookmarkStart w:id="25" w:name="_Toc119247943"/>
       <w:r>
         <w:rPr>
           <w:b/>
@@ -18174,7 +18481,7 @@
         </w:rPr>
         <w:t xml:space="preserve"> Diseño de la ventana EDT</w:t>
       </w:r>
-      <w:bookmarkEnd w:id="24"/>
+      <w:bookmarkEnd w:id="25"/>
     </w:p>
     <w:p>
       <w:pPr>
@@ -18679,7 +18986,7 @@
       <w:pPr>
         <w:pStyle w:val="Ttulo1"/>
       </w:pPr>
-      <w:bookmarkStart w:id="25" w:name="_Toc119247944"/>
+      <w:bookmarkStart w:id="26" w:name="_Toc119247944"/>
       <w:r>
         <w:rPr>
           <w:b/>
@@ -18687,7 +18994,7 @@
         <w:lastRenderedPageBreak/>
         <w:t>3. Referencias</w:t>
       </w:r>
-      <w:bookmarkEnd w:id="25"/>
+      <w:bookmarkEnd w:id="26"/>
     </w:p>
     <w:p>
       <w:pPr>
@@ -18884,7 +19191,7 @@
       <w:pPr>
         <w:pStyle w:val="Ttulo1"/>
       </w:pPr>
-      <w:bookmarkStart w:id="26" w:name="_Toc119247945"/>
+      <w:bookmarkStart w:id="27" w:name="_Toc119247945"/>
       <w:r>
         <w:rPr>
           <w:b/>
@@ -18898,7 +19205,7 @@
         </w:rPr>
         <w:t>nexos</w:t>
       </w:r>
-      <w:bookmarkEnd w:id="26"/>
+      <w:bookmarkEnd w:id="27"/>
       <w:r>
         <w:rPr>
           <w:b/>
@@ -18915,7 +19222,7 @@
           <w:szCs w:val="36"/>
         </w:rPr>
       </w:pPr>
-      <w:bookmarkStart w:id="27" w:name="_Toc119247946"/>
+      <w:bookmarkStart w:id="28" w:name="_Toc119247946"/>
       <w:r>
         <w:rPr>
           <w:b/>
@@ -18924,7 +19231,7 @@
         </w:rPr>
         <w:t>A. Plantilla de captura de casos de uso</w:t>
       </w:r>
-      <w:bookmarkEnd w:id="27"/>
+      <w:bookmarkEnd w:id="28"/>
     </w:p>
     <w:p/>
     <w:tbl>
@@ -19640,7 +19947,7 @@
           <w:szCs w:val="28"/>
         </w:rPr>
       </w:pPr>
-      <w:bookmarkStart w:id="28" w:name="_Toc119247947"/>
+      <w:bookmarkStart w:id="29" w:name="_Toc119247947"/>
       <w:r>
         <w:rPr>
           <w:b/>
@@ -19650,7 +19957,7 @@
         <w:lastRenderedPageBreak/>
         <w:t>B. Requerimientos</w:t>
       </w:r>
-      <w:bookmarkEnd w:id="28"/>
+      <w:bookmarkEnd w:id="29"/>
     </w:p>
     <w:p>
       <w:pPr>
@@ -20275,16 +20582,16 @@
           <w:szCs w:val="24"/>
         </w:rPr>
       </w:pPr>
-      <w:bookmarkStart w:id="29" w:name="_b1spk7uqksf6" w:colFirst="0" w:colLast="0"/>
-      <w:bookmarkStart w:id="30" w:name="_v5s1uafd8xpi" w:colFirst="0" w:colLast="0"/>
-      <w:bookmarkStart w:id="31" w:name="_8iupg9wiumu9" w:colFirst="0" w:colLast="0"/>
-      <w:bookmarkStart w:id="32" w:name="_7fc474oa0rx3" w:colFirst="0" w:colLast="0"/>
-      <w:bookmarkStart w:id="33" w:name="_n0casnxai2uk" w:colFirst="0" w:colLast="0"/>
-      <w:bookmarkEnd w:id="29"/>
+      <w:bookmarkStart w:id="30" w:name="_b1spk7uqksf6" w:colFirst="0" w:colLast="0"/>
+      <w:bookmarkStart w:id="31" w:name="_v5s1uafd8xpi" w:colFirst="0" w:colLast="0"/>
+      <w:bookmarkStart w:id="32" w:name="_8iupg9wiumu9" w:colFirst="0" w:colLast="0"/>
+      <w:bookmarkStart w:id="33" w:name="_7fc474oa0rx3" w:colFirst="0" w:colLast="0"/>
+      <w:bookmarkStart w:id="34" w:name="_n0casnxai2uk" w:colFirst="0" w:colLast="0"/>
       <w:bookmarkEnd w:id="30"/>
       <w:bookmarkEnd w:id="31"/>
       <w:bookmarkEnd w:id="32"/>
       <w:bookmarkEnd w:id="33"/>
+      <w:bookmarkEnd w:id="34"/>
       <w:r>
         <w:rPr>
           <w:bCs/>
@@ -20387,7 +20694,7 @@
           <w:szCs w:val="24"/>
         </w:rPr>
       </w:pPr>
-      <w:bookmarkStart w:id="34" w:name="_Hlk118356110"/>
+      <w:bookmarkStart w:id="35" w:name="_Hlk118356110"/>
       <w:r>
         <w:rPr>
           <w:sz w:val="24"/>
@@ -20396,7 +20703,7 @@
         <w:t>RNF-06 Aceptar actualizaciones en un futuro a los módulos del sistema.</w:t>
       </w:r>
     </w:p>
-    <w:bookmarkEnd w:id="34"/>
+    <w:bookmarkEnd w:id="35"/>
     <w:p>
       <w:pPr>
         <w:ind w:left="426" w:firstLine="294"/>
@@ -20440,7 +20747,7 @@
           <w:szCs w:val="24"/>
         </w:rPr>
       </w:pPr>
-      <w:bookmarkStart w:id="35" w:name="_Hlk118358139"/>
+      <w:bookmarkStart w:id="36" w:name="_Hlk118358139"/>
       <w:r>
         <w:rPr>
           <w:sz w:val="24"/>
@@ -20448,7 +20755,7 @@
         </w:rPr>
         <w:t xml:space="preserve">RNF-08 </w:t>
       </w:r>
-      <w:bookmarkStart w:id="36" w:name="_Hlk118358341"/>
+      <w:bookmarkStart w:id="37" w:name="_Hlk118358341"/>
       <w:r>
         <w:rPr>
           <w:sz w:val="24"/>
@@ -20456,9 +20763,9 @@
         </w:rPr>
         <w:t>Poder instalarse en Windows 7 en adelante, una arquitectura de 64 bits y un mínimo de 6gb RAM.</w:t>
       </w:r>
-      <w:bookmarkEnd w:id="36"/>
-    </w:p>
-    <w:bookmarkEnd w:id="35"/>
+      <w:bookmarkEnd w:id="37"/>
+    </w:p>
+    <w:bookmarkEnd w:id="36"/>
     <w:p>
       <w:pPr>
         <w:ind w:left="1440" w:hanging="720"/>
@@ -20667,7 +20974,7 @@
 <file path=word/header1.xml><?xml version="1.0" encoding="utf-8"?>
 <w:hdr xmlns:wpc="http://schemas.microsoft.com/office/word/2010/wordprocessingCanvas" xmlns:cx="http://schemas.microsoft.com/office/drawing/2014/chartex" xmlns:cx1="http://schemas.microsoft.com/office/drawing/2015/9/8/chartex" xmlns:cx2="http://schemas.microsoft.com/office/drawing/2015/10/21/chartex" xmlns:cx3="http://schemas.microsoft.com/office/drawing/2016/5/9/chartex" xmlns:cx4="http://schemas.microsoft.com/office/drawing/2016/5/10/chartex" xmlns:cx5="http://schemas.microsoft.com/office/drawing/2016/5/11/chartex" xmlns:cx6="http://schemas.microsoft.com/office/drawing/2016/5/12/chartex" xmlns:cx7="http://schemas.microsoft.com/office/drawing/2016/5/13/chartex" xmlns:cx8="http://schemas.microsoft.com/office/drawing/2016/5/14/chartex" xmlns:mc="http://schemas.openxmlformats.org/markup-compatibility/2006" xmlns:aink="http://schemas.microsoft.com/office/drawing/2016/ink" xmlns:am3d="http://schemas.microsoft.com/office/drawing/2017/model3d" xmlns:o="urn:schemas-microsoft-com:office:office" xmlns:oel="http://schemas.microsoft.com/office/2019/extlst" xmlns:r="http://schemas.openxmlformats.org/officeDocument/2006/relationships" xmlns:m="http://schemas.openxmlformats.org/officeDocument/2006/math" xmlns:v="urn:schemas-microsoft-com:vml" xmlns:wp14="http://schemas.microsoft.com/office/word/2010/wordprocessingDrawing" xmlns:wp="http://schemas.openxmlformats.org/drawingml/2006/wordprocessingDrawing" xmlns:w10="urn:schemas-microsoft-com:office:word" xmlns:w="http://schemas.openxmlformats.org/wordprocessingml/2006/main" xmlns:w14="http://schemas.microsoft.com/office/word/2010/wordml" xmlns:w15="http://schemas.microsoft.com/office/word/2012/wordml" xmlns:w16cex="http://schemas.microsoft.com/office/word/2018/wordml/cex" xmlns:w16cid="http://schemas.microsoft.com/office/word/2016/wordml/cid" xmlns:w16="http://schemas.microsoft.com/office/word/2018/wordml" xmlns:w16sdtdh="http://schemas.microsoft.com/office/word/2020/wordml/sdtdatahash" xmlns:w16se="http://schemas.microsoft.com/office/word/2015/wordml/symex" xmlns:wpg="http://schemas.microsoft.com/office/word/2010/wordprocessingGroup" xmlns:wpi="http://schemas.microsoft.com/office/word/2010/wordprocessingInk" xmlns:wne="http://schemas.microsoft.com/office/word/2006/wordml" xmlns:wps="http://schemas.microsoft.com/office/word/2010/wordprocessingShape" mc:Ignorable="w14 w15 w16se w16cid w16 w16cex w16sdtdh wp14">
   <w:p>
-    <w:bookmarkStart w:id="37" w:name="_Hlk118706091"/>
+    <w:bookmarkStart w:id="38" w:name="_Hlk118706091"/>
     <w:r>
       <w:rPr>
         <w:noProof/>
@@ -20866,12 +21173,19 @@
               <w:sz w:val="16"/>
               <w:szCs w:val="16"/>
             </w:rPr>
-            <w:t>-V0.1</w:t>
+            <w:t>-V</w:t>
+          </w:r>
+          <w:r>
+            <w:rPr>
+              <w:sz w:val="16"/>
+              <w:szCs w:val="16"/>
+            </w:rPr>
+            <w:t>1.3</w:t>
           </w:r>
         </w:p>
       </w:tc>
     </w:tr>
-    <w:bookmarkEnd w:id="37"/>
+    <w:bookmarkEnd w:id="38"/>
   </w:tbl>
   <w:p>
     <w:pPr>
@@ -21104,7 +21418,7 @@
   <w:abstractNum w:abstractNumId="2" w15:restartNumberingAfterBreak="0">
     <w:nsid w:val="1B02597E"/>
     <w:multiLevelType w:val="multilevel"/>
-    <w:tmpl w:val="080A001D"/>
+    <w:tmpl w:val="36F6DEB0"/>
     <w:lvl w:ilvl="0">
       <w:start w:val="1"/>
       <w:numFmt w:val="decimal"/>
@@ -21113,6 +21427,9 @@
       <w:pPr>
         <w:ind w:left="360" w:hanging="360"/>
       </w:pPr>
+      <w:rPr>
+        <w:rFonts w:ascii="Arial" w:eastAsia="Arial" w:hAnsi="Arial" w:cs="Arial"/>
+      </w:rPr>
     </w:lvl>
     <w:lvl w:ilvl="1">
       <w:start w:val="1"/>
@@ -21929,6 +22246,92 @@
     </w:lvl>
   </w:abstractNum>
   <w:abstractNum w:abstractNumId="10" w15:restartNumberingAfterBreak="0">
+    <w:nsid w:val="4A915D28"/>
+    <w:multiLevelType w:val="hybridMultilevel"/>
+    <w:tmpl w:val="3AB46670"/>
+    <w:lvl w:ilvl="0" w:tplc="080A0017">
+      <w:start w:val="1"/>
+      <w:numFmt w:val="lowerLetter"/>
+      <w:lvlText w:val="%1)"/>
+      <w:lvlJc w:val="left"/>
+      <w:pPr>
+        <w:ind w:left="720" w:hanging="360"/>
+      </w:pPr>
+    </w:lvl>
+    <w:lvl w:ilvl="1" w:tplc="080A0019" w:tentative="1">
+      <w:start w:val="1"/>
+      <w:numFmt w:val="lowerLetter"/>
+      <w:lvlText w:val="%2."/>
+      <w:lvlJc w:val="left"/>
+      <w:pPr>
+        <w:ind w:left="1440" w:hanging="360"/>
+      </w:pPr>
+    </w:lvl>
+    <w:lvl w:ilvl="2" w:tplc="080A001B" w:tentative="1">
+      <w:start w:val="1"/>
+      <w:numFmt w:val="lowerRoman"/>
+      <w:lvlText w:val="%3."/>
+      <w:lvlJc w:val="right"/>
+      <w:pPr>
+        <w:ind w:left="2160" w:hanging="180"/>
+      </w:pPr>
+    </w:lvl>
+    <w:lvl w:ilvl="3" w:tplc="080A000F" w:tentative="1">
+      <w:start w:val="1"/>
+      <w:numFmt w:val="decimal"/>
+      <w:lvlText w:val="%4."/>
+      <w:lvlJc w:val="left"/>
+      <w:pPr>
+        <w:ind w:left="2880" w:hanging="360"/>
+      </w:pPr>
+    </w:lvl>
+    <w:lvl w:ilvl="4" w:tplc="080A0019" w:tentative="1">
+      <w:start w:val="1"/>
+      <w:numFmt w:val="lowerLetter"/>
+      <w:lvlText w:val="%5."/>
+      <w:lvlJc w:val="left"/>
+      <w:pPr>
+        <w:ind w:left="3600" w:hanging="360"/>
+      </w:pPr>
+    </w:lvl>
+    <w:lvl w:ilvl="5" w:tplc="080A001B" w:tentative="1">
+      <w:start w:val="1"/>
+      <w:numFmt w:val="lowerRoman"/>
+      <w:lvlText w:val="%6."/>
+      <w:lvlJc w:val="right"/>
+      <w:pPr>
+        <w:ind w:left="4320" w:hanging="180"/>
+      </w:pPr>
+    </w:lvl>
+    <w:lvl w:ilvl="6" w:tplc="080A000F" w:tentative="1">
+      <w:start w:val="1"/>
+      <w:numFmt w:val="decimal"/>
+      <w:lvlText w:val="%7."/>
+      <w:lvlJc w:val="left"/>
+      <w:pPr>
+        <w:ind w:left="5040" w:hanging="360"/>
+      </w:pPr>
+    </w:lvl>
+    <w:lvl w:ilvl="7" w:tplc="080A0019" w:tentative="1">
+      <w:start w:val="1"/>
+      <w:numFmt w:val="lowerLetter"/>
+      <w:lvlText w:val="%8."/>
+      <w:lvlJc w:val="left"/>
+      <w:pPr>
+        <w:ind w:left="5760" w:hanging="360"/>
+      </w:pPr>
+    </w:lvl>
+    <w:lvl w:ilvl="8" w:tplc="080A001B" w:tentative="1">
+      <w:start w:val="1"/>
+      <w:numFmt w:val="lowerRoman"/>
+      <w:lvlText w:val="%9."/>
+      <w:lvlJc w:val="right"/>
+      <w:pPr>
+        <w:ind w:left="6480" w:hanging="180"/>
+      </w:pPr>
+    </w:lvl>
+  </w:abstractNum>
+  <w:abstractNum w:abstractNumId="11" w15:restartNumberingAfterBreak="0">
     <w:nsid w:val="4D061D1B"/>
     <w:multiLevelType w:val="multilevel"/>
     <w:tmpl w:val="BAA8424E"/>
@@ -22041,7 +22444,96 @@
       </w:rPr>
     </w:lvl>
   </w:abstractNum>
-  <w:abstractNum w:abstractNumId="11" w15:restartNumberingAfterBreak="0">
+  <w:abstractNum w:abstractNumId="12" w15:restartNumberingAfterBreak="0">
+    <w:nsid w:val="63DD5CF0"/>
+    <w:multiLevelType w:val="multilevel"/>
+    <w:tmpl w:val="71AC5AC6"/>
+    <w:lvl w:ilvl="0">
+      <w:start w:val="1"/>
+      <w:numFmt w:val="decimal"/>
+      <w:lvlText w:val="%1)"/>
+      <w:lvlJc w:val="left"/>
+      <w:pPr>
+        <w:ind w:left="360" w:hanging="360"/>
+      </w:pPr>
+      <w:rPr>
+        <w:rFonts w:ascii="Arial" w:eastAsia="Arial" w:hAnsi="Arial" w:cs="Arial"/>
+      </w:rPr>
+    </w:lvl>
+    <w:lvl w:ilvl="1">
+      <w:start w:val="1"/>
+      <w:numFmt w:val="lowerLetter"/>
+      <w:lvlText w:val="%2)"/>
+      <w:lvlJc w:val="left"/>
+      <w:pPr>
+        <w:ind w:left="720" w:hanging="360"/>
+      </w:pPr>
+    </w:lvl>
+    <w:lvl w:ilvl="2">
+      <w:start w:val="1"/>
+      <w:numFmt w:val="lowerRoman"/>
+      <w:lvlText w:val="%3)"/>
+      <w:lvlJc w:val="left"/>
+      <w:pPr>
+        <w:ind w:left="1080" w:hanging="360"/>
+      </w:pPr>
+    </w:lvl>
+    <w:lvl w:ilvl="3">
+      <w:start w:val="1"/>
+      <w:numFmt w:val="decimal"/>
+      <w:lvlText w:val="(%4)"/>
+      <w:lvlJc w:val="left"/>
+      <w:pPr>
+        <w:ind w:left="1440" w:hanging="360"/>
+      </w:pPr>
+    </w:lvl>
+    <w:lvl w:ilvl="4">
+      <w:start w:val="1"/>
+      <w:numFmt w:val="lowerLetter"/>
+      <w:lvlText w:val="(%5)"/>
+      <w:lvlJc w:val="left"/>
+      <w:pPr>
+        <w:ind w:left="1800" w:hanging="360"/>
+      </w:pPr>
+    </w:lvl>
+    <w:lvl w:ilvl="5">
+      <w:start w:val="1"/>
+      <w:numFmt w:val="lowerRoman"/>
+      <w:lvlText w:val="(%6)"/>
+      <w:lvlJc w:val="left"/>
+      <w:pPr>
+        <w:ind w:left="2160" w:hanging="360"/>
+      </w:pPr>
+    </w:lvl>
+    <w:lvl w:ilvl="6">
+      <w:start w:val="1"/>
+      <w:numFmt w:val="decimal"/>
+      <w:lvlText w:val="%7."/>
+      <w:lvlJc w:val="left"/>
+      <w:pPr>
+        <w:ind w:left="2520" w:hanging="360"/>
+      </w:pPr>
+    </w:lvl>
+    <w:lvl w:ilvl="7">
+      <w:start w:val="1"/>
+      <w:numFmt w:val="lowerLetter"/>
+      <w:lvlText w:val="%8."/>
+      <w:lvlJc w:val="left"/>
+      <w:pPr>
+        <w:ind w:left="2880" w:hanging="360"/>
+      </w:pPr>
+    </w:lvl>
+    <w:lvl w:ilvl="8">
+      <w:start w:val="1"/>
+      <w:numFmt w:val="lowerRoman"/>
+      <w:lvlText w:val="%9."/>
+      <w:lvlJc w:val="left"/>
+      <w:pPr>
+        <w:ind w:left="3240" w:hanging="360"/>
+      </w:pPr>
+    </w:lvl>
+  </w:abstractNum>
+  <w:abstractNum w:abstractNumId="13" w15:restartNumberingAfterBreak="0">
     <w:nsid w:val="64821269"/>
     <w:multiLevelType w:val="hybridMultilevel"/>
     <w:tmpl w:val="CC487FEA"/>
@@ -22127,7 +22619,7 @@
       </w:pPr>
     </w:lvl>
   </w:abstractNum>
-  <w:abstractNum w:abstractNumId="12" w15:restartNumberingAfterBreak="0">
+  <w:abstractNum w:abstractNumId="14" w15:restartNumberingAfterBreak="0">
     <w:nsid w:val="6ADB306E"/>
     <w:multiLevelType w:val="hybridMultilevel"/>
     <w:tmpl w:val="9D402E58"/>
@@ -22213,7 +22705,7 @@
       </w:pPr>
     </w:lvl>
   </w:abstractNum>
-  <w:abstractNum w:abstractNumId="13" w15:restartNumberingAfterBreak="0">
+  <w:abstractNum w:abstractNumId="15" w15:restartNumberingAfterBreak="0">
     <w:nsid w:val="6BDF2930"/>
     <w:multiLevelType w:val="multilevel"/>
     <w:tmpl w:val="94AE5AE6"/>
@@ -22326,7 +22818,7 @@
       </w:rPr>
     </w:lvl>
   </w:abstractNum>
-  <w:abstractNum w:abstractNumId="14" w15:restartNumberingAfterBreak="0">
+  <w:abstractNum w:abstractNumId="16" w15:restartNumberingAfterBreak="0">
     <w:nsid w:val="6DC61E0B"/>
     <w:multiLevelType w:val="hybridMultilevel"/>
     <w:tmpl w:val="2BEA1128"/>
@@ -22417,10 +22909,10 @@
     </w:lvl>
   </w:abstractNum>
   <w:num w:numId="1" w16cid:durableId="1092774521">
-    <w:abstractNumId w:val="13"/>
+    <w:abstractNumId w:val="15"/>
   </w:num>
   <w:num w:numId="2" w16cid:durableId="89788244">
-    <w:abstractNumId w:val="10"/>
+    <w:abstractNumId w:val="11"/>
   </w:num>
   <w:num w:numId="3" w16cid:durableId="1121071373">
     <w:abstractNumId w:val="9"/>
@@ -22441,7 +22933,7 @@
     <w:abstractNumId w:val="1"/>
   </w:num>
   <w:num w:numId="9" w16cid:durableId="888803901">
-    <w:abstractNumId w:val="12"/>
+    <w:abstractNumId w:val="14"/>
   </w:num>
   <w:num w:numId="10" w16cid:durableId="1764648413">
     <w:abstractNumId w:val="7"/>
@@ -22450,16 +22942,22 @@
     <w:abstractNumId w:val="4"/>
   </w:num>
   <w:num w:numId="12" w16cid:durableId="70664203">
-    <w:abstractNumId w:val="11"/>
+    <w:abstractNumId w:val="13"/>
   </w:num>
   <w:num w:numId="13" w16cid:durableId="1143423408">
-    <w:abstractNumId w:val="14"/>
+    <w:abstractNumId w:val="16"/>
   </w:num>
   <w:num w:numId="14" w16cid:durableId="613251818">
     <w:abstractNumId w:val="6"/>
   </w:num>
   <w:num w:numId="15" w16cid:durableId="1776944682">
     <w:abstractNumId w:val="2"/>
+  </w:num>
+  <w:num w:numId="16" w16cid:durableId="451870893">
+    <w:abstractNumId w:val="12"/>
+  </w:num>
+  <w:num w:numId="17" w16cid:durableId="975796954">
+    <w:abstractNumId w:val="10"/>
   </w:num>
 </w:numbering>
 </file>

</xml_diff>

<commit_message>
Ya se puede crear el archivo del proyecto para iniciar el proceso.
</commit_message>
<xml_diff>
--- a/documentacion/SIPaF-AD-V1.0.docx
+++ b/documentacion/SIPaF-AD-V1.0.docx
@@ -6014,7 +6014,7 @@
           <w:sz w:val="24"/>
           <w:szCs w:val="24"/>
         </w:rPr>
-        <w:t>Alto</w:t>
+        <w:t>Largo</w:t>
       </w:r>
       <w:r>
         <w:rPr>
@@ -6123,6 +6123,27 @@
           <w:sz w:val="24"/>
           <w:szCs w:val="24"/>
         </w:rPr>
+        <w:t>Altura vuelo</w:t>
+      </w:r>
+    </w:p>
+    <w:p>
+      <w:pPr>
+        <w:pStyle w:val="Prrafodelista"/>
+        <w:numPr>
+          <w:ilvl w:val="2"/>
+          <w:numId w:val="14"/>
+        </w:numPr>
+        <w:jc w:val="both"/>
+        <w:rPr>
+          <w:sz w:val="24"/>
+          <w:szCs w:val="24"/>
+        </w:rPr>
+      </w:pPr>
+      <w:r>
+        <w:rPr>
+          <w:sz w:val="24"/>
+          <w:szCs w:val="24"/>
+        </w:rPr>
         <w:t>Cámara</w:t>
       </w:r>
       <w:r>
@@ -6503,7 +6524,7 @@
       <w:pPr>
         <w:pStyle w:val="Prrafodelista"/>
         <w:numPr>
-          <w:ilvl w:val="1"/>
+          <w:ilvl w:val="2"/>
           <w:numId w:val="14"/>
         </w:numPr>
         <w:jc w:val="both"/>
@@ -6518,6 +6539,112 @@
           <w:szCs w:val="24"/>
         </w:rPr>
         <w:t>Ortofoto</w:t>
+      </w:r>
+    </w:p>
+    <w:p>
+      <w:pPr>
+        <w:pStyle w:val="Prrafodelista"/>
+        <w:numPr>
+          <w:ilvl w:val="3"/>
+          <w:numId w:val="14"/>
+        </w:numPr>
+        <w:jc w:val="both"/>
+        <w:rPr>
+          <w:sz w:val="24"/>
+          <w:szCs w:val="24"/>
+        </w:rPr>
+      </w:pPr>
+      <w:r>
+        <w:rPr>
+          <w:sz w:val="24"/>
+          <w:szCs w:val="24"/>
+        </w:rPr>
+        <w:t>Nombre ortofoto</w:t>
+      </w:r>
+    </w:p>
+    <w:p>
+      <w:pPr>
+        <w:pStyle w:val="Prrafodelista"/>
+        <w:numPr>
+          <w:ilvl w:val="3"/>
+          <w:numId w:val="14"/>
+        </w:numPr>
+        <w:jc w:val="both"/>
+        <w:rPr>
+          <w:sz w:val="24"/>
+          <w:szCs w:val="24"/>
+        </w:rPr>
+      </w:pPr>
+      <w:r>
+        <w:rPr>
+          <w:sz w:val="24"/>
+          <w:szCs w:val="24"/>
+        </w:rPr>
+        <w:t>Tamaño requerido</w:t>
+      </w:r>
+    </w:p>
+    <w:p>
+      <w:pPr>
+        <w:pStyle w:val="Prrafodelista"/>
+        <w:numPr>
+          <w:ilvl w:val="3"/>
+          <w:numId w:val="14"/>
+        </w:numPr>
+        <w:jc w:val="both"/>
+        <w:rPr>
+          <w:sz w:val="24"/>
+          <w:szCs w:val="24"/>
+        </w:rPr>
+      </w:pPr>
+      <w:r>
+        <w:rPr>
+          <w:sz w:val="24"/>
+          <w:szCs w:val="24"/>
+        </w:rPr>
+        <w:t>Tamaño ortofoto</w:t>
+      </w:r>
+    </w:p>
+    <w:p>
+      <w:pPr>
+        <w:pStyle w:val="Prrafodelista"/>
+        <w:numPr>
+          <w:ilvl w:val="3"/>
+          <w:numId w:val="14"/>
+        </w:numPr>
+        <w:jc w:val="both"/>
+        <w:rPr>
+          <w:sz w:val="24"/>
+          <w:szCs w:val="24"/>
+        </w:rPr>
+      </w:pPr>
+      <w:r>
+        <w:rPr>
+          <w:sz w:val="24"/>
+          <w:szCs w:val="24"/>
+        </w:rPr>
+        <w:t>Ortofoto</w:t>
+      </w:r>
+    </w:p>
+    <w:p>
+      <w:pPr>
+        <w:pStyle w:val="Prrafodelista"/>
+        <w:numPr>
+          <w:ilvl w:val="3"/>
+          <w:numId w:val="14"/>
+        </w:numPr>
+        <w:jc w:val="both"/>
+        <w:rPr>
+          <w:sz w:val="24"/>
+          <w:szCs w:val="24"/>
+        </w:rPr>
+      </w:pPr>
+      <w:r>
+        <w:rPr>
+          <w:sz w:val="24"/>
+          <w:szCs w:val="24"/>
+        </w:rPr>
+        <w:lastRenderedPageBreak/>
+        <w:t>Dirección de las imágenes</w:t>
       </w:r>
     </w:p>
     <w:p>
@@ -6538,112 +6665,6 @@
           <w:sz w:val="24"/>
           <w:szCs w:val="24"/>
         </w:rPr>
-        <w:t>Nombre ortofoto</w:t>
-      </w:r>
-    </w:p>
-    <w:p>
-      <w:pPr>
-        <w:pStyle w:val="Prrafodelista"/>
-        <w:numPr>
-          <w:ilvl w:val="2"/>
-          <w:numId w:val="14"/>
-        </w:numPr>
-        <w:jc w:val="both"/>
-        <w:rPr>
-          <w:sz w:val="24"/>
-          <w:szCs w:val="24"/>
-        </w:rPr>
-      </w:pPr>
-      <w:r>
-        <w:rPr>
-          <w:sz w:val="24"/>
-          <w:szCs w:val="24"/>
-        </w:rPr>
-        <w:t>Tamaño requerido</w:t>
-      </w:r>
-    </w:p>
-    <w:p>
-      <w:pPr>
-        <w:pStyle w:val="Prrafodelista"/>
-        <w:numPr>
-          <w:ilvl w:val="2"/>
-          <w:numId w:val="14"/>
-        </w:numPr>
-        <w:jc w:val="both"/>
-        <w:rPr>
-          <w:sz w:val="24"/>
-          <w:szCs w:val="24"/>
-        </w:rPr>
-      </w:pPr>
-      <w:r>
-        <w:rPr>
-          <w:sz w:val="24"/>
-          <w:szCs w:val="24"/>
-        </w:rPr>
-        <w:t>Tamaño ortofoto</w:t>
-      </w:r>
-    </w:p>
-    <w:p>
-      <w:pPr>
-        <w:pStyle w:val="Prrafodelista"/>
-        <w:numPr>
-          <w:ilvl w:val="2"/>
-          <w:numId w:val="14"/>
-        </w:numPr>
-        <w:jc w:val="both"/>
-        <w:rPr>
-          <w:sz w:val="24"/>
-          <w:szCs w:val="24"/>
-        </w:rPr>
-      </w:pPr>
-      <w:r>
-        <w:rPr>
-          <w:sz w:val="24"/>
-          <w:szCs w:val="24"/>
-        </w:rPr>
-        <w:t>Ortofoto</w:t>
-      </w:r>
-    </w:p>
-    <w:p>
-      <w:pPr>
-        <w:pStyle w:val="Prrafodelista"/>
-        <w:numPr>
-          <w:ilvl w:val="3"/>
-          <w:numId w:val="14"/>
-        </w:numPr>
-        <w:jc w:val="both"/>
-        <w:rPr>
-          <w:sz w:val="24"/>
-          <w:szCs w:val="24"/>
-        </w:rPr>
-      </w:pPr>
-      <w:r>
-        <w:rPr>
-          <w:sz w:val="24"/>
-          <w:szCs w:val="24"/>
-        </w:rPr>
-        <w:t>Dirección de las imágenes</w:t>
-      </w:r>
-    </w:p>
-    <w:p>
-      <w:pPr>
-        <w:pStyle w:val="Prrafodelista"/>
-        <w:numPr>
-          <w:ilvl w:val="2"/>
-          <w:numId w:val="14"/>
-        </w:numPr>
-        <w:jc w:val="both"/>
-        <w:rPr>
-          <w:sz w:val="24"/>
-          <w:szCs w:val="24"/>
-        </w:rPr>
-      </w:pPr>
-      <w:r>
-        <w:rPr>
-          <w:sz w:val="24"/>
-          <w:szCs w:val="24"/>
-        </w:rPr>
-        <w:lastRenderedPageBreak/>
         <w:t>Tipo</w:t>
       </w:r>
     </w:p>

</xml_diff>

<commit_message>
Se agregaron nuevas camaras.
</commit_message>
<xml_diff>
--- a/documentacion/SIPaF-AD-V1.0.docx
+++ b/documentacion/SIPaF-AD-V1.0.docx
@@ -6102,7 +6102,14 @@
           <w:sz w:val="24"/>
           <w:szCs w:val="24"/>
         </w:rPr>
-        <w:t>Fecha vuelo</w:t>
+        <w:t>Altura</w:t>
+      </w:r>
+      <w:r>
+        <w:rPr>
+          <w:sz w:val="24"/>
+          <w:szCs w:val="24"/>
+        </w:rPr>
+        <w:t xml:space="preserve"> vuelo</w:t>
       </w:r>
     </w:p>
     <w:p>
@@ -6123,7 +6130,14 @@
           <w:sz w:val="24"/>
           <w:szCs w:val="24"/>
         </w:rPr>
-        <w:t>Altura vuelo</w:t>
+        <w:t>Fecha</w:t>
+      </w:r>
+      <w:r>
+        <w:rPr>
+          <w:sz w:val="24"/>
+          <w:szCs w:val="24"/>
+        </w:rPr>
+        <w:t xml:space="preserve"> vuelo</w:t>
       </w:r>
     </w:p>
     <w:p>
@@ -6277,7 +6291,14 @@
           <w:sz w:val="24"/>
           <w:szCs w:val="24"/>
         </w:rPr>
-        <w:t>Dirección de las imágenes</w:t>
+        <w:t>Dirección de las imágene</w:t>
+      </w:r>
+      <w:r>
+        <w:rPr>
+          <w:sz w:val="24"/>
+          <w:szCs w:val="24"/>
+        </w:rPr>
+        <w:t>s</w:t>
       </w:r>
     </w:p>
     <w:p>

</xml_diff>

<commit_message>
Se comenzó con la parte de las ortofotos.
</commit_message>
<xml_diff>
--- a/documentacion/SIPaF-AD-V1.0.docx
+++ b/documentacion/SIPaF-AD-V1.0.docx
@@ -2885,7 +2885,6 @@
         </w:rPr>
         <w:t>Fotovoltaico (</w:t>
       </w:r>
-      <w:proofErr w:type="spellStart"/>
       <w:r>
         <w:rPr>
           <w:sz w:val="24"/>
@@ -2905,31 +2904,7 @@
           <w:sz w:val="24"/>
           <w:szCs w:val="24"/>
         </w:rPr>
-        <w:t>PaF</w:t>
-      </w:r>
-      <w:proofErr w:type="spellEnd"/>
-      <w:r>
-        <w:rPr>
-          <w:sz w:val="24"/>
-          <w:szCs w:val="24"/>
-        </w:rPr>
-        <w:t xml:space="preserve">). El formato sigue el estándar IEEE </w:t>
-      </w:r>
-      <w:proofErr w:type="spellStart"/>
-      <w:r>
-        <w:rPr>
-          <w:sz w:val="24"/>
-          <w:szCs w:val="24"/>
-        </w:rPr>
-        <w:t>Std</w:t>
-      </w:r>
-      <w:proofErr w:type="spellEnd"/>
-      <w:r>
-        <w:rPr>
-          <w:sz w:val="24"/>
-          <w:szCs w:val="24"/>
-        </w:rPr>
-        <w:t xml:space="preserve"> 1016-2009, en el cual se tratan las Descripciones del Diseño de Software (SSD).</w:t>
+        <w:t>PaF). El formato sigue el estándar IEEE Std 1016-2009, en el cual se tratan las Descripciones del Diseño de Software (SSD).</w:t>
       </w:r>
     </w:p>
     <w:p>
@@ -3085,46 +3060,14 @@
           <w:sz w:val="24"/>
           <w:szCs w:val="24"/>
         </w:rPr>
-        <w:t xml:space="preserve">el estándar IEEE </w:t>
-      </w:r>
-      <w:proofErr w:type="spellStart"/>
-      <w:r>
-        <w:rPr>
-          <w:sz w:val="24"/>
-          <w:szCs w:val="24"/>
-        </w:rPr>
-        <w:t>Std</w:t>
-      </w:r>
-      <w:proofErr w:type="spellEnd"/>
-      <w:r>
-        <w:rPr>
-          <w:sz w:val="24"/>
-          <w:szCs w:val="24"/>
-        </w:rPr>
-        <w:t xml:space="preserve"> 830-1998. </w:t>
-      </w:r>
-      <w:r>
-        <w:rPr>
-          <w:sz w:val="24"/>
-          <w:szCs w:val="24"/>
-        </w:rPr>
-        <w:t xml:space="preserve">Este documento se describe la estructura, los componentes, las interfaces y los datos requeridos para la fase de implementación del sistema </w:t>
-      </w:r>
-      <w:proofErr w:type="spellStart"/>
-      <w:r>
-        <w:rPr>
-          <w:sz w:val="24"/>
-          <w:szCs w:val="24"/>
-        </w:rPr>
-        <w:t>SIPaF</w:t>
-      </w:r>
-      <w:proofErr w:type="spellEnd"/>
-      <w:r>
-        <w:rPr>
-          <w:sz w:val="24"/>
-          <w:szCs w:val="24"/>
-        </w:rPr>
-        <w:t>. </w:t>
+        <w:t xml:space="preserve">el estándar IEEE Std 830-1998. </w:t>
+      </w:r>
+      <w:r>
+        <w:rPr>
+          <w:sz w:val="24"/>
+          <w:szCs w:val="24"/>
+        </w:rPr>
+        <w:t>Este documento se describe la estructura, los componentes, las interfaces y los datos requeridos para la fase de implementación del sistema SIPaF. </w:t>
       </w:r>
     </w:p>
     <w:p>
@@ -3177,15 +3120,7 @@
           <w:sz w:val="24"/>
           <w:szCs w:val="24"/>
         </w:rPr>
-        <w:t xml:space="preserve"> las entidades de diseño que componen el software de </w:t>
-      </w:r>
-      <w:proofErr w:type="spellStart"/>
-      <w:r>
-        <w:rPr>
-          <w:sz w:val="24"/>
-          <w:szCs w:val="24"/>
-        </w:rPr>
-        <w:t>S</w:t>
+        <w:t xml:space="preserve"> las entidades de diseño que componen el software de S</w:t>
       </w:r>
       <w:r>
         <w:rPr>
@@ -3199,15 +3134,7 @@
           <w:sz w:val="24"/>
           <w:szCs w:val="24"/>
         </w:rPr>
-        <w:t>PaF</w:t>
-      </w:r>
-      <w:proofErr w:type="spellEnd"/>
-      <w:r>
-        <w:rPr>
-          <w:sz w:val="24"/>
-          <w:szCs w:val="24"/>
-        </w:rPr>
-        <w:t xml:space="preserve"> y un análisis para cada parte, además que debe de estar actualizado a la versión que contenga todas las modificaciones que se aprueben.</w:t>
+        <w:t>PaF y un análisis para cada parte, además que debe de estar actualizado a la versión que contenga todas las modificaciones que se aprueben.</w:t>
       </w:r>
     </w:p>
     <w:p>
@@ -3295,7 +3222,6 @@
           <w:szCs w:val="24"/>
         </w:rPr>
       </w:pPr>
-      <w:proofErr w:type="spellStart"/>
       <w:r>
         <w:rPr>
           <w:b/>
@@ -3320,7 +3246,6 @@
         </w:rPr>
         <w:t>PaF</w:t>
       </w:r>
-      <w:proofErr w:type="spellEnd"/>
       <w:r>
         <w:rPr>
           <w:b/>
@@ -3520,25 +3445,7 @@
           <w:lang w:val="es-MX"/>
         </w:rPr>
         <w:tab/>
-        <w:t xml:space="preserve">Software </w:t>
-      </w:r>
-      <w:proofErr w:type="spellStart"/>
-      <w:r>
-        <w:rPr>
-          <w:sz w:val="24"/>
-          <w:szCs w:val="24"/>
-          <w:lang w:val="es-MX"/>
-        </w:rPr>
-        <w:t>Design</w:t>
-      </w:r>
-      <w:proofErr w:type="spellEnd"/>
-      <w:r>
-        <w:rPr>
-          <w:sz w:val="24"/>
-          <w:szCs w:val="24"/>
-          <w:lang w:val="es-MX"/>
-        </w:rPr>
-        <w:t xml:space="preserve"> Descriptor</w:t>
+        <w:t>Software Design Descriptor</w:t>
       </w:r>
     </w:p>
     <w:p>
@@ -3755,7 +3662,6 @@
         </w:rPr>
         <w:t xml:space="preserve">el </w:t>
       </w:r>
-      <w:proofErr w:type="spellStart"/>
       <w:r>
         <w:rPr>
           <w:sz w:val="24"/>
@@ -3775,15 +3681,7 @@
           <w:sz w:val="24"/>
           <w:szCs w:val="24"/>
         </w:rPr>
-        <w:t>PaF</w:t>
-      </w:r>
-      <w:proofErr w:type="spellEnd"/>
-      <w:r>
-        <w:rPr>
-          <w:sz w:val="24"/>
-          <w:szCs w:val="24"/>
-        </w:rPr>
-        <w:t xml:space="preserve"> contemplan la realización de</w:t>
+        <w:t>PaF contemplan la realización de</w:t>
       </w:r>
       <w:r>
         <w:rPr>
@@ -4153,15 +4051,7 @@
           <w:sz w:val="24"/>
           <w:szCs w:val="24"/>
         </w:rPr>
-        <w:t xml:space="preserve">En esta parte, se centra la mayor parte del trabajo inicial del análisis. Se describe cómo un caso de uso en particular es importante para el diseño del sistema y en qué términos se relacionarán entre sí las funciones de </w:t>
-      </w:r>
-      <w:proofErr w:type="spellStart"/>
-      <w:r>
-        <w:rPr>
-          <w:sz w:val="24"/>
-          <w:szCs w:val="24"/>
-        </w:rPr>
-        <w:t>S</w:t>
+        <w:t>En esta parte, se centra la mayor parte del trabajo inicial del análisis. Se describe cómo un caso de uso en particular es importante para el diseño del sistema y en qué términos se relacionarán entre sí las funciones de S</w:t>
       </w:r>
       <w:r>
         <w:rPr>
@@ -4175,15 +4065,7 @@
           <w:sz w:val="24"/>
           <w:szCs w:val="24"/>
         </w:rPr>
-        <w:t>PaF</w:t>
-      </w:r>
-      <w:proofErr w:type="spellEnd"/>
-      <w:r>
-        <w:rPr>
-          <w:sz w:val="24"/>
-          <w:szCs w:val="24"/>
-        </w:rPr>
-        <w:t xml:space="preserve">. El propósito de este apartado es presentar aquello que se considera lo más relevante para el diseño del sistema a partir de las especificaciones con las que debe cumplir el software. Las razones fundamentales para diseñar casos de uso son: </w:t>
+        <w:t xml:space="preserve">PaF. El propósito de este apartado es presentar aquello que se considera lo más relevante para el diseño del sistema a partir de las especificaciones con las que debe cumplir el software. Las razones fundamentales para diseñar casos de uso son: </w:t>
       </w:r>
     </w:p>
     <w:p>
@@ -5264,23 +5146,7 @@
           <w:sz w:val="24"/>
           <w:szCs w:val="24"/>
         </w:rPr>
-        <w:t xml:space="preserve"> de clases, resultado del análisis de los casos de uso de </w:t>
-      </w:r>
-      <w:proofErr w:type="spellStart"/>
-      <w:r>
-        <w:rPr>
-          <w:sz w:val="24"/>
-          <w:szCs w:val="24"/>
-        </w:rPr>
-        <w:t>SIPaF</w:t>
-      </w:r>
-      <w:proofErr w:type="spellEnd"/>
-      <w:r>
-        <w:rPr>
-          <w:sz w:val="24"/>
-          <w:szCs w:val="24"/>
-        </w:rPr>
-        <w:t>.</w:t>
+        <w:t xml:space="preserve"> de clases, resultado del análisis de los casos de uso de SIPaF.</w:t>
       </w:r>
       <w:r>
         <w:rPr>
@@ -5578,13 +5444,10 @@
         <w:jc w:val="center"/>
       </w:pPr>
       <w:r>
-        <w:rPr>
-          <w:noProof/>
-        </w:rPr>
         <w:drawing>
-          <wp:inline distT="0" distB="0" distL="0" distR="0" wp14:anchorId="0433F5ED" wp14:editId="1B656DA0">
-            <wp:extent cx="6194425" cy="4819015"/>
-            <wp:effectExtent l="0" t="0" r="0" b="635"/>
+          <wp:inline distT="0" distB="0" distL="0" distR="0" wp14:anchorId="6A240FC8" wp14:editId="2989EC5B">
+            <wp:extent cx="6194425" cy="4825365"/>
+            <wp:effectExtent l="0" t="0" r="0" b="0"/>
             <wp:docPr id="1" name="Imagen 1"/>
             <wp:cNvGraphicFramePr>
               <a:graphicFrameLocks xmlns:a="http://schemas.openxmlformats.org/drawingml/2006/main" noChangeAspect="1"/>
@@ -5605,7 +5468,7 @@
                   <pic:spPr>
                     <a:xfrm>
                       <a:off x="0" y="0"/>
-                      <a:ext cx="6194425" cy="4819015"/>
+                      <a:ext cx="6194425" cy="4825365"/>
                     </a:xfrm>
                     <a:prstGeom prst="rect">
                       <a:avLst/>
@@ -5632,16 +5495,11 @@
         <w:t>.2</w:t>
       </w:r>
       <w:r>
-        <w:t xml:space="preserve">: Diagrama de Clases de </w:t>
-      </w:r>
-      <w:proofErr w:type="spellStart"/>
-      <w:r>
-        <w:t>S</w:t>
+        <w:t>: Diagrama de Clases de S</w:t>
       </w:r>
       <w:r>
         <w:t>IPaF</w:t>
       </w:r>
-      <w:proofErr w:type="spellEnd"/>
       <w:r>
         <w:t>.</w:t>
       </w:r>
@@ -5919,19 +5777,8 @@
           <w:sz w:val="24"/>
           <w:szCs w:val="24"/>
         </w:rPr>
-        <w:t xml:space="preserve">Proyecto </w:t>
-      </w:r>
-      <w:proofErr w:type="spellStart"/>
-      <w:r>
-        <w:rPr>
-          <w:b/>
-          <w:bCs/>
-          <w:sz w:val="24"/>
-          <w:szCs w:val="24"/>
-        </w:rPr>
-        <w:t>SIPaF</w:t>
-      </w:r>
-      <w:proofErr w:type="spellEnd"/>
+        <w:t>Proyecto SIPaF</w:t>
+      </w:r>
     </w:p>
     <w:p>
       <w:pPr>
@@ -6037,21 +5884,12 @@
           <w:szCs w:val="24"/>
         </w:rPr>
       </w:pPr>
-      <w:proofErr w:type="spellStart"/>
-      <w:r>
-        <w:rPr>
-          <w:sz w:val="24"/>
-          <w:szCs w:val="24"/>
-        </w:rPr>
-        <w:t>Overlap</w:t>
-      </w:r>
-      <w:proofErr w:type="spellEnd"/>
-      <w:r>
-        <w:rPr>
-          <w:sz w:val="24"/>
-          <w:szCs w:val="24"/>
-        </w:rPr>
-        <w:t xml:space="preserve"> horizontal</w:t>
+      <w:r>
+        <w:rPr>
+          <w:sz w:val="24"/>
+          <w:szCs w:val="24"/>
+        </w:rPr>
+        <w:t>Overlap horizontal</w:t>
       </w:r>
     </w:p>
     <w:p>
@@ -6067,21 +5905,12 @@
           <w:szCs w:val="24"/>
         </w:rPr>
       </w:pPr>
-      <w:proofErr w:type="spellStart"/>
-      <w:r>
-        <w:rPr>
-          <w:sz w:val="24"/>
-          <w:szCs w:val="24"/>
-        </w:rPr>
-        <w:t>Overlap</w:t>
-      </w:r>
-      <w:proofErr w:type="spellEnd"/>
-      <w:r>
-        <w:rPr>
-          <w:sz w:val="24"/>
-          <w:szCs w:val="24"/>
-        </w:rPr>
-        <w:t xml:space="preserve"> vertical</w:t>
+      <w:r>
+        <w:rPr>
+          <w:sz w:val="24"/>
+          <w:szCs w:val="24"/>
+        </w:rPr>
+        <w:t>Overlap vertical</w:t>
       </w:r>
     </w:p>
     <w:p>
@@ -6314,7 +6143,6 @@
           <w:szCs w:val="24"/>
         </w:rPr>
       </w:pPr>
-      <w:proofErr w:type="spellStart"/>
       <w:r>
         <w:rPr>
           <w:sz w:val="24"/>
@@ -6322,7 +6150,6 @@
         </w:rPr>
         <w:t>Checkpoint</w:t>
       </w:r>
-      <w:proofErr w:type="spellEnd"/>
     </w:p>
     <w:p>
       <w:pPr>
@@ -6561,6 +6388,13 @@
         </w:rPr>
         <w:t>Ortofoto</w:t>
       </w:r>
+      <w:r>
+        <w:rPr>
+          <w:sz w:val="24"/>
+          <w:szCs w:val="24"/>
+        </w:rPr>
+        <w:t>s</w:t>
+      </w:r>
     </w:p>
     <w:p>
       <w:pPr>
@@ -6580,7 +6414,7 @@
           <w:sz w:val="24"/>
           <w:szCs w:val="24"/>
         </w:rPr>
-        <w:t>Nombre ortofoto</w:t>
+        <w:t>Tipo</w:t>
       </w:r>
     </w:p>
     <w:p>
@@ -6643,50 +6477,7 @@
           <w:sz w:val="24"/>
           <w:szCs w:val="24"/>
         </w:rPr>
-        <w:t>Ortofoto</w:t>
-      </w:r>
-    </w:p>
-    <w:p>
-      <w:pPr>
-        <w:pStyle w:val="Prrafodelista"/>
-        <w:numPr>
-          <w:ilvl w:val="3"/>
-          <w:numId w:val="14"/>
-        </w:numPr>
-        <w:jc w:val="both"/>
-        <w:rPr>
-          <w:sz w:val="24"/>
-          <w:szCs w:val="24"/>
-        </w:rPr>
-      </w:pPr>
-      <w:r>
-        <w:rPr>
-          <w:sz w:val="24"/>
-          <w:szCs w:val="24"/>
-        </w:rPr>
-        <w:lastRenderedPageBreak/>
         <w:t>Dirección de las imágenes</w:t>
-      </w:r>
-    </w:p>
-    <w:p>
-      <w:pPr>
-        <w:pStyle w:val="Prrafodelista"/>
-        <w:numPr>
-          <w:ilvl w:val="2"/>
-          <w:numId w:val="14"/>
-        </w:numPr>
-        <w:jc w:val="both"/>
-        <w:rPr>
-          <w:sz w:val="24"/>
-          <w:szCs w:val="24"/>
-        </w:rPr>
-      </w:pPr>
-      <w:r>
-        <w:rPr>
-          <w:sz w:val="24"/>
-          <w:szCs w:val="24"/>
-        </w:rPr>
-        <w:t>Tipo</w:t>
       </w:r>
     </w:p>
     <w:p>
@@ -9805,23 +9596,7 @@
                 <w:sz w:val="24"/>
                 <w:szCs w:val="24"/>
               </w:rPr>
-              <w:t xml:space="preserve">El usuario podrá crear y eliminar proyectos, además que podrá elegir si desea iniciar el proceso, especificando si quiere empezar a partir de algún </w:t>
-            </w:r>
-            <w:proofErr w:type="spellStart"/>
-            <w:r>
-              <w:rPr>
-                <w:sz w:val="24"/>
-                <w:szCs w:val="24"/>
-              </w:rPr>
-              <w:t>checkpoint</w:t>
-            </w:r>
-            <w:proofErr w:type="spellEnd"/>
-            <w:r>
-              <w:rPr>
-                <w:sz w:val="24"/>
-                <w:szCs w:val="24"/>
-              </w:rPr>
-              <w:t xml:space="preserve"> si existe. También se puede elegir comenzar el proyecto</w:t>
+              <w:t>El usuario podrá crear y eliminar proyectos, además que podrá elegir si desea iniciar el proceso, especificando si quiere empezar a partir de algún checkpoint si existe. También se puede elegir comenzar el proyecto</w:t>
             </w:r>
             <w:r>
               <w:rPr>
@@ -10028,23 +9803,7 @@
                 <w:sz w:val="24"/>
                 <w:szCs w:val="24"/>
               </w:rPr>
-              <w:t xml:space="preserve">RF-20 Guardar </w:t>
-            </w:r>
-            <w:proofErr w:type="spellStart"/>
-            <w:r>
-              <w:rPr>
-                <w:sz w:val="24"/>
-                <w:szCs w:val="24"/>
-              </w:rPr>
-              <w:t>checkpoints</w:t>
-            </w:r>
-            <w:proofErr w:type="spellEnd"/>
-            <w:r>
-              <w:rPr>
-                <w:sz w:val="24"/>
-                <w:szCs w:val="24"/>
-              </w:rPr>
-              <w:t xml:space="preserve"> del proceso</w:t>
+              <w:t>RF-20 Guardar checkpoints del proceso</w:t>
             </w:r>
           </w:p>
           <w:p>
@@ -10638,23 +10397,7 @@
                 <w:sz w:val="24"/>
                 <w:szCs w:val="24"/>
               </w:rPr>
-              <w:t xml:space="preserve">Permite realizar el proceso otra vez con los nuevos parámetros y desde el </w:t>
-            </w:r>
-            <w:proofErr w:type="spellStart"/>
-            <w:r>
-              <w:rPr>
-                <w:sz w:val="24"/>
-                <w:szCs w:val="24"/>
-              </w:rPr>
-              <w:t>checkpoint</w:t>
-            </w:r>
-            <w:proofErr w:type="spellEnd"/>
-            <w:r>
-              <w:rPr>
-                <w:sz w:val="24"/>
-                <w:szCs w:val="24"/>
-              </w:rPr>
-              <w:t xml:space="preserve"> que se elija si es que tiene alguno guardado</w:t>
+              <w:t>Permite realizar el proceso otra vez con los nuevos parámetros y desde el checkpoint que se elija si es que tiene alguno guardado</w:t>
             </w:r>
             <w:r>
               <w:rPr>
@@ -11790,23 +11533,7 @@
                 <w:sz w:val="24"/>
                 <w:szCs w:val="24"/>
               </w:rPr>
-              <w:t xml:space="preserve">Crea un archivo </w:t>
-            </w:r>
-            <w:proofErr w:type="spellStart"/>
-            <w:r>
-              <w:rPr>
-                <w:sz w:val="24"/>
-                <w:szCs w:val="24"/>
-              </w:rPr>
-              <w:t>pdf</w:t>
-            </w:r>
-            <w:proofErr w:type="spellEnd"/>
-            <w:r>
-              <w:rPr>
-                <w:sz w:val="24"/>
-                <w:szCs w:val="24"/>
-              </w:rPr>
-              <w:t xml:space="preserve"> con los datos del reporte del proyecto. </w:t>
+              <w:t xml:space="preserve">Crea un archivo pdf con los datos del reporte del proyecto. </w:t>
             </w:r>
             <w:r>
               <w:rPr>
@@ -12221,23 +11948,7 @@
                 <w:sz w:val="24"/>
                 <w:szCs w:val="24"/>
               </w:rPr>
-              <w:t xml:space="preserve">Archivo </w:t>
-            </w:r>
-            <w:proofErr w:type="spellStart"/>
-            <w:r>
-              <w:rPr>
-                <w:sz w:val="24"/>
-                <w:szCs w:val="24"/>
-              </w:rPr>
-              <w:t>pdf</w:t>
-            </w:r>
-            <w:proofErr w:type="spellEnd"/>
-            <w:r>
-              <w:rPr>
-                <w:sz w:val="24"/>
-                <w:szCs w:val="24"/>
-              </w:rPr>
-              <w:t xml:space="preserve"> dentro del proyecto</w:t>
+              <w:t>Archivo pdf dentro del proyecto</w:t>
             </w:r>
             <w:r>
               <w:rPr>
@@ -14766,39 +14477,7 @@
                 <w:sz w:val="24"/>
                 <w:szCs w:val="24"/>
               </w:rPr>
-              <w:t xml:space="preserve">Abrir el archivo </w:t>
-            </w:r>
-            <w:proofErr w:type="spellStart"/>
-            <w:r>
-              <w:rPr>
-                <w:sz w:val="24"/>
-                <w:szCs w:val="24"/>
-              </w:rPr>
-              <w:t>pdf</w:t>
-            </w:r>
-            <w:proofErr w:type="spellEnd"/>
-            <w:r>
-              <w:rPr>
-                <w:sz w:val="24"/>
-                <w:szCs w:val="24"/>
-              </w:rPr>
-              <w:t xml:space="preserve"> del reporte creado por el proyecto en la aplicación por default para ver los archivos </w:t>
-            </w:r>
-            <w:proofErr w:type="spellStart"/>
-            <w:r>
-              <w:rPr>
-                <w:sz w:val="24"/>
-                <w:szCs w:val="24"/>
-              </w:rPr>
-              <w:t>pdf</w:t>
-            </w:r>
-            <w:proofErr w:type="spellEnd"/>
-            <w:r>
-              <w:rPr>
-                <w:sz w:val="24"/>
-                <w:szCs w:val="24"/>
-              </w:rPr>
-              <w:t>.</w:t>
+              <w:t>Abrir el archivo pdf del reporte creado por el proyecto en la aplicación por default para ver los archivos pdf.</w:t>
             </w:r>
           </w:p>
         </w:tc>
@@ -14953,23 +14632,7 @@
                 <w:sz w:val="24"/>
                 <w:szCs w:val="24"/>
               </w:rPr>
-              <w:t xml:space="preserve">Se ocupa tener un programa predeterminado para abrir los archivos </w:t>
-            </w:r>
-            <w:proofErr w:type="spellStart"/>
-            <w:r>
-              <w:rPr>
-                <w:sz w:val="24"/>
-                <w:szCs w:val="24"/>
-              </w:rPr>
-              <w:t>pdf</w:t>
-            </w:r>
-            <w:proofErr w:type="spellEnd"/>
-            <w:r>
-              <w:rPr>
-                <w:sz w:val="24"/>
-                <w:szCs w:val="24"/>
-              </w:rPr>
-              <w:t>.</w:t>
+              <w:t>Se ocupa tener un programa predeterminado para abrir los archivos pdf.</w:t>
             </w:r>
           </w:p>
           <w:p>
@@ -17762,13 +17425,8 @@
         <w:t>Grafo de interfaz</w:t>
       </w:r>
       <w:r>
-        <w:t xml:space="preserve"> del sistema </w:t>
-      </w:r>
-      <w:proofErr w:type="spellStart"/>
-      <w:r>
-        <w:t>SIPaF</w:t>
-      </w:r>
-      <w:proofErr w:type="spellEnd"/>
+        <w:t xml:space="preserve"> del sistema SIPaF</w:t>
+      </w:r>
       <w:r>
         <w:t>.</w:t>
       </w:r>
@@ -18089,23 +17747,7 @@
           <w:sz w:val="24"/>
           <w:szCs w:val="24"/>
         </w:rPr>
-        <w:t xml:space="preserve"> datos relacionados con el vuelo, como el </w:t>
-      </w:r>
-      <w:proofErr w:type="spellStart"/>
-      <w:r>
-        <w:rPr>
-          <w:sz w:val="24"/>
-          <w:szCs w:val="24"/>
-        </w:rPr>
-        <w:t>overlap</w:t>
-      </w:r>
-      <w:proofErr w:type="spellEnd"/>
-      <w:r>
-        <w:rPr>
-          <w:sz w:val="24"/>
-          <w:szCs w:val="24"/>
-        </w:rPr>
-        <w:t xml:space="preserve"> utilizado, datos de la cámara utilizada, altura del </w:t>
+        <w:t xml:space="preserve"> datos relacionados con el vuelo, como el overlap utilizado, datos de la cámara utilizada, altura del </w:t>
       </w:r>
       <w:r>
         <w:rPr>
@@ -19053,81 +18695,8 @@
           <w:szCs w:val="24"/>
           <w:lang w:val="es-MX"/>
         </w:rPr>
-        <w:t xml:space="preserve">[1] </w:t>
-      </w:r>
-      <w:proofErr w:type="spellStart"/>
-      <w:r>
-        <w:rPr>
-          <w:sz w:val="24"/>
-          <w:szCs w:val="24"/>
-          <w:lang w:val="es-MX"/>
-        </w:rPr>
-        <w:t>Seidl</w:t>
-      </w:r>
-      <w:proofErr w:type="spellEnd"/>
-      <w:r>
-        <w:rPr>
-          <w:sz w:val="24"/>
-          <w:szCs w:val="24"/>
-          <w:lang w:val="es-MX"/>
-        </w:rPr>
-        <w:t xml:space="preserve">, M., </w:t>
-      </w:r>
-      <w:proofErr w:type="spellStart"/>
-      <w:r>
-        <w:rPr>
-          <w:sz w:val="24"/>
-          <w:szCs w:val="24"/>
-          <w:lang w:val="es-MX"/>
-        </w:rPr>
-        <w:t>Scholz</w:t>
-      </w:r>
-      <w:proofErr w:type="spellEnd"/>
-      <w:r>
-        <w:rPr>
-          <w:sz w:val="24"/>
-          <w:szCs w:val="24"/>
-          <w:lang w:val="es-MX"/>
-        </w:rPr>
-        <w:t xml:space="preserve">, M., </w:t>
-      </w:r>
-      <w:proofErr w:type="spellStart"/>
-      <w:r>
-        <w:rPr>
-          <w:sz w:val="24"/>
-          <w:szCs w:val="24"/>
-          <w:lang w:val="es-MX"/>
-        </w:rPr>
-        <w:t>Huemer</w:t>
-      </w:r>
-      <w:proofErr w:type="spellEnd"/>
-      <w:r>
-        <w:rPr>
-          <w:sz w:val="24"/>
-          <w:szCs w:val="24"/>
-          <w:lang w:val="es-MX"/>
-        </w:rPr>
-        <w:t xml:space="preserve">, C., &amp; </w:t>
-      </w:r>
-      <w:proofErr w:type="spellStart"/>
-      <w:r>
-        <w:rPr>
-          <w:sz w:val="24"/>
-          <w:szCs w:val="24"/>
-          <w:lang w:val="es-MX"/>
-        </w:rPr>
-        <w:t>Kappel</w:t>
-      </w:r>
-      <w:proofErr w:type="spellEnd"/>
-      <w:r>
-        <w:rPr>
-          <w:sz w:val="24"/>
-          <w:szCs w:val="24"/>
-          <w:lang w:val="es-MX"/>
-        </w:rPr>
-        <w:t xml:space="preserve">, G. (2015). </w:t>
-      </w:r>
-      <w:proofErr w:type="spellStart"/>
+        <w:t xml:space="preserve">[1] Seidl, M., Scholz, M., Huemer, C., &amp; Kappel, G. (2015). </w:t>
+      </w:r>
       <w:r>
         <w:rPr>
           <w:i/>
@@ -19135,17 +18704,7 @@
           <w:szCs w:val="24"/>
           <w:lang w:val="en-US"/>
         </w:rPr>
-        <w:t>Uml</w:t>
-      </w:r>
-      <w:proofErr w:type="spellEnd"/>
-      <w:r>
-        <w:rPr>
-          <w:i/>
-          <w:sz w:val="24"/>
-          <w:szCs w:val="24"/>
-          <w:lang w:val="en-US"/>
-        </w:rPr>
-        <w:t xml:space="preserve"> @ classroom: An introduction to object-oriented modeling</w:t>
+        <w:t>Uml @ classroom: An introduction to object-oriented modeling</w:t>
       </w:r>
       <w:r>
         <w:rPr>
@@ -20563,23 +20122,7 @@
           <w:sz w:val="24"/>
           <w:szCs w:val="24"/>
         </w:rPr>
-        <w:t xml:space="preserve"> Guardar </w:t>
-      </w:r>
-      <w:proofErr w:type="spellStart"/>
-      <w:r>
-        <w:rPr>
-          <w:sz w:val="24"/>
-          <w:szCs w:val="24"/>
-        </w:rPr>
-        <w:t>checkpoints</w:t>
-      </w:r>
-      <w:proofErr w:type="spellEnd"/>
-      <w:r>
-        <w:rPr>
-          <w:sz w:val="24"/>
-          <w:szCs w:val="24"/>
-        </w:rPr>
-        <w:t xml:space="preserve"> del proceso</w:t>
+        <w:t xml:space="preserve"> Guardar checkpoints del proceso</w:t>
       </w:r>
     </w:p>
     <w:p>
@@ -20657,23 +20200,7 @@
           <w:sz w:val="24"/>
           <w:szCs w:val="24"/>
         </w:rPr>
-        <w:t xml:space="preserve">RNF-02 Funcionar con las tarjetas gráficas de la marca </w:t>
-      </w:r>
-      <w:proofErr w:type="spellStart"/>
-      <w:r>
-        <w:rPr>
-          <w:sz w:val="24"/>
-          <w:szCs w:val="24"/>
-        </w:rPr>
-        <w:t>Nvidia</w:t>
-      </w:r>
-      <w:proofErr w:type="spellEnd"/>
-      <w:r>
-        <w:rPr>
-          <w:sz w:val="24"/>
-          <w:szCs w:val="24"/>
-        </w:rPr>
-        <w:t>.</w:t>
+        <w:t>RNF-02 Funcionar con las tarjetas gráficas de la marca Nvidia.</w:t>
       </w:r>
     </w:p>
     <w:p>

</xml_diff>